<commit_message>
Home navigation and Report Introduction
</commit_message>
<xml_diff>
--- a/FinalYearProject_Report/FYP.docx
+++ b/FinalYearProject_Report/FYP.docx
@@ -275,20 +275,7 @@
           <w:sz w:val="24"/>
         </w:rPr>
         <w:tab/>
-      </w:r>
-      <w:r>
-        <w:rPr>
-          <w:rFonts w:ascii="Arial" w:eastAsia="Cambria" w:hAnsi="Arial" w:cs="Arial"/>
-          <w:sz w:val="24"/>
-        </w:rPr>
-        <w:t xml:space="preserve">1.1 </w:t>
-      </w:r>
-      <w:r>
-        <w:rPr>
-          <w:rFonts w:ascii="Arial" w:eastAsia="Cambria" w:hAnsi="Arial" w:cs="Arial"/>
-          <w:sz w:val="24"/>
-        </w:rPr>
-        <w:t>Context or Background</w:t>
+        <w:t>1.1 Context or Background</w:t>
       </w:r>
       <w:r>
         <w:rPr>
@@ -527,40 +514,38 @@
           <w:sz w:val="24"/>
         </w:rPr>
       </w:pPr>
-      <w:r>
-        <w:rPr>
-          <w:rFonts w:ascii="Arial" w:eastAsia="Cambria" w:hAnsi="Arial" w:cs="Arial"/>
-          <w:sz w:val="24"/>
-        </w:rPr>
-        <w:tab/>
-      </w:r>
-      <w:r>
-        <w:rPr>
-          <w:rFonts w:ascii="Arial" w:eastAsia="Cambria" w:hAnsi="Arial" w:cs="Arial"/>
-          <w:sz w:val="24"/>
-        </w:rPr>
-        <w:tab/>
-      </w:r>
-      <w:r>
-        <w:rPr>
-          <w:rFonts w:ascii="Arial" w:eastAsia="Cambria" w:hAnsi="Arial" w:cs="Arial"/>
-          <w:sz w:val="24"/>
-        </w:rPr>
-        <w:t>1.5</w:t>
-      </w:r>
-      <w:r>
-        <w:rPr>
-          <w:rFonts w:ascii="Arial" w:eastAsia="Cambria" w:hAnsi="Arial" w:cs="Arial"/>
-          <w:sz w:val="24"/>
-        </w:rPr>
-        <w:t xml:space="preserve"> </w:t>
-      </w:r>
-      <w:r>
-        <w:rPr>
-          <w:rFonts w:ascii="Arial" w:eastAsia="Cambria" w:hAnsi="Arial" w:cs="Arial"/>
-          <w:sz w:val="24"/>
-        </w:rPr>
-        <w:t>Scope and Limitation</w:t>
+    </w:p>
+    <w:p>
+      <w:pPr>
+        <w:tabs>
+          <w:tab w:val="left" w:pos="360"/>
+          <w:tab w:val="left" w:pos="1080"/>
+          <w:tab w:val="left" w:pos="1440"/>
+          <w:tab w:val="left" w:pos="1800"/>
+          <w:tab w:val="right" w:leader="dot" w:pos="8064"/>
+          <w:tab w:val="right" w:pos="8568"/>
+        </w:tabs>
+        <w:spacing w:after="0" w:line="360" w:lineRule="auto"/>
+        <w:jc w:val="both"/>
+        <w:rPr>
+          <w:rFonts w:ascii="Arial" w:eastAsia="Cambria" w:hAnsi="Arial" w:cs="Arial"/>
+          <w:sz w:val="24"/>
+        </w:rPr>
+      </w:pPr>
+      <w:r>
+        <w:rPr>
+          <w:rFonts w:ascii="Arial" w:eastAsia="Cambria" w:hAnsi="Arial" w:cs="Arial"/>
+          <w:sz w:val="24"/>
+        </w:rPr>
+        <w:tab/>
+        <w:t xml:space="preserve">2.  </w:t>
+      </w:r>
+      <w:r>
+        <w:rPr>
+          <w:rFonts w:ascii="Arial" w:eastAsia="Cambria" w:hAnsi="Arial" w:cs="Arial"/>
+          <w:sz w:val="24"/>
+        </w:rPr>
+        <w:t>REVIEW OF LITERATURE</w:t>
       </w:r>
       <w:r>
         <w:rPr>
@@ -577,63 +562,58 @@
         <w:tab/>
         <w:t>#</w:t>
       </w:r>
-      <w:r>
-        <w:rPr>
-          <w:rFonts w:ascii="Arial" w:eastAsia="Cambria" w:hAnsi="Arial" w:cs="Arial"/>
-          <w:sz w:val="24"/>
-        </w:rPr>
-        <w:tab/>
-      </w:r>
-    </w:p>
-    <w:p>
-      <w:pPr>
-        <w:tabs>
-          <w:tab w:val="left" w:pos="360"/>
-          <w:tab w:val="left" w:pos="1080"/>
-          <w:tab w:val="left" w:pos="1440"/>
-          <w:tab w:val="left" w:pos="1800"/>
-          <w:tab w:val="right" w:leader="dot" w:pos="8064"/>
-          <w:tab w:val="right" w:pos="8568"/>
-        </w:tabs>
-        <w:spacing w:after="0" w:line="360" w:lineRule="auto"/>
-        <w:jc w:val="both"/>
-        <w:rPr>
-          <w:rFonts w:ascii="Arial" w:eastAsia="Cambria" w:hAnsi="Arial" w:cs="Arial"/>
-          <w:sz w:val="24"/>
-        </w:rPr>
-      </w:pPr>
-    </w:p>
-    <w:p>
-      <w:pPr>
-        <w:tabs>
-          <w:tab w:val="left" w:pos="360"/>
-          <w:tab w:val="left" w:pos="1080"/>
-          <w:tab w:val="left" w:pos="1440"/>
-          <w:tab w:val="left" w:pos="1800"/>
-          <w:tab w:val="right" w:leader="dot" w:pos="8064"/>
-          <w:tab w:val="right" w:pos="8568"/>
-        </w:tabs>
-        <w:spacing w:after="0" w:line="360" w:lineRule="auto"/>
-        <w:jc w:val="both"/>
-        <w:rPr>
-          <w:rFonts w:ascii="Arial" w:eastAsia="Cambria" w:hAnsi="Arial" w:cs="Arial"/>
-          <w:sz w:val="24"/>
-        </w:rPr>
-      </w:pPr>
-      <w:r>
-        <w:rPr>
-          <w:rFonts w:ascii="Arial" w:eastAsia="Cambria" w:hAnsi="Arial" w:cs="Arial"/>
-          <w:sz w:val="24"/>
-        </w:rPr>
-        <w:tab/>
-        <w:t xml:space="preserve">2.  </w:t>
-      </w:r>
-      <w:r>
-        <w:rPr>
-          <w:rFonts w:ascii="Arial" w:eastAsia="Cambria" w:hAnsi="Arial" w:cs="Arial"/>
-          <w:sz w:val="24"/>
-        </w:rPr>
-        <w:t>REVIEW OF LITERATURE</w:t>
+    </w:p>
+    <w:p>
+      <w:pPr>
+        <w:tabs>
+          <w:tab w:val="left" w:pos="360"/>
+          <w:tab w:val="left" w:pos="1080"/>
+          <w:tab w:val="left" w:pos="1440"/>
+          <w:tab w:val="left" w:pos="1800"/>
+          <w:tab w:val="right" w:leader="dot" w:pos="8064"/>
+          <w:tab w:val="right" w:pos="8568"/>
+        </w:tabs>
+        <w:spacing w:after="0" w:line="360" w:lineRule="auto"/>
+        <w:jc w:val="both"/>
+        <w:rPr>
+          <w:rFonts w:ascii="Arial" w:eastAsia="Cambria" w:hAnsi="Arial" w:cs="Arial"/>
+          <w:sz w:val="24"/>
+        </w:rPr>
+      </w:pPr>
+      <w:r>
+        <w:rPr>
+          <w:rFonts w:ascii="Arial" w:eastAsia="Cambria" w:hAnsi="Arial" w:cs="Arial"/>
+          <w:sz w:val="24"/>
+        </w:rPr>
+        <w:tab/>
+      </w:r>
+      <w:r>
+        <w:rPr>
+          <w:rFonts w:ascii="Arial" w:eastAsia="Cambria" w:hAnsi="Arial" w:cs="Arial"/>
+          <w:sz w:val="24"/>
+        </w:rPr>
+        <w:tab/>
+      </w:r>
+      <w:r>
+        <w:rPr>
+          <w:rFonts w:ascii="Arial" w:eastAsia="Cambria" w:hAnsi="Arial" w:cs="Arial"/>
+          <w:sz w:val="24"/>
+        </w:rPr>
+        <w:t>2</w:t>
+      </w:r>
+      <w:r>
+        <w:rPr>
+          <w:rFonts w:ascii="Arial" w:eastAsia="Cambria" w:hAnsi="Arial" w:cs="Arial"/>
+          <w:sz w:val="24"/>
+        </w:rPr>
+        <w:t xml:space="preserve">.1 </w:t>
+      </w:r>
+      <w:r>
+        <w:rPr>
+          <w:rFonts w:ascii="Arial" w:eastAsia="Cambria" w:hAnsi="Arial" w:cs="Arial"/>
+          <w:sz w:val="24"/>
+        </w:rPr>
+        <w:t>Languages to code</w:t>
       </w:r>
       <w:r>
         <w:rPr>
@@ -694,14 +674,28 @@
           <w:rFonts w:ascii="Arial" w:eastAsia="Cambria" w:hAnsi="Arial" w:cs="Arial"/>
           <w:sz w:val="24"/>
         </w:rPr>
-        <w:t xml:space="preserve">.1 </w:t>
-      </w:r>
-      <w:r>
-        <w:rPr>
-          <w:rFonts w:ascii="Arial" w:eastAsia="Cambria" w:hAnsi="Arial" w:cs="Arial"/>
-          <w:sz w:val="24"/>
-        </w:rPr>
-        <w:t>Languages to code</w:t>
+        <w:t xml:space="preserve">.2 </w:t>
+      </w:r>
+      <w:r>
+        <w:rPr>
+          <w:rFonts w:ascii="Arial" w:eastAsia="Cambria" w:hAnsi="Arial" w:cs="Arial"/>
+          <w:sz w:val="24"/>
+        </w:rPr>
+        <w:t xml:space="preserve">Similar </w:t>
+      </w:r>
+      <w:r>
+        <w:rPr>
+          <w:rFonts w:ascii="Arial" w:eastAsia="Cambria" w:hAnsi="Arial" w:cs="Arial"/>
+          <w:sz w:val="24"/>
+        </w:rPr>
+        <w:t>Application</w:t>
+      </w:r>
+      <w:r>
+        <w:rPr>
+          <w:rFonts w:ascii="Arial" w:eastAsia="Cambria" w:hAnsi="Arial" w:cs="Arial"/>
+          <w:sz w:val="24"/>
+        </w:rPr>
+        <w:t>s</w:t>
       </w:r>
       <w:r>
         <w:rPr>
@@ -762,14 +756,14 @@
           <w:rFonts w:ascii="Arial" w:eastAsia="Cambria" w:hAnsi="Arial" w:cs="Arial"/>
           <w:sz w:val="24"/>
         </w:rPr>
-        <w:t xml:space="preserve">.2 </w:t>
-      </w:r>
-      <w:r>
-        <w:rPr>
-          <w:rFonts w:ascii="Arial" w:eastAsia="Cambria" w:hAnsi="Arial" w:cs="Arial"/>
-          <w:sz w:val="24"/>
-        </w:rPr>
-        <w:t>Similar Projects</w:t>
+        <w:t xml:space="preserve">.3 </w:t>
+      </w:r>
+      <w:r>
+        <w:rPr>
+          <w:rFonts w:ascii="Arial" w:eastAsia="Cambria" w:hAnsi="Arial" w:cs="Arial"/>
+          <w:sz w:val="24"/>
+        </w:rPr>
+        <w:t>Analysis and Comparison Table</w:t>
       </w:r>
       <w:r>
         <w:rPr>
@@ -830,14 +824,14 @@
           <w:rFonts w:ascii="Arial" w:eastAsia="Cambria" w:hAnsi="Arial" w:cs="Arial"/>
           <w:sz w:val="24"/>
         </w:rPr>
-        <w:t xml:space="preserve">.3 </w:t>
-      </w:r>
-      <w:r>
-        <w:rPr>
-          <w:rFonts w:ascii="Arial" w:eastAsia="Cambria" w:hAnsi="Arial" w:cs="Arial"/>
-          <w:sz w:val="24"/>
-        </w:rPr>
-        <w:t>Analysis and Comparison Table</w:t>
+        <w:t xml:space="preserve">.4 </w:t>
+      </w:r>
+      <w:r>
+        <w:rPr>
+          <w:rFonts w:ascii="Arial" w:eastAsia="Cambria" w:hAnsi="Arial" w:cs="Arial"/>
+          <w:sz w:val="24"/>
+        </w:rPr>
+        <w:t>Summary</w:t>
       </w:r>
       <w:r>
         <w:rPr>
@@ -872,40 +866,38 @@
           <w:sz w:val="24"/>
         </w:rPr>
       </w:pPr>
-      <w:r>
-        <w:rPr>
-          <w:rFonts w:ascii="Arial" w:eastAsia="Cambria" w:hAnsi="Arial" w:cs="Arial"/>
-          <w:sz w:val="24"/>
-        </w:rPr>
-        <w:tab/>
-      </w:r>
-      <w:r>
-        <w:rPr>
-          <w:rFonts w:ascii="Arial" w:eastAsia="Cambria" w:hAnsi="Arial" w:cs="Arial"/>
-          <w:sz w:val="24"/>
-        </w:rPr>
-        <w:tab/>
-      </w:r>
-      <w:r>
-        <w:rPr>
-          <w:rFonts w:ascii="Arial" w:eastAsia="Cambria" w:hAnsi="Arial" w:cs="Arial"/>
-          <w:sz w:val="24"/>
-        </w:rPr>
-        <w:t>2</w:t>
-      </w:r>
-      <w:r>
-        <w:rPr>
-          <w:rFonts w:ascii="Arial" w:eastAsia="Cambria" w:hAnsi="Arial" w:cs="Arial"/>
-          <w:sz w:val="24"/>
-        </w:rPr>
-        <w:t xml:space="preserve">.4 </w:t>
-      </w:r>
-      <w:r>
-        <w:rPr>
-          <w:rFonts w:ascii="Arial" w:eastAsia="Cambria" w:hAnsi="Arial" w:cs="Arial"/>
-          <w:sz w:val="24"/>
-        </w:rPr>
-        <w:t>Summary</w:t>
+    </w:p>
+    <w:p>
+      <w:pPr>
+        <w:tabs>
+          <w:tab w:val="left" w:pos="360"/>
+          <w:tab w:val="left" w:pos="1080"/>
+          <w:tab w:val="left" w:pos="1440"/>
+          <w:tab w:val="left" w:pos="1800"/>
+          <w:tab w:val="right" w:leader="dot" w:pos="8064"/>
+          <w:tab w:val="right" w:pos="8568"/>
+        </w:tabs>
+        <w:spacing w:after="0" w:line="360" w:lineRule="auto"/>
+        <w:jc w:val="both"/>
+        <w:rPr>
+          <w:rFonts w:ascii="Arial" w:eastAsia="Cambria" w:hAnsi="Arial" w:cs="Arial"/>
+          <w:sz w:val="24"/>
+        </w:rPr>
+      </w:pPr>
+      <w:r>
+        <w:rPr>
+          <w:rFonts w:ascii="Arial" w:eastAsia="Cambria" w:hAnsi="Arial" w:cs="Arial"/>
+          <w:sz w:val="24"/>
+        </w:rPr>
+        <w:tab/>
+        <w:t xml:space="preserve">3.  </w:t>
+      </w:r>
+      <w:r>
+        <w:rPr>
+          <w:rFonts w:ascii="Arial" w:eastAsia="Cambria" w:hAnsi="Arial" w:cs="Arial"/>
+          <w:sz w:val="24"/>
+        </w:rPr>
+        <w:t>REVIEW OF TECHNOLOGY</w:t>
       </w:r>
       <w:r>
         <w:rPr>
@@ -940,38 +932,20 @@
           <w:sz w:val="24"/>
         </w:rPr>
       </w:pPr>
-    </w:p>
-    <w:p>
-      <w:pPr>
-        <w:tabs>
-          <w:tab w:val="left" w:pos="360"/>
-          <w:tab w:val="left" w:pos="1080"/>
-          <w:tab w:val="left" w:pos="1440"/>
-          <w:tab w:val="left" w:pos="1800"/>
-          <w:tab w:val="right" w:leader="dot" w:pos="8064"/>
-          <w:tab w:val="right" w:pos="8568"/>
-        </w:tabs>
-        <w:spacing w:after="0" w:line="360" w:lineRule="auto"/>
-        <w:jc w:val="both"/>
-        <w:rPr>
-          <w:rFonts w:ascii="Arial" w:eastAsia="Cambria" w:hAnsi="Arial" w:cs="Arial"/>
-          <w:sz w:val="24"/>
-        </w:rPr>
-      </w:pPr>
-      <w:r>
-        <w:rPr>
-          <w:rFonts w:ascii="Arial" w:eastAsia="Cambria" w:hAnsi="Arial" w:cs="Arial"/>
-          <w:sz w:val="24"/>
-        </w:rPr>
-        <w:tab/>
-        <w:t xml:space="preserve">3.  </w:t>
-      </w:r>
-      <w:r>
-        <w:rPr>
-          <w:rFonts w:ascii="Arial" w:eastAsia="Cambria" w:hAnsi="Arial" w:cs="Arial"/>
-          <w:sz w:val="24"/>
-        </w:rPr>
-        <w:t>REVIEW OF TECHNOLOGY</w:t>
+      <w:r>
+        <w:rPr>
+          <w:rFonts w:ascii="Arial" w:eastAsia="Cambria" w:hAnsi="Arial" w:cs="Arial"/>
+          <w:sz w:val="24"/>
+        </w:rPr>
+        <w:tab/>
+      </w:r>
+      <w:r>
+        <w:rPr>
+          <w:rFonts w:ascii="Arial" w:eastAsia="Cambria" w:hAnsi="Arial" w:cs="Arial"/>
+          <w:sz w:val="24"/>
+        </w:rPr>
+        <w:tab/>
+        <w:t>3.1 Gantt Chart</w:t>
       </w:r>
       <w:r>
         <w:rPr>
@@ -1025,14 +999,7 @@
           <w:rFonts w:ascii="Arial" w:eastAsia="Cambria" w:hAnsi="Arial" w:cs="Arial"/>
           <w:sz w:val="24"/>
         </w:rPr>
-        <w:t>3</w:t>
-      </w:r>
-      <w:r>
-        <w:rPr>
-          <w:rFonts w:ascii="Arial" w:eastAsia="Cambria" w:hAnsi="Arial" w:cs="Arial"/>
-          <w:sz w:val="24"/>
-        </w:rPr>
-        <w:t>.1 Gantt Chart</w:t>
+        <w:t>3.2 Work Breakdown Structure</w:t>
       </w:r>
       <w:r>
         <w:rPr>
@@ -1086,75 +1053,7 @@
           <w:rFonts w:ascii="Arial" w:eastAsia="Cambria" w:hAnsi="Arial" w:cs="Arial"/>
           <w:sz w:val="24"/>
         </w:rPr>
-        <w:t>3</w:t>
-      </w:r>
-      <w:r>
-        <w:rPr>
-          <w:rFonts w:ascii="Arial" w:eastAsia="Cambria" w:hAnsi="Arial" w:cs="Arial"/>
-          <w:sz w:val="24"/>
-        </w:rPr>
-        <w:t>.2 Work Breakdown Structure</w:t>
-      </w:r>
-      <w:r>
-        <w:rPr>
-          <w:rFonts w:ascii="Arial" w:eastAsia="Cambria" w:hAnsi="Arial" w:cs="Arial"/>
-          <w:sz w:val="24"/>
-        </w:rPr>
-        <w:tab/>
-      </w:r>
-      <w:r>
-        <w:rPr>
-          <w:rFonts w:ascii="Arial" w:eastAsia="Cambria" w:hAnsi="Arial" w:cs="Arial"/>
-          <w:sz w:val="24"/>
-        </w:rPr>
-        <w:tab/>
-        <w:t>#</w:t>
-      </w:r>
-    </w:p>
-    <w:p>
-      <w:pPr>
-        <w:tabs>
-          <w:tab w:val="left" w:pos="360"/>
-          <w:tab w:val="left" w:pos="1080"/>
-          <w:tab w:val="left" w:pos="1440"/>
-          <w:tab w:val="left" w:pos="1800"/>
-          <w:tab w:val="right" w:leader="dot" w:pos="8064"/>
-          <w:tab w:val="right" w:pos="8568"/>
-        </w:tabs>
-        <w:spacing w:after="0" w:line="360" w:lineRule="auto"/>
-        <w:jc w:val="both"/>
-        <w:rPr>
-          <w:rFonts w:ascii="Arial" w:eastAsia="Cambria" w:hAnsi="Arial" w:cs="Arial"/>
-          <w:sz w:val="24"/>
-        </w:rPr>
-      </w:pPr>
-      <w:r>
-        <w:rPr>
-          <w:rFonts w:ascii="Arial" w:eastAsia="Cambria" w:hAnsi="Arial" w:cs="Arial"/>
-          <w:sz w:val="24"/>
-        </w:rPr>
-        <w:tab/>
-      </w:r>
-      <w:r>
-        <w:rPr>
-          <w:rFonts w:ascii="Arial" w:eastAsia="Cambria" w:hAnsi="Arial" w:cs="Arial"/>
-          <w:sz w:val="24"/>
-        </w:rPr>
-        <w:tab/>
-      </w:r>
-      <w:r>
-        <w:rPr>
-          <w:rFonts w:ascii="Arial" w:eastAsia="Cambria" w:hAnsi="Arial" w:cs="Arial"/>
-          <w:sz w:val="24"/>
-        </w:rPr>
-        <w:t>3</w:t>
-      </w:r>
-      <w:r>
-        <w:rPr>
-          <w:rFonts w:ascii="Arial" w:eastAsia="Cambria" w:hAnsi="Arial" w:cs="Arial"/>
-          <w:sz w:val="24"/>
-        </w:rPr>
-        <w:t>.3 Use Case Diagram</w:t>
+        <w:t>3.3 Use Case Diagram</w:t>
       </w:r>
       <w:r>
         <w:rPr>
@@ -1271,20 +1170,7 @@
           <w:sz w:val="24"/>
         </w:rPr>
         <w:tab/>
-      </w:r>
-      <w:r>
-        <w:rPr>
-          <w:rFonts w:ascii="Arial" w:eastAsia="Cambria" w:hAnsi="Arial" w:cs="Arial"/>
-          <w:sz w:val="24"/>
-        </w:rPr>
-        <w:t>4</w:t>
-      </w:r>
-      <w:r>
-        <w:rPr>
-          <w:rFonts w:ascii="Arial" w:eastAsia="Cambria" w:hAnsi="Arial" w:cs="Arial"/>
-          <w:sz w:val="24"/>
-        </w:rPr>
-        <w:t>.1 Gantt Chart</w:t>
+        <w:t>4.1 Gantt Chart</w:t>
       </w:r>
       <w:r>
         <w:rPr>
@@ -1338,14 +1224,7 @@
           <w:rFonts w:ascii="Arial" w:eastAsia="Cambria" w:hAnsi="Arial" w:cs="Arial"/>
           <w:sz w:val="24"/>
         </w:rPr>
-        <w:t>4</w:t>
-      </w:r>
-      <w:r>
-        <w:rPr>
-          <w:rFonts w:ascii="Arial" w:eastAsia="Cambria" w:hAnsi="Arial" w:cs="Arial"/>
-          <w:sz w:val="24"/>
-        </w:rPr>
-        <w:t>.2 Work Breakdown Structure</w:t>
+        <w:t>4.2 Work Breakdown Structure</w:t>
       </w:r>
       <w:r>
         <w:rPr>
@@ -1399,14 +1278,7 @@
           <w:rFonts w:ascii="Arial" w:eastAsia="Cambria" w:hAnsi="Arial" w:cs="Arial"/>
           <w:sz w:val="24"/>
         </w:rPr>
-        <w:t>4</w:t>
-      </w:r>
-      <w:r>
-        <w:rPr>
-          <w:rFonts w:ascii="Arial" w:eastAsia="Cambria" w:hAnsi="Arial" w:cs="Arial"/>
-          <w:sz w:val="24"/>
-        </w:rPr>
-        <w:t>.3 Use Case Diagram</w:t>
+        <w:t>4.3 Use Case Diagram</w:t>
       </w:r>
       <w:r>
         <w:rPr>
@@ -1520,27 +1392,7 @@
           <w:sz w:val="24"/>
         </w:rPr>
         <w:tab/>
-      </w:r>
-      <w:r>
-        <w:rPr>
-          <w:rFonts w:ascii="Arial" w:eastAsia="Cambria" w:hAnsi="Arial" w:cs="Arial"/>
-          <w:sz w:val="24"/>
-        </w:rPr>
-        <w:t>5</w:t>
-      </w:r>
-      <w:r>
-        <w:rPr>
-          <w:rFonts w:ascii="Arial" w:eastAsia="Cambria" w:hAnsi="Arial" w:cs="Arial"/>
-          <w:sz w:val="24"/>
-        </w:rPr>
-        <w:t xml:space="preserve">.1 </w:t>
-      </w:r>
-      <w:r>
-        <w:rPr>
-          <w:rFonts w:ascii="Arial" w:eastAsia="Cambria" w:hAnsi="Arial" w:cs="Arial"/>
-          <w:sz w:val="24"/>
-        </w:rPr>
-        <w:t>Gantt Chart</w:t>
+        <w:t>5.1 Gantt Chart</w:t>
       </w:r>
       <w:r>
         <w:rPr>
@@ -1594,21 +1446,7 @@
           <w:rFonts w:ascii="Arial" w:eastAsia="Cambria" w:hAnsi="Arial" w:cs="Arial"/>
           <w:sz w:val="24"/>
         </w:rPr>
-        <w:t>5</w:t>
-      </w:r>
-      <w:r>
-        <w:rPr>
-          <w:rFonts w:ascii="Arial" w:eastAsia="Cambria" w:hAnsi="Arial" w:cs="Arial"/>
-          <w:sz w:val="24"/>
-        </w:rPr>
-        <w:t xml:space="preserve">.2 </w:t>
-      </w:r>
-      <w:r>
-        <w:rPr>
-          <w:rFonts w:ascii="Arial" w:eastAsia="Cambria" w:hAnsi="Arial" w:cs="Arial"/>
-          <w:sz w:val="24"/>
-        </w:rPr>
-        <w:t>Work Breakdown Structure</w:t>
+        <w:t>5.2 Work Breakdown Structure</w:t>
       </w:r>
       <w:r>
         <w:rPr>
@@ -1662,21 +1500,7 @@
           <w:rFonts w:ascii="Arial" w:eastAsia="Cambria" w:hAnsi="Arial" w:cs="Arial"/>
           <w:sz w:val="24"/>
         </w:rPr>
-        <w:t>5</w:t>
-      </w:r>
-      <w:r>
-        <w:rPr>
-          <w:rFonts w:ascii="Arial" w:eastAsia="Cambria" w:hAnsi="Arial" w:cs="Arial"/>
-          <w:sz w:val="24"/>
-        </w:rPr>
-        <w:t xml:space="preserve">.3 </w:t>
-      </w:r>
-      <w:r>
-        <w:rPr>
-          <w:rFonts w:ascii="Arial" w:eastAsia="Cambria" w:hAnsi="Arial" w:cs="Arial"/>
-          <w:sz w:val="24"/>
-        </w:rPr>
-        <w:t>Use Case Diagram</w:t>
+        <w:t>5.3 Use Case Diagram</w:t>
       </w:r>
       <w:r>
         <w:rPr>
@@ -1716,6 +1540,60 @@
           <w:rFonts w:ascii="Arial" w:eastAsia="Cambria" w:hAnsi="Arial" w:cs="Arial"/>
           <w:sz w:val="24"/>
         </w:rPr>
+        <w:tab/>
+      </w:r>
+      <w:r>
+        <w:rPr>
+          <w:rFonts w:ascii="Arial" w:eastAsia="Cambria" w:hAnsi="Arial" w:cs="Arial"/>
+          <w:sz w:val="24"/>
+        </w:rPr>
+        <w:tab/>
+      </w:r>
+      <w:r>
+        <w:rPr>
+          <w:rFonts w:ascii="Arial" w:eastAsia="Cambria" w:hAnsi="Arial" w:cs="Arial"/>
+          <w:sz w:val="24"/>
+        </w:rPr>
+        <w:t>5.4 Class Diagram</w:t>
+      </w:r>
+      <w:r>
+        <w:rPr>
+          <w:rFonts w:ascii="Arial" w:eastAsia="Cambria" w:hAnsi="Arial" w:cs="Arial"/>
+          <w:sz w:val="24"/>
+        </w:rPr>
+        <w:tab/>
+      </w:r>
+      <w:r>
+        <w:rPr>
+          <w:rFonts w:ascii="Arial" w:eastAsia="Cambria" w:hAnsi="Arial" w:cs="Arial"/>
+          <w:sz w:val="24"/>
+        </w:rPr>
+        <w:tab/>
+        <w:t>#</w:t>
+      </w:r>
+    </w:p>
+    <w:p>
+      <w:pPr>
+        <w:tabs>
+          <w:tab w:val="left" w:pos="360"/>
+          <w:tab w:val="left" w:pos="1080"/>
+          <w:tab w:val="left" w:pos="1440"/>
+          <w:tab w:val="left" w:pos="1800"/>
+          <w:tab w:val="right" w:leader="dot" w:pos="8064"/>
+          <w:tab w:val="right" w:pos="8568"/>
+        </w:tabs>
+        <w:spacing w:after="0" w:line="360" w:lineRule="auto"/>
+        <w:jc w:val="both"/>
+        <w:rPr>
+          <w:rFonts w:ascii="Arial" w:eastAsia="Cambria" w:hAnsi="Arial" w:cs="Arial"/>
+          <w:sz w:val="24"/>
+        </w:rPr>
+      </w:pPr>
+      <w:r>
+        <w:rPr>
+          <w:rFonts w:ascii="Arial" w:eastAsia="Cambria" w:hAnsi="Arial" w:cs="Arial"/>
+          <w:sz w:val="24"/>
+        </w:rPr>
         <w:lastRenderedPageBreak/>
         <w:tab/>
       </w:r>
@@ -1725,27 +1603,7 @@
           <w:sz w:val="24"/>
         </w:rPr>
         <w:tab/>
-      </w:r>
-      <w:r>
-        <w:rPr>
-          <w:rFonts w:ascii="Arial" w:eastAsia="Cambria" w:hAnsi="Arial" w:cs="Arial"/>
-          <w:sz w:val="24"/>
-        </w:rPr>
-        <w:t>5</w:t>
-      </w:r>
-      <w:r>
-        <w:rPr>
-          <w:rFonts w:ascii="Arial" w:eastAsia="Cambria" w:hAnsi="Arial" w:cs="Arial"/>
-          <w:sz w:val="24"/>
-        </w:rPr>
-        <w:t xml:space="preserve">.4 </w:t>
-      </w:r>
-      <w:r>
-        <w:rPr>
-          <w:rFonts w:ascii="Arial" w:eastAsia="Cambria" w:hAnsi="Arial" w:cs="Arial"/>
-          <w:sz w:val="24"/>
-        </w:rPr>
-        <w:t>Class Diagram</w:t>
+        <w:t>5.5 ER Diagram</w:t>
       </w:r>
       <w:r>
         <w:rPr>
@@ -1793,27 +1651,7 @@
           <w:sz w:val="24"/>
         </w:rPr>
         <w:tab/>
-      </w:r>
-      <w:r>
-        <w:rPr>
-          <w:rFonts w:ascii="Arial" w:eastAsia="Cambria" w:hAnsi="Arial" w:cs="Arial"/>
-          <w:sz w:val="24"/>
-        </w:rPr>
-        <w:t>5</w:t>
-      </w:r>
-      <w:r>
-        <w:rPr>
-          <w:rFonts w:ascii="Arial" w:eastAsia="Cambria" w:hAnsi="Arial" w:cs="Arial"/>
-          <w:sz w:val="24"/>
-        </w:rPr>
-        <w:t>.5 ER</w:t>
-      </w:r>
-      <w:r>
-        <w:rPr>
-          <w:rFonts w:ascii="Arial" w:eastAsia="Cambria" w:hAnsi="Arial" w:cs="Arial"/>
-          <w:sz w:val="24"/>
-        </w:rPr>
-        <w:t xml:space="preserve"> Diagram</w:t>
+        <w:t>5.6 Prototype Design</w:t>
       </w:r>
       <w:r>
         <w:rPr>
@@ -1848,33 +1686,45 @@
           <w:sz w:val="24"/>
         </w:rPr>
       </w:pPr>
-      <w:r>
-        <w:rPr>
-          <w:rFonts w:ascii="Arial" w:eastAsia="Cambria" w:hAnsi="Arial" w:cs="Arial"/>
-          <w:sz w:val="24"/>
-        </w:rPr>
-        <w:tab/>
-      </w:r>
-      <w:r>
-        <w:rPr>
-          <w:rFonts w:ascii="Arial" w:eastAsia="Cambria" w:hAnsi="Arial" w:cs="Arial"/>
-          <w:sz w:val="24"/>
-        </w:rPr>
-        <w:tab/>
-      </w:r>
-      <w:r>
-        <w:rPr>
-          <w:rFonts w:ascii="Arial" w:eastAsia="Cambria" w:hAnsi="Arial" w:cs="Arial"/>
-          <w:sz w:val="24"/>
-        </w:rPr>
-        <w:t>5</w:t>
-      </w:r>
-      <w:r>
-        <w:rPr>
-          <w:rFonts w:ascii="Arial" w:eastAsia="Cambria" w:hAnsi="Arial" w:cs="Arial"/>
-          <w:sz w:val="24"/>
-        </w:rPr>
-        <w:t>.6 Prototype Design</w:t>
+    </w:p>
+    <w:p>
+      <w:pPr>
+        <w:tabs>
+          <w:tab w:val="left" w:pos="360"/>
+          <w:tab w:val="left" w:pos="1080"/>
+          <w:tab w:val="left" w:pos="1440"/>
+          <w:tab w:val="left" w:pos="1800"/>
+          <w:tab w:val="right" w:leader="dot" w:pos="8064"/>
+          <w:tab w:val="right" w:pos="8568"/>
+        </w:tabs>
+        <w:spacing w:after="0" w:line="360" w:lineRule="auto"/>
+        <w:jc w:val="both"/>
+        <w:rPr>
+          <w:rFonts w:ascii="Arial" w:eastAsia="Cambria" w:hAnsi="Arial" w:cs="Arial"/>
+          <w:sz w:val="24"/>
+        </w:rPr>
+      </w:pPr>
+      <w:r>
+        <w:rPr>
+          <w:rFonts w:ascii="Arial" w:eastAsia="Cambria" w:hAnsi="Arial" w:cs="Arial"/>
+          <w:sz w:val="24"/>
+        </w:rPr>
+        <w:tab/>
+        <w:t>6</w:t>
+      </w:r>
+      <w:r>
+        <w:rPr>
+          <w:rFonts w:ascii="Arial" w:eastAsia="Cambria" w:hAnsi="Arial" w:cs="Arial"/>
+          <w:sz w:val="24"/>
+        </w:rPr>
+        <w:t xml:space="preserve">.  </w:t>
+      </w:r>
+      <w:r>
+        <w:rPr>
+          <w:rFonts w:ascii="Arial" w:eastAsia="Cambria" w:hAnsi="Arial" w:cs="Arial"/>
+          <w:sz w:val="24"/>
+        </w:rPr>
+        <w:t>SOFTWARE REQUIREMENT ANALYSIS</w:t>
       </w:r>
       <w:r>
         <w:rPr>
@@ -1909,31 +1759,187 @@
           <w:sz w:val="24"/>
         </w:rPr>
       </w:pPr>
-    </w:p>
-    <w:p>
-      <w:pPr>
-        <w:tabs>
-          <w:tab w:val="left" w:pos="360"/>
-          <w:tab w:val="left" w:pos="1080"/>
-          <w:tab w:val="left" w:pos="1440"/>
-          <w:tab w:val="left" w:pos="1800"/>
-          <w:tab w:val="right" w:leader="dot" w:pos="8064"/>
-          <w:tab w:val="right" w:pos="8568"/>
-        </w:tabs>
-        <w:spacing w:after="0" w:line="360" w:lineRule="auto"/>
-        <w:jc w:val="both"/>
-        <w:rPr>
-          <w:rFonts w:ascii="Arial" w:eastAsia="Cambria" w:hAnsi="Arial" w:cs="Arial"/>
-          <w:sz w:val="24"/>
-        </w:rPr>
-      </w:pPr>
-      <w:r>
-        <w:rPr>
-          <w:rFonts w:ascii="Arial" w:eastAsia="Cambria" w:hAnsi="Arial" w:cs="Arial"/>
-          <w:sz w:val="24"/>
-        </w:rPr>
-        <w:tab/>
-        <w:t>6</w:t>
+      <w:r>
+        <w:rPr>
+          <w:rFonts w:ascii="Arial" w:eastAsia="Cambria" w:hAnsi="Arial" w:cs="Arial"/>
+          <w:sz w:val="24"/>
+        </w:rPr>
+        <w:tab/>
+      </w:r>
+      <w:r>
+        <w:rPr>
+          <w:rFonts w:ascii="Arial" w:eastAsia="Cambria" w:hAnsi="Arial" w:cs="Arial"/>
+          <w:sz w:val="24"/>
+        </w:rPr>
+        <w:tab/>
+        <w:t>6.1 Gantt Chart</w:t>
+      </w:r>
+      <w:r>
+        <w:rPr>
+          <w:rFonts w:ascii="Arial" w:eastAsia="Cambria" w:hAnsi="Arial" w:cs="Arial"/>
+          <w:sz w:val="24"/>
+        </w:rPr>
+        <w:tab/>
+      </w:r>
+      <w:r>
+        <w:rPr>
+          <w:rFonts w:ascii="Arial" w:eastAsia="Cambria" w:hAnsi="Arial" w:cs="Arial"/>
+          <w:sz w:val="24"/>
+        </w:rPr>
+        <w:tab/>
+        <w:t>#</w:t>
+      </w:r>
+    </w:p>
+    <w:p>
+      <w:pPr>
+        <w:tabs>
+          <w:tab w:val="left" w:pos="360"/>
+          <w:tab w:val="left" w:pos="1080"/>
+          <w:tab w:val="left" w:pos="1440"/>
+          <w:tab w:val="left" w:pos="1800"/>
+          <w:tab w:val="right" w:leader="dot" w:pos="8064"/>
+          <w:tab w:val="right" w:pos="8568"/>
+        </w:tabs>
+        <w:spacing w:after="0" w:line="360" w:lineRule="auto"/>
+        <w:jc w:val="both"/>
+        <w:rPr>
+          <w:rFonts w:ascii="Arial" w:eastAsia="Cambria" w:hAnsi="Arial" w:cs="Arial"/>
+          <w:sz w:val="24"/>
+        </w:rPr>
+      </w:pPr>
+      <w:r>
+        <w:rPr>
+          <w:rFonts w:ascii="Arial" w:eastAsia="Cambria" w:hAnsi="Arial" w:cs="Arial"/>
+          <w:sz w:val="24"/>
+        </w:rPr>
+        <w:tab/>
+      </w:r>
+      <w:r>
+        <w:rPr>
+          <w:rFonts w:ascii="Arial" w:eastAsia="Cambria" w:hAnsi="Arial" w:cs="Arial"/>
+          <w:sz w:val="24"/>
+        </w:rPr>
+        <w:tab/>
+      </w:r>
+      <w:r>
+        <w:rPr>
+          <w:rFonts w:ascii="Arial" w:eastAsia="Cambria" w:hAnsi="Arial" w:cs="Arial"/>
+          <w:sz w:val="24"/>
+        </w:rPr>
+        <w:t>6.2 Work Breakdown Structure</w:t>
+      </w:r>
+      <w:r>
+        <w:rPr>
+          <w:rFonts w:ascii="Arial" w:eastAsia="Cambria" w:hAnsi="Arial" w:cs="Arial"/>
+          <w:sz w:val="24"/>
+        </w:rPr>
+        <w:tab/>
+      </w:r>
+      <w:r>
+        <w:rPr>
+          <w:rFonts w:ascii="Arial" w:eastAsia="Cambria" w:hAnsi="Arial" w:cs="Arial"/>
+          <w:sz w:val="24"/>
+        </w:rPr>
+        <w:tab/>
+        <w:t>#</w:t>
+      </w:r>
+    </w:p>
+    <w:p>
+      <w:pPr>
+        <w:tabs>
+          <w:tab w:val="left" w:pos="360"/>
+          <w:tab w:val="left" w:pos="1080"/>
+          <w:tab w:val="left" w:pos="1440"/>
+          <w:tab w:val="left" w:pos="1800"/>
+          <w:tab w:val="right" w:leader="dot" w:pos="8064"/>
+          <w:tab w:val="right" w:pos="8568"/>
+        </w:tabs>
+        <w:spacing w:after="0" w:line="360" w:lineRule="auto"/>
+        <w:jc w:val="both"/>
+        <w:rPr>
+          <w:rFonts w:ascii="Arial" w:eastAsia="Cambria" w:hAnsi="Arial" w:cs="Arial"/>
+          <w:sz w:val="24"/>
+        </w:rPr>
+      </w:pPr>
+      <w:r>
+        <w:rPr>
+          <w:rFonts w:ascii="Arial" w:eastAsia="Cambria" w:hAnsi="Arial" w:cs="Arial"/>
+          <w:sz w:val="24"/>
+        </w:rPr>
+        <w:tab/>
+      </w:r>
+      <w:r>
+        <w:rPr>
+          <w:rFonts w:ascii="Arial" w:eastAsia="Cambria" w:hAnsi="Arial" w:cs="Arial"/>
+          <w:sz w:val="24"/>
+        </w:rPr>
+        <w:tab/>
+      </w:r>
+      <w:r>
+        <w:rPr>
+          <w:rFonts w:ascii="Arial" w:eastAsia="Cambria" w:hAnsi="Arial" w:cs="Arial"/>
+          <w:sz w:val="24"/>
+        </w:rPr>
+        <w:t>6.3 Use Case Diagram</w:t>
+      </w:r>
+      <w:r>
+        <w:rPr>
+          <w:rFonts w:ascii="Arial" w:eastAsia="Cambria" w:hAnsi="Arial" w:cs="Arial"/>
+          <w:sz w:val="24"/>
+        </w:rPr>
+        <w:tab/>
+      </w:r>
+      <w:r>
+        <w:rPr>
+          <w:rFonts w:ascii="Arial" w:eastAsia="Cambria" w:hAnsi="Arial" w:cs="Arial"/>
+          <w:sz w:val="24"/>
+        </w:rPr>
+        <w:tab/>
+        <w:t>#</w:t>
+      </w:r>
+    </w:p>
+    <w:p>
+      <w:pPr>
+        <w:tabs>
+          <w:tab w:val="left" w:pos="360"/>
+          <w:tab w:val="left" w:pos="1080"/>
+          <w:tab w:val="left" w:pos="1440"/>
+          <w:tab w:val="left" w:pos="1800"/>
+          <w:tab w:val="right" w:leader="dot" w:pos="8064"/>
+          <w:tab w:val="right" w:pos="8568"/>
+        </w:tabs>
+        <w:spacing w:after="0" w:line="360" w:lineRule="auto"/>
+        <w:jc w:val="both"/>
+        <w:rPr>
+          <w:rFonts w:ascii="Arial" w:eastAsia="Cambria" w:hAnsi="Arial" w:cs="Arial"/>
+          <w:sz w:val="24"/>
+        </w:rPr>
+      </w:pPr>
+    </w:p>
+    <w:p>
+      <w:pPr>
+        <w:tabs>
+          <w:tab w:val="left" w:pos="360"/>
+          <w:tab w:val="left" w:pos="1080"/>
+          <w:tab w:val="left" w:pos="1440"/>
+          <w:tab w:val="left" w:pos="1800"/>
+          <w:tab w:val="right" w:leader="dot" w:pos="8064"/>
+          <w:tab w:val="right" w:pos="8568"/>
+        </w:tabs>
+        <w:spacing w:after="0" w:line="360" w:lineRule="auto"/>
+        <w:jc w:val="both"/>
+        <w:rPr>
+          <w:rFonts w:ascii="Arial" w:eastAsia="Cambria" w:hAnsi="Arial" w:cs="Arial"/>
+          <w:sz w:val="24"/>
+        </w:rPr>
+      </w:pPr>
+      <w:r>
+        <w:rPr>
+          <w:rFonts w:ascii="Arial" w:eastAsia="Cambria" w:hAnsi="Arial" w:cs="Arial"/>
+          <w:sz w:val="24"/>
+        </w:rPr>
+        <w:tab/>
+        <w:t>7</w:t>
       </w:r>
       <w:r>
         <w:rPr>
@@ -1947,7 +1953,7 @@
           <w:rFonts w:ascii="Arial" w:eastAsia="Cambria" w:hAnsi="Arial" w:cs="Arial"/>
           <w:sz w:val="24"/>
         </w:rPr>
-        <w:t>SOFTWARE REQUIREMENT ANALYSIS</w:t>
+        <w:t>IMPLEMENTATION AND TESTING</w:t>
       </w:r>
       <w:r>
         <w:rPr>
@@ -1995,20 +2001,7 @@
           <w:sz w:val="24"/>
         </w:rPr>
         <w:tab/>
-      </w:r>
-      <w:r>
-        <w:rPr>
-          <w:rFonts w:ascii="Arial" w:eastAsia="Cambria" w:hAnsi="Arial" w:cs="Arial"/>
-          <w:sz w:val="24"/>
-        </w:rPr>
-        <w:t>6</w:t>
-      </w:r>
-      <w:r>
-        <w:rPr>
-          <w:rFonts w:ascii="Arial" w:eastAsia="Cambria" w:hAnsi="Arial" w:cs="Arial"/>
-          <w:sz w:val="24"/>
-        </w:rPr>
-        <w:t>.1 Gantt Chart</w:t>
+        <w:t>7.1 Gantt Chart</w:t>
       </w:r>
       <w:r>
         <w:rPr>
@@ -2062,14 +2055,7 @@
           <w:rFonts w:ascii="Arial" w:eastAsia="Cambria" w:hAnsi="Arial" w:cs="Arial"/>
           <w:sz w:val="24"/>
         </w:rPr>
-        <w:t>6</w:t>
-      </w:r>
-      <w:r>
-        <w:rPr>
-          <w:rFonts w:ascii="Arial" w:eastAsia="Cambria" w:hAnsi="Arial" w:cs="Arial"/>
-          <w:sz w:val="24"/>
-        </w:rPr>
-        <w:t>.2 Work Breakdown Structure</w:t>
+        <w:t>7.2 Work Breakdown Structure</w:t>
       </w:r>
       <w:r>
         <w:rPr>
@@ -2123,14 +2109,7 @@
           <w:rFonts w:ascii="Arial" w:eastAsia="Cambria" w:hAnsi="Arial" w:cs="Arial"/>
           <w:sz w:val="24"/>
         </w:rPr>
-        <w:t>6</w:t>
-      </w:r>
-      <w:r>
-        <w:rPr>
-          <w:rFonts w:ascii="Arial" w:eastAsia="Cambria" w:hAnsi="Arial" w:cs="Arial"/>
-          <w:sz w:val="24"/>
-        </w:rPr>
-        <w:t>.3 Use Case Diagram</w:t>
+        <w:t>7.3 Use Case Diagram</w:t>
       </w:r>
       <w:r>
         <w:rPr>
@@ -2189,7 +2168,7 @@
           <w:sz w:val="24"/>
         </w:rPr>
         <w:tab/>
-        <w:t>7</w:t>
+        <w:t>8</w:t>
       </w:r>
       <w:r>
         <w:rPr>
@@ -2203,7 +2182,7 @@
           <w:rFonts w:ascii="Arial" w:eastAsia="Cambria" w:hAnsi="Arial" w:cs="Arial"/>
           <w:sz w:val="24"/>
         </w:rPr>
-        <w:t>IMPLEMENTATION AND TESTING</w:t>
+        <w:t>PRODUCT EVALUATION</w:t>
       </w:r>
       <w:r>
         <w:rPr>
@@ -2251,20 +2230,7 @@
           <w:sz w:val="24"/>
         </w:rPr>
         <w:tab/>
-      </w:r>
-      <w:r>
-        <w:rPr>
-          <w:rFonts w:ascii="Arial" w:eastAsia="Cambria" w:hAnsi="Arial" w:cs="Arial"/>
-          <w:sz w:val="24"/>
-        </w:rPr>
-        <w:t>7</w:t>
-      </w:r>
-      <w:r>
-        <w:rPr>
-          <w:rFonts w:ascii="Arial" w:eastAsia="Cambria" w:hAnsi="Arial" w:cs="Arial"/>
-          <w:sz w:val="24"/>
-        </w:rPr>
-        <w:t>.1 Gantt Chart</w:t>
+        <w:t>8.1 Gantt Chart</w:t>
       </w:r>
       <w:r>
         <w:rPr>
@@ -2318,14 +2284,7 @@
           <w:rFonts w:ascii="Arial" w:eastAsia="Cambria" w:hAnsi="Arial" w:cs="Arial"/>
           <w:sz w:val="24"/>
         </w:rPr>
-        <w:t>7</w:t>
-      </w:r>
-      <w:r>
-        <w:rPr>
-          <w:rFonts w:ascii="Arial" w:eastAsia="Cambria" w:hAnsi="Arial" w:cs="Arial"/>
-          <w:sz w:val="24"/>
-        </w:rPr>
-        <w:t>.2 Work Breakdown Structure</w:t>
+        <w:t>8.2 Work Breakdown Structure</w:t>
       </w:r>
       <w:r>
         <w:rPr>
@@ -2379,14 +2338,7 @@
           <w:rFonts w:ascii="Arial" w:eastAsia="Cambria" w:hAnsi="Arial" w:cs="Arial"/>
           <w:sz w:val="24"/>
         </w:rPr>
-        <w:t>7</w:t>
-      </w:r>
-      <w:r>
-        <w:rPr>
-          <w:rFonts w:ascii="Arial" w:eastAsia="Cambria" w:hAnsi="Arial" w:cs="Arial"/>
-          <w:sz w:val="24"/>
-        </w:rPr>
-        <w:t>.3 Use Case Diagram</w:t>
+        <w:t>8.3 Use Case Diagram</w:t>
       </w:r>
       <w:r>
         <w:rPr>
@@ -2445,7 +2397,7 @@
           <w:sz w:val="24"/>
         </w:rPr>
         <w:tab/>
-        <w:t>8</w:t>
+        <w:t>9</w:t>
       </w:r>
       <w:r>
         <w:rPr>
@@ -2459,7 +2411,7 @@
           <w:rFonts w:ascii="Arial" w:eastAsia="Cambria" w:hAnsi="Arial" w:cs="Arial"/>
           <w:sz w:val="24"/>
         </w:rPr>
-        <w:t>PRODUCT EVALUATION</w:t>
+        <w:t>PROJECT EVALUATION</w:t>
       </w:r>
       <w:r>
         <w:rPr>
@@ -2507,20 +2459,7 @@
           <w:sz w:val="24"/>
         </w:rPr>
         <w:tab/>
-      </w:r>
-      <w:r>
-        <w:rPr>
-          <w:rFonts w:ascii="Arial" w:eastAsia="Cambria" w:hAnsi="Arial" w:cs="Arial"/>
-          <w:sz w:val="24"/>
-        </w:rPr>
-        <w:t>8</w:t>
-      </w:r>
-      <w:r>
-        <w:rPr>
-          <w:rFonts w:ascii="Arial" w:eastAsia="Cambria" w:hAnsi="Arial" w:cs="Arial"/>
-          <w:sz w:val="24"/>
-        </w:rPr>
-        <w:t>.1 Gantt Chart</w:t>
+        <w:t>9.1 Gantt Chart</w:t>
       </w:r>
       <w:r>
         <w:rPr>
@@ -2574,14 +2513,7 @@
           <w:rFonts w:ascii="Arial" w:eastAsia="Cambria" w:hAnsi="Arial" w:cs="Arial"/>
           <w:sz w:val="24"/>
         </w:rPr>
-        <w:t>8</w:t>
-      </w:r>
-      <w:r>
-        <w:rPr>
-          <w:rFonts w:ascii="Arial" w:eastAsia="Cambria" w:hAnsi="Arial" w:cs="Arial"/>
-          <w:sz w:val="24"/>
-        </w:rPr>
-        <w:t>.2 Work Breakdown Structure</w:t>
+        <w:t>9.2 Work Breakdown Structure</w:t>
       </w:r>
       <w:r>
         <w:rPr>
@@ -2635,14 +2567,7 @@
           <w:rFonts w:ascii="Arial" w:eastAsia="Cambria" w:hAnsi="Arial" w:cs="Arial"/>
           <w:sz w:val="24"/>
         </w:rPr>
-        <w:t>8</w:t>
-      </w:r>
-      <w:r>
-        <w:rPr>
-          <w:rFonts w:ascii="Arial" w:eastAsia="Cambria" w:hAnsi="Arial" w:cs="Arial"/>
-          <w:sz w:val="24"/>
-        </w:rPr>
-        <w:t>.3 Use Case Diagram</w:t>
+        <w:t>9.3 Use Case Diagram</w:t>
       </w:r>
       <w:r>
         <w:rPr>
@@ -2701,7 +2626,222 @@
           <w:sz w:val="24"/>
         </w:rPr>
         <w:tab/>
-        <w:t>9</w:t>
+        <w:t>10. SUMMARY AND CONCLUSION</w:t>
+      </w:r>
+      <w:r>
+        <w:rPr>
+          <w:rFonts w:ascii="Arial" w:eastAsia="Cambria" w:hAnsi="Arial" w:cs="Arial"/>
+          <w:sz w:val="24"/>
+        </w:rPr>
+        <w:tab/>
+      </w:r>
+      <w:r>
+        <w:rPr>
+          <w:rFonts w:ascii="Arial" w:eastAsia="Cambria" w:hAnsi="Arial" w:cs="Arial"/>
+          <w:sz w:val="24"/>
+        </w:rPr>
+        <w:tab/>
+        <w:t>#</w:t>
+      </w:r>
+    </w:p>
+    <w:p>
+      <w:pPr>
+        <w:tabs>
+          <w:tab w:val="left" w:pos="360"/>
+          <w:tab w:val="left" w:pos="1080"/>
+          <w:tab w:val="left" w:pos="1440"/>
+          <w:tab w:val="left" w:pos="1800"/>
+          <w:tab w:val="right" w:leader="dot" w:pos="8064"/>
+          <w:tab w:val="right" w:pos="8568"/>
+        </w:tabs>
+        <w:spacing w:after="0" w:line="360" w:lineRule="auto"/>
+        <w:jc w:val="both"/>
+        <w:rPr>
+          <w:rFonts w:ascii="Arial" w:eastAsia="Cambria" w:hAnsi="Arial" w:cs="Arial"/>
+          <w:sz w:val="24"/>
+        </w:rPr>
+      </w:pPr>
+      <w:r>
+        <w:rPr>
+          <w:rFonts w:ascii="Arial" w:eastAsia="Cambria" w:hAnsi="Arial" w:cs="Arial"/>
+          <w:sz w:val="24"/>
+        </w:rPr>
+        <w:tab/>
+      </w:r>
+      <w:r>
+        <w:rPr>
+          <w:rFonts w:ascii="Arial" w:eastAsia="Cambria" w:hAnsi="Arial" w:cs="Arial"/>
+          <w:sz w:val="24"/>
+        </w:rPr>
+        <w:tab/>
+        <w:t>10.1 Gantt Chart</w:t>
+      </w:r>
+      <w:r>
+        <w:rPr>
+          <w:rFonts w:ascii="Arial" w:eastAsia="Cambria" w:hAnsi="Arial" w:cs="Arial"/>
+          <w:sz w:val="24"/>
+        </w:rPr>
+        <w:tab/>
+      </w:r>
+      <w:r>
+        <w:rPr>
+          <w:rFonts w:ascii="Arial" w:eastAsia="Cambria" w:hAnsi="Arial" w:cs="Arial"/>
+          <w:sz w:val="24"/>
+        </w:rPr>
+        <w:tab/>
+        <w:t>#</w:t>
+      </w:r>
+    </w:p>
+    <w:p>
+      <w:pPr>
+        <w:tabs>
+          <w:tab w:val="left" w:pos="360"/>
+          <w:tab w:val="left" w:pos="1080"/>
+          <w:tab w:val="left" w:pos="1440"/>
+          <w:tab w:val="left" w:pos="1800"/>
+          <w:tab w:val="right" w:leader="dot" w:pos="8064"/>
+          <w:tab w:val="right" w:pos="8568"/>
+        </w:tabs>
+        <w:spacing w:after="0" w:line="360" w:lineRule="auto"/>
+        <w:jc w:val="both"/>
+        <w:rPr>
+          <w:rFonts w:ascii="Arial" w:eastAsia="Cambria" w:hAnsi="Arial" w:cs="Arial"/>
+          <w:sz w:val="24"/>
+        </w:rPr>
+      </w:pPr>
+      <w:r>
+        <w:rPr>
+          <w:rFonts w:ascii="Arial" w:eastAsia="Cambria" w:hAnsi="Arial" w:cs="Arial"/>
+          <w:sz w:val="24"/>
+        </w:rPr>
+        <w:tab/>
+      </w:r>
+      <w:r>
+        <w:rPr>
+          <w:rFonts w:ascii="Arial" w:eastAsia="Cambria" w:hAnsi="Arial" w:cs="Arial"/>
+          <w:sz w:val="24"/>
+        </w:rPr>
+        <w:tab/>
+      </w:r>
+      <w:r>
+        <w:rPr>
+          <w:rFonts w:ascii="Arial" w:eastAsia="Cambria" w:hAnsi="Arial" w:cs="Arial"/>
+          <w:sz w:val="24"/>
+        </w:rPr>
+        <w:t>10.2 Work Breakdown Structure</w:t>
+      </w:r>
+      <w:r>
+        <w:rPr>
+          <w:rFonts w:ascii="Arial" w:eastAsia="Cambria" w:hAnsi="Arial" w:cs="Arial"/>
+          <w:sz w:val="24"/>
+        </w:rPr>
+        <w:tab/>
+      </w:r>
+      <w:r>
+        <w:rPr>
+          <w:rFonts w:ascii="Arial" w:eastAsia="Cambria" w:hAnsi="Arial" w:cs="Arial"/>
+          <w:sz w:val="24"/>
+        </w:rPr>
+        <w:tab/>
+        <w:t>#</w:t>
+      </w:r>
+    </w:p>
+    <w:p>
+      <w:pPr>
+        <w:tabs>
+          <w:tab w:val="left" w:pos="360"/>
+          <w:tab w:val="left" w:pos="1080"/>
+          <w:tab w:val="left" w:pos="1440"/>
+          <w:tab w:val="left" w:pos="1800"/>
+          <w:tab w:val="right" w:leader="dot" w:pos="8064"/>
+          <w:tab w:val="right" w:pos="8568"/>
+        </w:tabs>
+        <w:spacing w:after="0" w:line="360" w:lineRule="auto"/>
+        <w:jc w:val="both"/>
+        <w:rPr>
+          <w:rFonts w:ascii="Arial" w:eastAsia="Cambria" w:hAnsi="Arial" w:cs="Arial"/>
+          <w:sz w:val="24"/>
+        </w:rPr>
+      </w:pPr>
+      <w:r>
+        <w:rPr>
+          <w:rFonts w:ascii="Arial" w:eastAsia="Cambria" w:hAnsi="Arial" w:cs="Arial"/>
+          <w:sz w:val="24"/>
+        </w:rPr>
+        <w:tab/>
+      </w:r>
+      <w:r>
+        <w:rPr>
+          <w:rFonts w:ascii="Arial" w:eastAsia="Cambria" w:hAnsi="Arial" w:cs="Arial"/>
+          <w:sz w:val="24"/>
+        </w:rPr>
+        <w:tab/>
+      </w:r>
+      <w:r>
+        <w:rPr>
+          <w:rFonts w:ascii="Arial" w:eastAsia="Cambria" w:hAnsi="Arial" w:cs="Arial"/>
+          <w:sz w:val="24"/>
+        </w:rPr>
+        <w:t>10.3 Use Case Diagram</w:t>
+      </w:r>
+      <w:r>
+        <w:rPr>
+          <w:rFonts w:ascii="Arial" w:eastAsia="Cambria" w:hAnsi="Arial" w:cs="Arial"/>
+          <w:sz w:val="24"/>
+        </w:rPr>
+        <w:tab/>
+      </w:r>
+      <w:r>
+        <w:rPr>
+          <w:rFonts w:ascii="Arial" w:eastAsia="Cambria" w:hAnsi="Arial" w:cs="Arial"/>
+          <w:sz w:val="24"/>
+        </w:rPr>
+        <w:tab/>
+        <w:t>#</w:t>
+      </w:r>
+    </w:p>
+    <w:p>
+      <w:pPr>
+        <w:tabs>
+          <w:tab w:val="left" w:pos="360"/>
+          <w:tab w:val="left" w:pos="1080"/>
+          <w:tab w:val="left" w:pos="1440"/>
+          <w:tab w:val="left" w:pos="1800"/>
+          <w:tab w:val="right" w:leader="dot" w:pos="8064"/>
+          <w:tab w:val="right" w:pos="8568"/>
+        </w:tabs>
+        <w:spacing w:after="0" w:line="360" w:lineRule="auto"/>
+        <w:jc w:val="both"/>
+        <w:rPr>
+          <w:rFonts w:ascii="Arial" w:eastAsia="Cambria" w:hAnsi="Arial" w:cs="Arial"/>
+          <w:sz w:val="24"/>
+        </w:rPr>
+      </w:pPr>
+    </w:p>
+    <w:p>
+      <w:pPr>
+        <w:tabs>
+          <w:tab w:val="left" w:pos="360"/>
+          <w:tab w:val="left" w:pos="1080"/>
+          <w:tab w:val="left" w:pos="1440"/>
+          <w:tab w:val="left" w:pos="1800"/>
+          <w:tab w:val="right" w:leader="dot" w:pos="8064"/>
+          <w:tab w:val="right" w:pos="8568"/>
+        </w:tabs>
+        <w:spacing w:after="0" w:line="360" w:lineRule="auto"/>
+        <w:jc w:val="both"/>
+        <w:rPr>
+          <w:rFonts w:ascii="Arial" w:eastAsia="Cambria" w:hAnsi="Arial" w:cs="Arial"/>
+          <w:sz w:val="24"/>
+        </w:rPr>
+      </w:pPr>
+      <w:r>
+        <w:rPr>
+          <w:rFonts w:ascii="Arial" w:eastAsia="Cambria" w:hAnsi="Arial" w:cs="Arial"/>
+          <w:sz w:val="24"/>
+        </w:rPr>
+        <w:tab/>
+        <w:t>11</w:t>
       </w:r>
       <w:r>
         <w:rPr>
@@ -2715,14 +2855,7 @@
           <w:rFonts w:ascii="Arial" w:eastAsia="Cambria" w:hAnsi="Arial" w:cs="Arial"/>
           <w:sz w:val="24"/>
         </w:rPr>
-        <w:t>PROJECT</w:t>
-      </w:r>
-      <w:r>
-        <w:rPr>
-          <w:rFonts w:ascii="Arial" w:eastAsia="Cambria" w:hAnsi="Arial" w:cs="Arial"/>
-          <w:sz w:val="24"/>
-        </w:rPr>
-        <w:t xml:space="preserve"> EVALUATION</w:t>
+        <w:t>BILBLIOGRAPHY</w:t>
       </w:r>
       <w:r>
         <w:rPr>
@@ -2757,33 +2890,38 @@
           <w:sz w:val="24"/>
         </w:rPr>
       </w:pPr>
-      <w:r>
-        <w:rPr>
-          <w:rFonts w:ascii="Arial" w:eastAsia="Cambria" w:hAnsi="Arial" w:cs="Arial"/>
-          <w:sz w:val="24"/>
-        </w:rPr>
-        <w:tab/>
-      </w:r>
-      <w:r>
-        <w:rPr>
-          <w:rFonts w:ascii="Arial" w:eastAsia="Cambria" w:hAnsi="Arial" w:cs="Arial"/>
-          <w:sz w:val="24"/>
-        </w:rPr>
-        <w:tab/>
-      </w:r>
-      <w:r>
-        <w:rPr>
-          <w:rFonts w:ascii="Arial" w:eastAsia="Cambria" w:hAnsi="Arial" w:cs="Arial"/>
-          <w:sz w:val="24"/>
-        </w:rPr>
-        <w:t>9</w:t>
-      </w:r>
-      <w:r>
-        <w:rPr>
-          <w:rFonts w:ascii="Arial" w:eastAsia="Cambria" w:hAnsi="Arial" w:cs="Arial"/>
-          <w:sz w:val="24"/>
-        </w:rPr>
-        <w:t>.1 Gantt Chart</w:t>
+    </w:p>
+    <w:p>
+      <w:pPr>
+        <w:tabs>
+          <w:tab w:val="left" w:pos="360"/>
+          <w:tab w:val="left" w:pos="1080"/>
+          <w:tab w:val="left" w:pos="1440"/>
+          <w:tab w:val="left" w:pos="1800"/>
+          <w:tab w:val="right" w:leader="dot" w:pos="8064"/>
+          <w:tab w:val="right" w:pos="8568"/>
+        </w:tabs>
+        <w:spacing w:after="0" w:line="360" w:lineRule="auto"/>
+        <w:jc w:val="both"/>
+        <w:rPr>
+          <w:rFonts w:ascii="Arial" w:eastAsia="Cambria" w:hAnsi="Arial" w:cs="Arial"/>
+          <w:sz w:val="24"/>
+        </w:rPr>
+      </w:pPr>
+      <w:r>
+        <w:rPr>
+          <w:rFonts w:ascii="Arial" w:eastAsia="Cambria" w:hAnsi="Arial" w:cs="Arial"/>
+          <w:sz w:val="24"/>
+        </w:rPr>
+        <w:tab/>
+      </w:r>
+      <w:r>
+        <w:rPr>
+          <w:rFonts w:ascii="Arial" w:eastAsia="Cambria" w:hAnsi="Arial" w:cs="Arial"/>
+          <w:sz w:val="24"/>
+        </w:rPr>
+        <w:tab/>
+        <w:t>First Level Subhead for the Fifth Chapter</w:t>
       </w:r>
       <w:r>
         <w:rPr>
@@ -2831,20 +2969,7 @@
           <w:sz w:val="24"/>
         </w:rPr>
         <w:tab/>
-      </w:r>
-      <w:r>
-        <w:rPr>
-          <w:rFonts w:ascii="Arial" w:eastAsia="Cambria" w:hAnsi="Arial" w:cs="Arial"/>
-          <w:sz w:val="24"/>
-        </w:rPr>
-        <w:t>9</w:t>
-      </w:r>
-      <w:r>
-        <w:rPr>
-          <w:rFonts w:ascii="Arial" w:eastAsia="Cambria" w:hAnsi="Arial" w:cs="Arial"/>
-          <w:sz w:val="24"/>
-        </w:rPr>
-        <w:t>.2 Work Breakdown Structure</w:t>
+        <w:t>First Level Subhead for the Fifth Chapter</w:t>
       </w:r>
       <w:r>
         <w:rPr>
@@ -2879,33 +3004,49 @@
           <w:sz w:val="24"/>
         </w:rPr>
       </w:pPr>
-      <w:r>
-        <w:rPr>
-          <w:rFonts w:ascii="Arial" w:eastAsia="Cambria" w:hAnsi="Arial" w:cs="Arial"/>
-          <w:sz w:val="24"/>
-        </w:rPr>
-        <w:tab/>
-      </w:r>
-      <w:r>
-        <w:rPr>
-          <w:rFonts w:ascii="Arial" w:eastAsia="Cambria" w:hAnsi="Arial" w:cs="Arial"/>
-          <w:sz w:val="24"/>
-        </w:rPr>
-        <w:tab/>
-      </w:r>
-      <w:r>
-        <w:rPr>
-          <w:rFonts w:ascii="Arial" w:eastAsia="Cambria" w:hAnsi="Arial" w:cs="Arial"/>
-          <w:sz w:val="24"/>
-        </w:rPr>
-        <w:t>9</w:t>
-      </w:r>
-      <w:r>
-        <w:rPr>
-          <w:rFonts w:ascii="Arial" w:eastAsia="Cambria" w:hAnsi="Arial" w:cs="Arial"/>
-          <w:sz w:val="24"/>
-        </w:rPr>
-        <w:t>.3 Use Case Diagram</w:t>
+    </w:p>
+    <w:p>
+      <w:pPr>
+        <w:tabs>
+          <w:tab w:val="left" w:pos="360"/>
+          <w:tab w:val="left" w:pos="1080"/>
+          <w:tab w:val="left" w:pos="1440"/>
+          <w:tab w:val="left" w:pos="1800"/>
+          <w:tab w:val="right" w:leader="dot" w:pos="8064"/>
+          <w:tab w:val="right" w:pos="8568"/>
+        </w:tabs>
+        <w:spacing w:after="0" w:line="360" w:lineRule="auto"/>
+        <w:jc w:val="both"/>
+        <w:rPr>
+          <w:rFonts w:ascii="Arial" w:eastAsia="Cambria" w:hAnsi="Arial" w:cs="Arial"/>
+          <w:sz w:val="24"/>
+        </w:rPr>
+      </w:pPr>
+    </w:p>
+    <w:p>
+      <w:pPr>
+        <w:tabs>
+          <w:tab w:val="left" w:pos="360"/>
+          <w:tab w:val="left" w:pos="1080"/>
+          <w:tab w:val="left" w:pos="1440"/>
+          <w:tab w:val="left" w:pos="1800"/>
+          <w:tab w:val="right" w:leader="dot" w:pos="8064"/>
+          <w:tab w:val="right" w:pos="8568"/>
+        </w:tabs>
+        <w:spacing w:after="0" w:line="360" w:lineRule="auto"/>
+        <w:jc w:val="both"/>
+        <w:rPr>
+          <w:rFonts w:ascii="Arial" w:eastAsia="Cambria" w:hAnsi="Arial" w:cs="Arial"/>
+          <w:sz w:val="24"/>
+        </w:rPr>
+      </w:pPr>
+      <w:r>
+        <w:rPr>
+          <w:rFonts w:ascii="Arial" w:eastAsia="Cambria" w:hAnsi="Arial" w:cs="Arial"/>
+          <w:sz w:val="24"/>
+        </w:rPr>
+        <w:lastRenderedPageBreak/>
+        <w:t>LIST OF TABLES</w:t>
       </w:r>
       <w:r>
         <w:rPr>
@@ -2963,14 +3104,7 @@
           <w:rFonts w:ascii="Arial" w:eastAsia="Cambria" w:hAnsi="Arial" w:cs="Arial"/>
           <w:sz w:val="24"/>
         </w:rPr>
-        <w:tab/>
-      </w:r>
-      <w:r>
-        <w:rPr>
-          <w:rFonts w:ascii="Arial" w:eastAsia="Cambria" w:hAnsi="Arial" w:cs="Arial"/>
-          <w:sz w:val="24"/>
-        </w:rPr>
-        <w:t>10. SUMMARY AND CONCLUSION</w:t>
+        <w:t>LIST OF FIGURES</w:t>
       </w:r>
       <w:r>
         <w:rPr>
@@ -3005,33 +3139,30 @@
           <w:sz w:val="24"/>
         </w:rPr>
       </w:pPr>
-      <w:r>
-        <w:rPr>
-          <w:rFonts w:ascii="Arial" w:eastAsia="Cambria" w:hAnsi="Arial" w:cs="Arial"/>
-          <w:sz w:val="24"/>
-        </w:rPr>
-        <w:tab/>
-      </w:r>
-      <w:r>
-        <w:rPr>
-          <w:rFonts w:ascii="Arial" w:eastAsia="Cambria" w:hAnsi="Arial" w:cs="Arial"/>
-          <w:sz w:val="24"/>
-        </w:rPr>
-        <w:tab/>
-      </w:r>
-      <w:r>
-        <w:rPr>
-          <w:rFonts w:ascii="Arial" w:eastAsia="Cambria" w:hAnsi="Arial" w:cs="Arial"/>
-          <w:sz w:val="24"/>
-        </w:rPr>
-        <w:t>10</w:t>
-      </w:r>
-      <w:r>
-        <w:rPr>
-          <w:rFonts w:ascii="Arial" w:eastAsia="Cambria" w:hAnsi="Arial" w:cs="Arial"/>
-          <w:sz w:val="24"/>
-        </w:rPr>
-        <w:t>.1 Gantt Chart</w:t>
+    </w:p>
+    <w:p>
+      <w:pPr>
+        <w:tabs>
+          <w:tab w:val="left" w:pos="360"/>
+          <w:tab w:val="left" w:pos="1080"/>
+          <w:tab w:val="left" w:pos="1440"/>
+          <w:tab w:val="left" w:pos="1800"/>
+          <w:tab w:val="right" w:leader="dot" w:pos="8064"/>
+          <w:tab w:val="right" w:pos="8568"/>
+        </w:tabs>
+        <w:spacing w:after="0" w:line="360" w:lineRule="auto"/>
+        <w:jc w:val="both"/>
+        <w:rPr>
+          <w:rFonts w:ascii="Arial" w:eastAsia="Cambria" w:hAnsi="Arial" w:cs="Arial"/>
+          <w:sz w:val="24"/>
+        </w:rPr>
+      </w:pPr>
+      <w:r>
+        <w:rPr>
+          <w:rFonts w:ascii="Arial" w:eastAsia="Cambria" w:hAnsi="Arial" w:cs="Arial"/>
+          <w:sz w:val="24"/>
+        </w:rPr>
+        <w:t>LIST OF TABLES</w:t>
       </w:r>
       <w:r>
         <w:rPr>
@@ -3066,507 +3197,6 @@
           <w:sz w:val="24"/>
         </w:rPr>
       </w:pPr>
-      <w:r>
-        <w:rPr>
-          <w:rFonts w:ascii="Arial" w:eastAsia="Cambria" w:hAnsi="Arial" w:cs="Arial"/>
-          <w:sz w:val="24"/>
-        </w:rPr>
-        <w:tab/>
-      </w:r>
-      <w:r>
-        <w:rPr>
-          <w:rFonts w:ascii="Arial" w:eastAsia="Cambria" w:hAnsi="Arial" w:cs="Arial"/>
-          <w:sz w:val="24"/>
-        </w:rPr>
-        <w:tab/>
-      </w:r>
-      <w:r>
-        <w:rPr>
-          <w:rFonts w:ascii="Arial" w:eastAsia="Cambria" w:hAnsi="Arial" w:cs="Arial"/>
-          <w:sz w:val="24"/>
-        </w:rPr>
-        <w:t>10</w:t>
-      </w:r>
-      <w:r>
-        <w:rPr>
-          <w:rFonts w:ascii="Arial" w:eastAsia="Cambria" w:hAnsi="Arial" w:cs="Arial"/>
-          <w:sz w:val="24"/>
-        </w:rPr>
-        <w:t>.2 Work Breakdown Structure</w:t>
-      </w:r>
-      <w:r>
-        <w:rPr>
-          <w:rFonts w:ascii="Arial" w:eastAsia="Cambria" w:hAnsi="Arial" w:cs="Arial"/>
-          <w:sz w:val="24"/>
-        </w:rPr>
-        <w:tab/>
-      </w:r>
-      <w:r>
-        <w:rPr>
-          <w:rFonts w:ascii="Arial" w:eastAsia="Cambria" w:hAnsi="Arial" w:cs="Arial"/>
-          <w:sz w:val="24"/>
-        </w:rPr>
-        <w:tab/>
-        <w:t>#</w:t>
-      </w:r>
-    </w:p>
-    <w:p>
-      <w:pPr>
-        <w:tabs>
-          <w:tab w:val="left" w:pos="360"/>
-          <w:tab w:val="left" w:pos="1080"/>
-          <w:tab w:val="left" w:pos="1440"/>
-          <w:tab w:val="left" w:pos="1800"/>
-          <w:tab w:val="right" w:leader="dot" w:pos="8064"/>
-          <w:tab w:val="right" w:pos="8568"/>
-        </w:tabs>
-        <w:spacing w:after="0" w:line="360" w:lineRule="auto"/>
-        <w:jc w:val="both"/>
-        <w:rPr>
-          <w:rFonts w:ascii="Arial" w:eastAsia="Cambria" w:hAnsi="Arial" w:cs="Arial"/>
-          <w:sz w:val="24"/>
-        </w:rPr>
-      </w:pPr>
-      <w:r>
-        <w:rPr>
-          <w:rFonts w:ascii="Arial" w:eastAsia="Cambria" w:hAnsi="Arial" w:cs="Arial"/>
-          <w:sz w:val="24"/>
-        </w:rPr>
-        <w:tab/>
-      </w:r>
-      <w:r>
-        <w:rPr>
-          <w:rFonts w:ascii="Arial" w:eastAsia="Cambria" w:hAnsi="Arial" w:cs="Arial"/>
-          <w:sz w:val="24"/>
-        </w:rPr>
-        <w:tab/>
-      </w:r>
-      <w:r>
-        <w:rPr>
-          <w:rFonts w:ascii="Arial" w:eastAsia="Cambria" w:hAnsi="Arial" w:cs="Arial"/>
-          <w:sz w:val="24"/>
-        </w:rPr>
-        <w:t>10</w:t>
-      </w:r>
-      <w:r>
-        <w:rPr>
-          <w:rFonts w:ascii="Arial" w:eastAsia="Cambria" w:hAnsi="Arial" w:cs="Arial"/>
-          <w:sz w:val="24"/>
-        </w:rPr>
-        <w:t>.3 Use Case Diagram</w:t>
-      </w:r>
-      <w:r>
-        <w:rPr>
-          <w:rFonts w:ascii="Arial" w:eastAsia="Cambria" w:hAnsi="Arial" w:cs="Arial"/>
-          <w:sz w:val="24"/>
-        </w:rPr>
-        <w:tab/>
-      </w:r>
-      <w:r>
-        <w:rPr>
-          <w:rFonts w:ascii="Arial" w:eastAsia="Cambria" w:hAnsi="Arial" w:cs="Arial"/>
-          <w:sz w:val="24"/>
-        </w:rPr>
-        <w:tab/>
-        <w:t>#</w:t>
-      </w:r>
-    </w:p>
-    <w:p>
-      <w:pPr>
-        <w:tabs>
-          <w:tab w:val="left" w:pos="360"/>
-          <w:tab w:val="left" w:pos="1080"/>
-          <w:tab w:val="left" w:pos="1440"/>
-          <w:tab w:val="left" w:pos="1800"/>
-          <w:tab w:val="right" w:leader="dot" w:pos="8064"/>
-          <w:tab w:val="right" w:pos="8568"/>
-        </w:tabs>
-        <w:spacing w:after="0" w:line="360" w:lineRule="auto"/>
-        <w:jc w:val="both"/>
-        <w:rPr>
-          <w:rFonts w:ascii="Arial" w:eastAsia="Cambria" w:hAnsi="Arial" w:cs="Arial"/>
-          <w:sz w:val="24"/>
-        </w:rPr>
-      </w:pPr>
-    </w:p>
-    <w:p>
-      <w:pPr>
-        <w:tabs>
-          <w:tab w:val="left" w:pos="360"/>
-          <w:tab w:val="left" w:pos="1080"/>
-          <w:tab w:val="left" w:pos="1440"/>
-          <w:tab w:val="left" w:pos="1800"/>
-          <w:tab w:val="right" w:leader="dot" w:pos="8064"/>
-          <w:tab w:val="right" w:pos="8568"/>
-        </w:tabs>
-        <w:spacing w:after="0" w:line="360" w:lineRule="auto"/>
-        <w:jc w:val="both"/>
-        <w:rPr>
-          <w:rFonts w:ascii="Arial" w:eastAsia="Cambria" w:hAnsi="Arial" w:cs="Arial"/>
-          <w:sz w:val="24"/>
-        </w:rPr>
-      </w:pPr>
-      <w:r>
-        <w:rPr>
-          <w:rFonts w:ascii="Arial" w:eastAsia="Cambria" w:hAnsi="Arial" w:cs="Arial"/>
-          <w:sz w:val="24"/>
-        </w:rPr>
-        <w:tab/>
-        <w:t>11</w:t>
-      </w:r>
-      <w:r>
-        <w:rPr>
-          <w:rFonts w:ascii="Arial" w:eastAsia="Cambria" w:hAnsi="Arial" w:cs="Arial"/>
-          <w:sz w:val="24"/>
-        </w:rPr>
-        <w:t xml:space="preserve">.  </w:t>
-      </w:r>
-      <w:r>
-        <w:rPr>
-          <w:rFonts w:ascii="Arial" w:eastAsia="Cambria" w:hAnsi="Arial" w:cs="Arial"/>
-          <w:sz w:val="24"/>
-        </w:rPr>
-        <w:t>BILBLIOGRAPHY</w:t>
-      </w:r>
-      <w:r>
-        <w:rPr>
-          <w:rFonts w:ascii="Arial" w:eastAsia="Cambria" w:hAnsi="Arial" w:cs="Arial"/>
-          <w:sz w:val="24"/>
-        </w:rPr>
-        <w:tab/>
-      </w:r>
-      <w:r>
-        <w:rPr>
-          <w:rFonts w:ascii="Arial" w:eastAsia="Cambria" w:hAnsi="Arial" w:cs="Arial"/>
-          <w:sz w:val="24"/>
-        </w:rPr>
-        <w:tab/>
-        <w:t>#</w:t>
-      </w:r>
-    </w:p>
-    <w:p>
-      <w:pPr>
-        <w:tabs>
-          <w:tab w:val="left" w:pos="360"/>
-          <w:tab w:val="left" w:pos="1080"/>
-          <w:tab w:val="left" w:pos="1440"/>
-          <w:tab w:val="left" w:pos="1800"/>
-          <w:tab w:val="right" w:leader="dot" w:pos="8064"/>
-          <w:tab w:val="right" w:pos="8568"/>
-        </w:tabs>
-        <w:spacing w:after="0" w:line="360" w:lineRule="auto"/>
-        <w:jc w:val="both"/>
-        <w:rPr>
-          <w:rFonts w:ascii="Arial" w:eastAsia="Cambria" w:hAnsi="Arial" w:cs="Arial"/>
-          <w:sz w:val="24"/>
-        </w:rPr>
-      </w:pPr>
-    </w:p>
-    <w:p>
-      <w:pPr>
-        <w:tabs>
-          <w:tab w:val="left" w:pos="360"/>
-          <w:tab w:val="left" w:pos="1080"/>
-          <w:tab w:val="left" w:pos="1440"/>
-          <w:tab w:val="left" w:pos="1800"/>
-          <w:tab w:val="right" w:leader="dot" w:pos="8064"/>
-          <w:tab w:val="right" w:pos="8568"/>
-        </w:tabs>
-        <w:spacing w:after="0" w:line="360" w:lineRule="auto"/>
-        <w:jc w:val="both"/>
-        <w:rPr>
-          <w:rFonts w:ascii="Arial" w:eastAsia="Cambria" w:hAnsi="Arial" w:cs="Arial"/>
-          <w:sz w:val="24"/>
-        </w:rPr>
-      </w:pPr>
-      <w:r>
-        <w:rPr>
-          <w:rFonts w:ascii="Arial" w:eastAsia="Cambria" w:hAnsi="Arial" w:cs="Arial"/>
-          <w:sz w:val="24"/>
-        </w:rPr>
-        <w:tab/>
-      </w:r>
-      <w:r>
-        <w:rPr>
-          <w:rFonts w:ascii="Arial" w:eastAsia="Cambria" w:hAnsi="Arial" w:cs="Arial"/>
-          <w:sz w:val="24"/>
-        </w:rPr>
-        <w:tab/>
-        <w:t>First Level Subhead for the Fifth Chapter</w:t>
-      </w:r>
-      <w:r>
-        <w:rPr>
-          <w:rFonts w:ascii="Arial" w:eastAsia="Cambria" w:hAnsi="Arial" w:cs="Arial"/>
-          <w:sz w:val="24"/>
-        </w:rPr>
-        <w:tab/>
-      </w:r>
-      <w:r>
-        <w:rPr>
-          <w:rFonts w:ascii="Arial" w:eastAsia="Cambria" w:hAnsi="Arial" w:cs="Arial"/>
-          <w:sz w:val="24"/>
-        </w:rPr>
-        <w:tab/>
-        <w:t>#</w:t>
-      </w:r>
-    </w:p>
-    <w:p>
-      <w:pPr>
-        <w:tabs>
-          <w:tab w:val="left" w:pos="360"/>
-          <w:tab w:val="left" w:pos="1080"/>
-          <w:tab w:val="left" w:pos="1440"/>
-          <w:tab w:val="left" w:pos="1800"/>
-          <w:tab w:val="right" w:leader="dot" w:pos="8064"/>
-          <w:tab w:val="right" w:pos="8568"/>
-        </w:tabs>
-        <w:spacing w:after="0" w:line="360" w:lineRule="auto"/>
-        <w:jc w:val="both"/>
-        <w:rPr>
-          <w:rFonts w:ascii="Arial" w:eastAsia="Cambria" w:hAnsi="Arial" w:cs="Arial"/>
-          <w:sz w:val="24"/>
-        </w:rPr>
-      </w:pPr>
-      <w:r>
-        <w:rPr>
-          <w:rFonts w:ascii="Arial" w:eastAsia="Cambria" w:hAnsi="Arial" w:cs="Arial"/>
-          <w:sz w:val="24"/>
-        </w:rPr>
-        <w:tab/>
-      </w:r>
-      <w:r>
-        <w:rPr>
-          <w:rFonts w:ascii="Arial" w:eastAsia="Cambria" w:hAnsi="Arial" w:cs="Arial"/>
-          <w:sz w:val="24"/>
-        </w:rPr>
-        <w:tab/>
-        <w:t>First Level Subhead for the Fifth Chapter</w:t>
-      </w:r>
-      <w:r>
-        <w:rPr>
-          <w:rFonts w:ascii="Arial" w:eastAsia="Cambria" w:hAnsi="Arial" w:cs="Arial"/>
-          <w:sz w:val="24"/>
-        </w:rPr>
-        <w:tab/>
-      </w:r>
-      <w:r>
-        <w:rPr>
-          <w:rFonts w:ascii="Arial" w:eastAsia="Cambria" w:hAnsi="Arial" w:cs="Arial"/>
-          <w:sz w:val="24"/>
-        </w:rPr>
-        <w:tab/>
-        <w:t>#</w:t>
-      </w:r>
-    </w:p>
-    <w:p>
-      <w:pPr>
-        <w:tabs>
-          <w:tab w:val="left" w:pos="360"/>
-          <w:tab w:val="left" w:pos="1080"/>
-          <w:tab w:val="left" w:pos="1440"/>
-          <w:tab w:val="left" w:pos="1800"/>
-          <w:tab w:val="right" w:leader="dot" w:pos="8064"/>
-          <w:tab w:val="right" w:pos="8568"/>
-        </w:tabs>
-        <w:spacing w:after="0" w:line="360" w:lineRule="auto"/>
-        <w:jc w:val="both"/>
-        <w:rPr>
-          <w:rFonts w:ascii="Arial" w:eastAsia="Cambria" w:hAnsi="Arial" w:cs="Arial"/>
-          <w:sz w:val="24"/>
-        </w:rPr>
-      </w:pPr>
-    </w:p>
-    <w:p>
-      <w:pPr>
-        <w:tabs>
-          <w:tab w:val="left" w:pos="360"/>
-          <w:tab w:val="left" w:pos="1080"/>
-          <w:tab w:val="left" w:pos="1440"/>
-          <w:tab w:val="left" w:pos="1800"/>
-          <w:tab w:val="right" w:leader="dot" w:pos="8064"/>
-          <w:tab w:val="right" w:pos="8568"/>
-        </w:tabs>
-        <w:spacing w:after="0" w:line="360" w:lineRule="auto"/>
-        <w:jc w:val="both"/>
-        <w:rPr>
-          <w:rFonts w:ascii="Arial" w:eastAsia="Cambria" w:hAnsi="Arial" w:cs="Arial"/>
-          <w:sz w:val="24"/>
-        </w:rPr>
-      </w:pPr>
-    </w:p>
-    <w:p>
-      <w:pPr>
-        <w:tabs>
-          <w:tab w:val="left" w:pos="360"/>
-          <w:tab w:val="left" w:pos="1080"/>
-          <w:tab w:val="left" w:pos="1440"/>
-          <w:tab w:val="left" w:pos="1800"/>
-          <w:tab w:val="right" w:leader="dot" w:pos="8064"/>
-          <w:tab w:val="right" w:pos="8568"/>
-        </w:tabs>
-        <w:spacing w:after="0" w:line="360" w:lineRule="auto"/>
-        <w:jc w:val="both"/>
-        <w:rPr>
-          <w:rFonts w:ascii="Arial" w:eastAsia="Cambria" w:hAnsi="Arial" w:cs="Arial"/>
-          <w:sz w:val="24"/>
-        </w:rPr>
-      </w:pPr>
-      <w:r>
-        <w:rPr>
-          <w:rFonts w:ascii="Arial" w:eastAsia="Cambria" w:hAnsi="Arial" w:cs="Arial"/>
-          <w:sz w:val="24"/>
-        </w:rPr>
-        <w:t>LIST OF TABLES</w:t>
-      </w:r>
-      <w:r>
-        <w:rPr>
-          <w:rFonts w:ascii="Arial" w:eastAsia="Cambria" w:hAnsi="Arial" w:cs="Arial"/>
-          <w:sz w:val="24"/>
-        </w:rPr>
-        <w:tab/>
-      </w:r>
-      <w:r>
-        <w:rPr>
-          <w:rFonts w:ascii="Arial" w:eastAsia="Cambria" w:hAnsi="Arial" w:cs="Arial"/>
-          <w:sz w:val="24"/>
-        </w:rPr>
-        <w:tab/>
-        <w:t>#</w:t>
-      </w:r>
-    </w:p>
-    <w:p>
-      <w:pPr>
-        <w:tabs>
-          <w:tab w:val="left" w:pos="360"/>
-          <w:tab w:val="left" w:pos="1080"/>
-          <w:tab w:val="left" w:pos="1440"/>
-          <w:tab w:val="left" w:pos="1800"/>
-          <w:tab w:val="right" w:leader="dot" w:pos="8064"/>
-          <w:tab w:val="right" w:pos="8568"/>
-        </w:tabs>
-        <w:spacing w:after="0" w:line="360" w:lineRule="auto"/>
-        <w:jc w:val="both"/>
-        <w:rPr>
-          <w:rFonts w:ascii="Arial" w:eastAsia="Cambria" w:hAnsi="Arial" w:cs="Arial"/>
-          <w:sz w:val="24"/>
-        </w:rPr>
-      </w:pPr>
-    </w:p>
-    <w:p>
-      <w:pPr>
-        <w:tabs>
-          <w:tab w:val="left" w:pos="360"/>
-          <w:tab w:val="left" w:pos="1080"/>
-          <w:tab w:val="left" w:pos="1440"/>
-          <w:tab w:val="left" w:pos="1800"/>
-          <w:tab w:val="right" w:leader="dot" w:pos="8064"/>
-          <w:tab w:val="right" w:pos="8568"/>
-        </w:tabs>
-        <w:spacing w:after="0" w:line="360" w:lineRule="auto"/>
-        <w:jc w:val="both"/>
-        <w:rPr>
-          <w:rFonts w:ascii="Arial" w:eastAsia="Cambria" w:hAnsi="Arial" w:cs="Arial"/>
-          <w:sz w:val="24"/>
-        </w:rPr>
-      </w:pPr>
-      <w:r>
-        <w:rPr>
-          <w:rFonts w:ascii="Arial" w:eastAsia="Cambria" w:hAnsi="Arial" w:cs="Arial"/>
-          <w:sz w:val="24"/>
-        </w:rPr>
-        <w:t>LIST OF FIGURES</w:t>
-      </w:r>
-      <w:r>
-        <w:rPr>
-          <w:rFonts w:ascii="Arial" w:eastAsia="Cambria" w:hAnsi="Arial" w:cs="Arial"/>
-          <w:sz w:val="24"/>
-        </w:rPr>
-        <w:tab/>
-      </w:r>
-      <w:r>
-        <w:rPr>
-          <w:rFonts w:ascii="Arial" w:eastAsia="Cambria" w:hAnsi="Arial" w:cs="Arial"/>
-          <w:sz w:val="24"/>
-        </w:rPr>
-        <w:tab/>
-        <w:t>#</w:t>
-      </w:r>
-    </w:p>
-    <w:p>
-      <w:pPr>
-        <w:tabs>
-          <w:tab w:val="left" w:pos="360"/>
-          <w:tab w:val="left" w:pos="1080"/>
-          <w:tab w:val="left" w:pos="1440"/>
-          <w:tab w:val="left" w:pos="1800"/>
-          <w:tab w:val="right" w:leader="dot" w:pos="8064"/>
-          <w:tab w:val="right" w:pos="8568"/>
-        </w:tabs>
-        <w:spacing w:after="0" w:line="360" w:lineRule="auto"/>
-        <w:jc w:val="both"/>
-        <w:rPr>
-          <w:rFonts w:ascii="Arial" w:eastAsia="Cambria" w:hAnsi="Arial" w:cs="Arial"/>
-          <w:sz w:val="24"/>
-        </w:rPr>
-      </w:pPr>
-    </w:p>
-    <w:p>
-      <w:pPr>
-        <w:tabs>
-          <w:tab w:val="left" w:pos="360"/>
-          <w:tab w:val="left" w:pos="1080"/>
-          <w:tab w:val="left" w:pos="1440"/>
-          <w:tab w:val="left" w:pos="1800"/>
-          <w:tab w:val="right" w:leader="dot" w:pos="8064"/>
-          <w:tab w:val="right" w:pos="8568"/>
-        </w:tabs>
-        <w:spacing w:after="0" w:line="360" w:lineRule="auto"/>
-        <w:jc w:val="both"/>
-        <w:rPr>
-          <w:rFonts w:ascii="Arial" w:eastAsia="Cambria" w:hAnsi="Arial" w:cs="Arial"/>
-          <w:sz w:val="24"/>
-        </w:rPr>
-      </w:pPr>
-      <w:r>
-        <w:rPr>
-          <w:rFonts w:ascii="Arial" w:eastAsia="Cambria" w:hAnsi="Arial" w:cs="Arial"/>
-          <w:sz w:val="24"/>
-        </w:rPr>
-        <w:t>LIST OF TABLES</w:t>
-      </w:r>
-      <w:r>
-        <w:rPr>
-          <w:rFonts w:ascii="Arial" w:eastAsia="Cambria" w:hAnsi="Arial" w:cs="Arial"/>
-          <w:sz w:val="24"/>
-        </w:rPr>
-        <w:tab/>
-      </w:r>
-      <w:r>
-        <w:rPr>
-          <w:rFonts w:ascii="Arial" w:eastAsia="Cambria" w:hAnsi="Arial" w:cs="Arial"/>
-          <w:sz w:val="24"/>
-        </w:rPr>
-        <w:tab/>
-        <w:t>#</w:t>
-      </w:r>
-    </w:p>
-    <w:p>
-      <w:pPr>
-        <w:tabs>
-          <w:tab w:val="left" w:pos="360"/>
-          <w:tab w:val="left" w:pos="1080"/>
-          <w:tab w:val="left" w:pos="1440"/>
-          <w:tab w:val="left" w:pos="1800"/>
-          <w:tab w:val="right" w:leader="dot" w:pos="8064"/>
-          <w:tab w:val="right" w:pos="8568"/>
-        </w:tabs>
-        <w:spacing w:after="0" w:line="360" w:lineRule="auto"/>
-        <w:jc w:val="both"/>
-        <w:rPr>
-          <w:rFonts w:ascii="Arial" w:eastAsia="Cambria" w:hAnsi="Arial" w:cs="Arial"/>
-          <w:sz w:val="24"/>
-        </w:rPr>
-      </w:pPr>
     </w:p>
     <w:p>
       <w:pPr>
@@ -3669,6 +3299,81 @@
     <w:p>
       <w:pPr>
         <w:jc w:val="both"/>
+      </w:pPr>
+    </w:p>
+    <w:p>
+      <w:pPr>
+        <w:jc w:val="both"/>
+      </w:pPr>
+    </w:p>
+    <w:p>
+      <w:pPr>
+        <w:jc w:val="both"/>
+      </w:pPr>
+    </w:p>
+    <w:p>
+      <w:pPr>
+        <w:jc w:val="both"/>
+      </w:pPr>
+    </w:p>
+    <w:p>
+      <w:pPr>
+        <w:jc w:val="both"/>
+      </w:pPr>
+    </w:p>
+    <w:p>
+      <w:pPr>
+        <w:jc w:val="both"/>
+      </w:pPr>
+    </w:p>
+    <w:p>
+      <w:pPr>
+        <w:jc w:val="both"/>
+      </w:pPr>
+    </w:p>
+    <w:p>
+      <w:pPr>
+        <w:jc w:val="both"/>
+      </w:pPr>
+    </w:p>
+    <w:p>
+      <w:pPr>
+        <w:jc w:val="both"/>
+      </w:pPr>
+    </w:p>
+    <w:p>
+      <w:pPr>
+        <w:jc w:val="both"/>
+      </w:pPr>
+    </w:p>
+    <w:p>
+      <w:pPr>
+        <w:jc w:val="both"/>
+      </w:pPr>
+    </w:p>
+    <w:p>
+      <w:pPr>
+        <w:jc w:val="both"/>
+      </w:pPr>
+    </w:p>
+    <w:p>
+      <w:pPr>
+        <w:jc w:val="both"/>
+      </w:pPr>
+    </w:p>
+    <w:p>
+      <w:pPr>
+        <w:jc w:val="both"/>
+      </w:pPr>
+    </w:p>
+    <w:p>
+      <w:pPr>
+        <w:jc w:val="both"/>
+      </w:pPr>
+    </w:p>
+    <w:p>
+      <w:pPr>
+        <w:jc w:val="both"/>
         <w:rPr>
           <w:rFonts w:ascii="Arial" w:hAnsi="Arial" w:cs="Arial"/>
           <w:b/>
@@ -3683,6 +3388,7 @@
           <w:color w:val="5B9BD5" w:themeColor="accent1"/>
           <w:sz w:val="24"/>
         </w:rPr>
+        <w:lastRenderedPageBreak/>
         <w:t>INTRODUCTION</w:t>
       </w:r>
     </w:p>
@@ -3782,8 +3488,6 @@
         </w:rPr>
         <w:t xml:space="preserve"> So, I’m building a mobile application for those people who want to improve presentation and public speaking skills.</w:t>
       </w:r>
-      <w:bookmarkStart w:id="0" w:name="_GoBack"/>
-      <w:bookmarkEnd w:id="0"/>
     </w:p>
     <w:p>
       <w:pPr>
@@ -3842,18 +3546,71 @@
           <w:rFonts w:ascii="Arial" w:hAnsi="Arial" w:cs="Arial"/>
           <w:sz w:val="24"/>
         </w:rPr>
-        <w:t>Many people use this software because Android smartphones are more convenient and versatile than any other device. This application not only helps you to speak in public, but also helps you build confidence.</w:t>
-      </w:r>
-    </w:p>
-    <w:p>
-      <w:pPr>
-        <w:jc w:val="both"/>
-        <w:rPr>
-          <w:rFonts w:ascii="Arial" w:hAnsi="Arial" w:cs="Arial"/>
-          <w:b/>
-          <w:sz w:val="24"/>
-        </w:rPr>
-      </w:pPr>
+        <w:t>Many people</w:t>
+      </w:r>
+      <w:r>
+        <w:rPr>
+          <w:rFonts w:ascii="Arial" w:hAnsi="Arial" w:cs="Arial"/>
+          <w:sz w:val="24"/>
+        </w:rPr>
+        <w:t xml:space="preserve"> might</w:t>
+      </w:r>
+      <w:r>
+        <w:rPr>
+          <w:rFonts w:ascii="Arial" w:hAnsi="Arial" w:cs="Arial"/>
+          <w:sz w:val="24"/>
+        </w:rPr>
+        <w:t xml:space="preserve"> use this software because Android smartphones are more convenient and versatile than any other device. This application not only helps you to speak in public, but also helps you build confidence.</w:t>
+      </w:r>
+      <w:r>
+        <w:rPr>
+          <w:rFonts w:ascii="Arial" w:hAnsi="Arial" w:cs="Arial"/>
+          <w:sz w:val="24"/>
+        </w:rPr>
+        <w:t xml:space="preserve"> </w:t>
+      </w:r>
+      <w:r>
+        <w:rPr>
+          <w:rFonts w:ascii="Arial" w:hAnsi="Arial" w:cs="Arial"/>
+          <w:sz w:val="24"/>
+        </w:rPr>
+        <w:t xml:space="preserve">With an application, people will </w:t>
+      </w:r>
+      <w:r>
+        <w:rPr>
+          <w:rFonts w:ascii="Arial" w:hAnsi="Arial" w:cs="Arial"/>
+          <w:sz w:val="24"/>
+        </w:rPr>
+        <w:t xml:space="preserve">be </w:t>
+      </w:r>
+      <w:r>
+        <w:rPr>
+          <w:rFonts w:ascii="Arial" w:hAnsi="Arial" w:cs="Arial"/>
+          <w:sz w:val="24"/>
+        </w:rPr>
+        <w:t>able to practice public speaking skills in a safe environment</w:t>
+      </w:r>
+      <w:r>
+        <w:rPr>
+          <w:rFonts w:ascii="Arial" w:hAnsi="Arial" w:cs="Arial"/>
+          <w:sz w:val="24"/>
+        </w:rPr>
+        <w:t xml:space="preserve">. </w:t>
+      </w:r>
+      <w:r>
+        <w:rPr>
+          <w:rFonts w:ascii="Arial" w:hAnsi="Arial" w:cs="Arial"/>
+          <w:sz w:val="24"/>
+        </w:rPr>
+        <w:t>They should not, however, be concerned about forgetting their lines or being judged by their peers. In front of any audience, they will feel confident and prepared.</w:t>
+      </w:r>
+      <w:r>
+        <w:rPr>
+          <w:rFonts w:ascii="Arial" w:hAnsi="Arial" w:cs="Arial"/>
+          <w:sz w:val="24"/>
+        </w:rPr>
+        <w:t xml:space="preserve"> An application is not only helpful in listening and speaking but it can also help individual in body postures and hand movement while giving the presentation.</w:t>
+      </w:r>
     </w:p>
     <w:p>
       <w:pPr>
@@ -3891,14 +3648,181 @@
     </w:p>
     <w:p>
       <w:pPr>
+        <w:ind w:firstLine="396"/>
+        <w:jc w:val="both"/>
+        <w:rPr>
+          <w:rFonts w:ascii="Arial" w:hAnsi="Arial" w:cs="Arial"/>
+          <w:sz w:val="24"/>
+        </w:rPr>
+      </w:pPr>
+      <w:r>
+        <w:rPr>
+          <w:rFonts w:ascii="Arial" w:hAnsi="Arial" w:cs="Arial"/>
+          <w:sz w:val="24"/>
+        </w:rPr>
+        <w:t>Public s</w:t>
+      </w:r>
+      <w:r>
+        <w:rPr>
+          <w:rFonts w:ascii="Arial" w:hAnsi="Arial" w:cs="Arial"/>
+          <w:sz w:val="24"/>
+        </w:rPr>
+        <w:t>peaking can be a very stressful task.</w:t>
+      </w:r>
+      <w:r>
+        <w:t xml:space="preserve"> </w:t>
+      </w:r>
+      <w:r>
+        <w:rPr>
+          <w:rFonts w:ascii="Arial" w:hAnsi="Arial" w:cs="Arial"/>
+          <w:sz w:val="24"/>
+        </w:rPr>
+        <w:t>Most people are afraid of it, yet the greatest way to learn is in a comfortable place with a helpful and encouraging audience. It allows you to create relationships in your community, which certainly benefits your business grow. It makes absolutely no difference if you are a teacher, a businessman, or a politician.</w:t>
+      </w:r>
+    </w:p>
+    <w:p>
+      <w:pPr>
+        <w:ind w:firstLine="396"/>
+        <w:jc w:val="both"/>
+        <w:rPr>
+          <w:rFonts w:ascii="Arial" w:hAnsi="Arial" w:cs="Arial"/>
+          <w:sz w:val="24"/>
+        </w:rPr>
+      </w:pPr>
+      <w:r>
+        <w:rPr>
+          <w:rFonts w:ascii="Arial" w:hAnsi="Arial" w:cs="Arial"/>
+          <w:sz w:val="24"/>
+        </w:rPr>
+        <w:t>However, in meeting, conferences, online video links and presentations are all things they have to deal with on a daily basis.</w:t>
+      </w:r>
+      <w:r>
+        <w:t xml:space="preserve"> </w:t>
+      </w:r>
+      <w:r>
+        <w:rPr>
+          <w:rFonts w:ascii="Arial" w:hAnsi="Arial" w:cs="Arial"/>
+          <w:sz w:val="24"/>
+        </w:rPr>
+        <w:t>Public speakers must learn how to communicate with a wide variety of audiences, from small crowds to vast halls and auditoriums. They must accomplish things up in a particular amount of time with the best possible outcome or reach certain milestones. This is where Internet comes to handy as these skills of communications are must essentials basically for business purpose.</w:t>
+      </w:r>
+    </w:p>
+    <w:p>
+      <w:pPr>
+        <w:ind w:firstLine="396"/>
+        <w:jc w:val="both"/>
+        <w:rPr>
+          <w:rFonts w:ascii="Arial" w:hAnsi="Arial" w:cs="Arial"/>
+          <w:sz w:val="24"/>
+        </w:rPr>
+      </w:pPr>
+      <w:r>
+        <w:rPr>
+          <w:rFonts w:ascii="Arial" w:hAnsi="Arial" w:cs="Arial"/>
+          <w:sz w:val="24"/>
+        </w:rPr>
+        <w:t xml:space="preserve">We cannot guarantee that all users will receive positive outcomes and feedback since virtual learning may not be as effective as classroom learning. Even with all of </w:t>
+      </w:r>
+      <w:r>
+        <w:rPr>
+          <w:rFonts w:ascii="Arial" w:hAnsi="Arial" w:cs="Arial"/>
+          <w:sz w:val="24"/>
+        </w:rPr>
+        <w:lastRenderedPageBreak/>
+        <w:t>the experience from the application, a user may still be scared and terrified to speak in front of a massive gathering.</w:t>
+      </w:r>
+    </w:p>
+    <w:p>
+      <w:pPr>
+        <w:ind w:firstLine="396"/>
+        <w:jc w:val="both"/>
+        <w:rPr>
+          <w:rFonts w:ascii="Arial" w:hAnsi="Arial" w:cs="Arial"/>
+          <w:sz w:val="24"/>
+        </w:rPr>
+      </w:pPr>
+    </w:p>
+    <w:p>
+      <w:pPr>
         <w:pStyle w:val="ListParagraph"/>
-        <w:ind w:left="396"/>
-        <w:jc w:val="both"/>
-        <w:rPr>
-          <w:rFonts w:ascii="Arial" w:hAnsi="Arial" w:cs="Arial"/>
-          <w:sz w:val="24"/>
-        </w:rPr>
-      </w:pPr>
+        <w:numPr>
+          <w:ilvl w:val="1"/>
+          <w:numId w:val="1"/>
+        </w:numPr>
+        <w:jc w:val="both"/>
+        <w:rPr>
+          <w:rFonts w:ascii="Arial" w:hAnsi="Arial" w:cs="Arial"/>
+          <w:b/>
+          <w:sz w:val="24"/>
+        </w:rPr>
+      </w:pPr>
+      <w:r>
+        <w:rPr>
+          <w:rFonts w:ascii="Arial" w:hAnsi="Arial" w:cs="Arial"/>
+          <w:b/>
+          <w:sz w:val="24"/>
+        </w:rPr>
+        <w:t>Aims and Objectives</w:t>
+      </w:r>
+    </w:p>
+    <w:p>
+      <w:pPr>
+        <w:ind w:firstLine="396"/>
+        <w:jc w:val="both"/>
+        <w:rPr>
+          <w:rFonts w:ascii="Arial" w:hAnsi="Arial" w:cs="Arial"/>
+          <w:sz w:val="24"/>
+        </w:rPr>
+      </w:pPr>
+      <w:r>
+        <w:rPr>
+          <w:rFonts w:ascii="Arial" w:hAnsi="Arial" w:cs="Arial"/>
+          <w:sz w:val="24"/>
+        </w:rPr>
+        <w:t xml:space="preserve">Talking about the recent context, development has made a solid impact on the </w:t>
+      </w:r>
+      <w:r>
+        <w:rPr>
+          <w:rFonts w:ascii="Arial" w:hAnsi="Arial" w:cs="Arial"/>
+          <w:sz w:val="24"/>
+        </w:rPr>
+        <w:t>society</w:t>
+      </w:r>
+      <w:r>
+        <w:rPr>
+          <w:rFonts w:ascii="Arial" w:hAnsi="Arial" w:cs="Arial"/>
+          <w:sz w:val="24"/>
+        </w:rPr>
+        <w:t>.</w:t>
+      </w:r>
+      <w:r>
+        <w:rPr>
+          <w:rFonts w:ascii="Arial" w:hAnsi="Arial" w:cs="Arial"/>
+          <w:sz w:val="24"/>
+        </w:rPr>
+        <w:t xml:space="preserve"> It </w:t>
+      </w:r>
+      <w:r>
+        <w:rPr>
+          <w:rFonts w:ascii="Arial" w:hAnsi="Arial" w:cs="Arial"/>
+          <w:sz w:val="24"/>
+        </w:rPr>
+        <w:t>is the framework for any human society</w:t>
+      </w:r>
+      <w:r>
+        <w:rPr>
+          <w:rFonts w:ascii="Arial" w:hAnsi="Arial" w:cs="Arial"/>
+          <w:sz w:val="24"/>
+        </w:rPr>
+        <w:t xml:space="preserve">. </w:t>
+      </w:r>
+      <w:r>
+        <w:rPr>
+          <w:rFonts w:ascii="Arial" w:hAnsi="Arial" w:cs="Arial"/>
+          <w:sz w:val="24"/>
+        </w:rPr>
+        <w:t>As</w:t>
+      </w:r>
       <w:r>
         <w:rPr>
           <w:rFonts w:ascii="Arial" w:hAnsi="Arial" w:cs="Arial"/>
@@ -3906,6 +3830,1552 @@
         </w:rPr>
         <w:t xml:space="preserve"> </w:t>
       </w:r>
+      <w:r>
+        <w:rPr>
+          <w:rFonts w:ascii="Arial" w:hAnsi="Arial" w:cs="Arial"/>
+          <w:sz w:val="24"/>
+        </w:rPr>
+        <w:t xml:space="preserve">the society is grown up the needs and fulfill needs is increasing day by day. </w:t>
+      </w:r>
+      <w:r>
+        <w:rPr>
+          <w:rFonts w:ascii="Arial" w:hAnsi="Arial" w:cs="Arial"/>
+          <w:sz w:val="24"/>
+        </w:rPr>
+        <w:t>It’s a handy task for the developer as t</w:t>
+      </w:r>
+      <w:r>
+        <w:rPr>
+          <w:rFonts w:ascii="Arial" w:hAnsi="Arial" w:cs="Arial"/>
+          <w:sz w:val="24"/>
+        </w:rPr>
+        <w:t>hey must suit all of the people's and society's needs.</w:t>
+      </w:r>
+      <w:r>
+        <w:rPr>
+          <w:rFonts w:ascii="Arial" w:hAnsi="Arial" w:cs="Arial"/>
+          <w:sz w:val="24"/>
+        </w:rPr>
+        <w:t xml:space="preserve"> So, I have assigned a topic to develop such an application called “</w:t>
+      </w:r>
+      <w:r>
+        <w:rPr>
+          <w:rFonts w:ascii="Arial" w:hAnsi="Arial" w:cs="Arial"/>
+          <w:b/>
+          <w:sz w:val="24"/>
+        </w:rPr>
+        <w:t>Improve Speech</w:t>
+      </w:r>
+      <w:r>
+        <w:rPr>
+          <w:rFonts w:ascii="Arial" w:hAnsi="Arial" w:cs="Arial"/>
+          <w:sz w:val="24"/>
+        </w:rPr>
+        <w:t>” who really want to improve their public s</w:t>
+      </w:r>
+      <w:r>
+        <w:rPr>
+          <w:rFonts w:ascii="Arial" w:hAnsi="Arial" w:cs="Arial"/>
+          <w:sz w:val="24"/>
+        </w:rPr>
+        <w:t>peaking skills and presentation skills.</w:t>
+      </w:r>
+    </w:p>
+    <w:p>
+      <w:pPr>
+        <w:ind w:firstLine="396"/>
+        <w:jc w:val="both"/>
+        <w:rPr>
+          <w:rFonts w:ascii="Arial" w:hAnsi="Arial" w:cs="Arial"/>
+          <w:sz w:val="24"/>
+        </w:rPr>
+      </w:pPr>
+      <w:r>
+        <w:rPr>
+          <w:rFonts w:ascii="Arial" w:hAnsi="Arial" w:cs="Arial"/>
+          <w:sz w:val="24"/>
+        </w:rPr>
+        <w:t>Public speaking is an essential skill in the professional life. It enables you to communicate, market ideas, and express oneself clearly.</w:t>
+      </w:r>
+      <w:r>
+        <w:rPr>
+          <w:rFonts w:ascii="Arial" w:hAnsi="Arial" w:cs="Arial"/>
+          <w:sz w:val="24"/>
+        </w:rPr>
+        <w:t xml:space="preserve"> Likewise this application</w:t>
+      </w:r>
+      <w:r>
+        <w:rPr>
+          <w:rFonts w:ascii="Arial" w:hAnsi="Arial" w:cs="Arial"/>
+          <w:sz w:val="24"/>
+        </w:rPr>
+        <w:t xml:space="preserve">, </w:t>
+      </w:r>
+      <w:r>
+        <w:rPr>
+          <w:rFonts w:ascii="Arial" w:hAnsi="Arial" w:cs="Arial"/>
+          <w:b/>
+          <w:sz w:val="24"/>
+        </w:rPr>
+        <w:t>Improve Speech</w:t>
+      </w:r>
+      <w:r>
+        <w:rPr>
+          <w:rFonts w:ascii="Arial" w:hAnsi="Arial" w:cs="Arial"/>
+          <w:sz w:val="24"/>
+        </w:rPr>
+        <w:t xml:space="preserve"> will guide and </w:t>
+      </w:r>
+      <w:r>
+        <w:rPr>
+          <w:rFonts w:ascii="Arial" w:hAnsi="Arial" w:cs="Arial"/>
+          <w:sz w:val="24"/>
+        </w:rPr>
+        <w:t>cover everything from how to start a speech to how to conclude it.</w:t>
+      </w:r>
+      <w:r>
+        <w:rPr>
+          <w:rFonts w:ascii="Arial" w:hAnsi="Arial" w:cs="Arial"/>
+          <w:sz w:val="24"/>
+        </w:rPr>
+        <w:t xml:space="preserve"> The aims of this application</w:t>
+      </w:r>
+      <w:r>
+        <w:rPr>
+          <w:rFonts w:ascii="Arial" w:hAnsi="Arial" w:cs="Arial"/>
+          <w:sz w:val="24"/>
+        </w:rPr>
+        <w:t xml:space="preserve"> are</w:t>
+      </w:r>
+      <w:r>
+        <w:rPr>
+          <w:rFonts w:ascii="Arial" w:hAnsi="Arial" w:cs="Arial"/>
+          <w:sz w:val="24"/>
+        </w:rPr>
+        <w:t xml:space="preserve"> discussed below: </w:t>
+      </w:r>
+    </w:p>
+    <w:p>
+      <w:pPr>
+        <w:spacing w:line="360" w:lineRule="auto"/>
+        <w:ind w:firstLine="396"/>
+        <w:jc w:val="both"/>
+        <w:rPr>
+          <w:rFonts w:ascii="Arial" w:hAnsi="Arial" w:cs="Arial"/>
+          <w:sz w:val="24"/>
+        </w:rPr>
+      </w:pPr>
+    </w:p>
+    <w:p>
+      <w:pPr>
+        <w:pStyle w:val="ListParagraph"/>
+        <w:numPr>
+          <w:ilvl w:val="0"/>
+          <w:numId w:val="7"/>
+        </w:numPr>
+        <w:spacing w:after="160" w:line="360" w:lineRule="auto"/>
+        <w:rPr>
+          <w:rFonts w:ascii="Arial" w:hAnsi="Arial" w:cs="Arial"/>
+          <w:sz w:val="24"/>
+        </w:rPr>
+      </w:pPr>
+      <w:r>
+        <w:rPr>
+          <w:rFonts w:ascii="Arial" w:hAnsi="Arial" w:cs="Arial"/>
+          <w:sz w:val="24"/>
+        </w:rPr>
+        <w:t>Assisting the person in developing Vocabulary and Fluency</w:t>
+      </w:r>
+    </w:p>
+    <w:p>
+      <w:pPr>
+        <w:pStyle w:val="ListParagraph"/>
+        <w:numPr>
+          <w:ilvl w:val="0"/>
+          <w:numId w:val="7"/>
+        </w:numPr>
+        <w:spacing w:after="160" w:line="360" w:lineRule="auto"/>
+        <w:rPr>
+          <w:rFonts w:ascii="Arial" w:hAnsi="Arial" w:cs="Arial"/>
+          <w:sz w:val="24"/>
+        </w:rPr>
+      </w:pPr>
+      <w:r>
+        <w:rPr>
+          <w:rFonts w:ascii="Arial" w:hAnsi="Arial" w:cs="Arial"/>
+          <w:sz w:val="24"/>
+        </w:rPr>
+        <w:t>Checking and balancing the pauses or breathing stops</w:t>
+      </w:r>
+    </w:p>
+    <w:p>
+      <w:pPr>
+        <w:pStyle w:val="ListParagraph"/>
+        <w:numPr>
+          <w:ilvl w:val="0"/>
+          <w:numId w:val="7"/>
+        </w:numPr>
+        <w:spacing w:after="160" w:line="360" w:lineRule="auto"/>
+        <w:rPr>
+          <w:rFonts w:ascii="Arial" w:hAnsi="Arial" w:cs="Arial"/>
+          <w:sz w:val="24"/>
+        </w:rPr>
+      </w:pPr>
+      <w:r>
+        <w:rPr>
+          <w:rFonts w:ascii="Arial" w:hAnsi="Arial" w:cs="Arial"/>
+          <w:sz w:val="24"/>
+        </w:rPr>
+        <w:t xml:space="preserve">Analyze speech </w:t>
+      </w:r>
+      <w:r>
+        <w:rPr>
+          <w:rFonts w:ascii="Arial" w:hAnsi="Arial" w:cs="Arial"/>
+          <w:sz w:val="24"/>
+        </w:rPr>
+        <w:t>will ensure that all words are pronounced correctly</w:t>
+      </w:r>
+    </w:p>
+    <w:p>
+      <w:pPr>
+        <w:pStyle w:val="ListParagraph"/>
+        <w:numPr>
+          <w:ilvl w:val="0"/>
+          <w:numId w:val="7"/>
+        </w:numPr>
+        <w:spacing w:after="160" w:line="360" w:lineRule="auto"/>
+        <w:rPr>
+          <w:rFonts w:ascii="Arial" w:hAnsi="Arial" w:cs="Arial"/>
+          <w:sz w:val="24"/>
+        </w:rPr>
+      </w:pPr>
+      <w:r>
+        <w:rPr>
+          <w:rFonts w:ascii="Arial" w:hAnsi="Arial" w:cs="Arial"/>
+          <w:sz w:val="24"/>
+        </w:rPr>
+        <w:t>Providing an opportunity to learn how to be a good listener</w:t>
+      </w:r>
+    </w:p>
+    <w:p>
+      <w:pPr>
+        <w:pStyle w:val="ListParagraph"/>
+        <w:numPr>
+          <w:ilvl w:val="0"/>
+          <w:numId w:val="7"/>
+        </w:numPr>
+        <w:spacing w:after="160" w:line="360" w:lineRule="auto"/>
+        <w:rPr>
+          <w:rFonts w:ascii="Arial" w:hAnsi="Arial" w:cs="Arial"/>
+          <w:sz w:val="24"/>
+        </w:rPr>
+      </w:pPr>
+      <w:r>
+        <w:rPr>
+          <w:rFonts w:ascii="Arial" w:hAnsi="Arial" w:cs="Arial"/>
+          <w:sz w:val="24"/>
+        </w:rPr>
+        <w:t>There will be some notes or distinctive lines to attract the audience at the start of any topic or at the finish of any contents or presentations</w:t>
+      </w:r>
+    </w:p>
+    <w:p>
+      <w:pPr>
+        <w:pStyle w:val="ListParagraph"/>
+        <w:numPr>
+          <w:ilvl w:val="0"/>
+          <w:numId w:val="7"/>
+        </w:numPr>
+        <w:spacing w:after="160" w:line="360" w:lineRule="auto"/>
+        <w:rPr>
+          <w:rFonts w:ascii="Arial" w:hAnsi="Arial" w:cs="Arial"/>
+          <w:sz w:val="24"/>
+        </w:rPr>
+      </w:pPr>
+      <w:r>
+        <w:rPr>
+          <w:rFonts w:ascii="Arial" w:hAnsi="Arial" w:cs="Arial"/>
+          <w:sz w:val="24"/>
+        </w:rPr>
+        <w:t>Given recent top news to engage audience in conversation so that they are not bored</w:t>
+      </w:r>
+    </w:p>
+    <w:p>
+      <w:pPr>
+        <w:pStyle w:val="ListParagraph"/>
+        <w:numPr>
+          <w:ilvl w:val="0"/>
+          <w:numId w:val="7"/>
+        </w:numPr>
+        <w:spacing w:after="160" w:line="360" w:lineRule="auto"/>
+        <w:rPr>
+          <w:rFonts w:ascii="Arial" w:hAnsi="Arial" w:cs="Arial"/>
+          <w:sz w:val="24"/>
+        </w:rPr>
+      </w:pPr>
+      <w:r>
+        <w:rPr>
+          <w:rFonts w:ascii="Arial" w:hAnsi="Arial" w:cs="Arial"/>
+          <w:sz w:val="24"/>
+        </w:rPr>
+        <w:t>View the reports and feedback from the system</w:t>
+      </w:r>
+    </w:p>
+    <w:p>
+      <w:pPr>
+        <w:pStyle w:val="ListParagraph"/>
+        <w:numPr>
+          <w:ilvl w:val="0"/>
+          <w:numId w:val="7"/>
+        </w:numPr>
+        <w:spacing w:after="160" w:line="360" w:lineRule="auto"/>
+        <w:rPr>
+          <w:rFonts w:ascii="Arial" w:hAnsi="Arial" w:cs="Arial"/>
+          <w:sz w:val="24"/>
+        </w:rPr>
+      </w:pPr>
+      <w:r>
+        <w:rPr>
+          <w:rFonts w:ascii="Arial" w:hAnsi="Arial" w:cs="Arial"/>
+          <w:sz w:val="24"/>
+        </w:rPr>
+        <w:t>To meet public demands or needs, we must improve our capabilities</w:t>
+      </w:r>
+    </w:p>
+    <w:p>
+      <w:pPr>
+        <w:pStyle w:val="ListParagraph"/>
+        <w:numPr>
+          <w:ilvl w:val="0"/>
+          <w:numId w:val="7"/>
+        </w:numPr>
+        <w:spacing w:after="160" w:line="360" w:lineRule="auto"/>
+        <w:rPr>
+          <w:rFonts w:ascii="Arial" w:hAnsi="Arial" w:cs="Arial"/>
+          <w:sz w:val="24"/>
+        </w:rPr>
+      </w:pPr>
+      <w:r>
+        <w:rPr>
+          <w:rFonts w:ascii="Arial" w:hAnsi="Arial" w:cs="Arial"/>
+          <w:sz w:val="24"/>
+        </w:rPr>
+        <w:t xml:space="preserve">While checking punctuality it adds some recent words and phrases </w:t>
+      </w:r>
+    </w:p>
+    <w:p>
+      <w:pPr>
+        <w:jc w:val="both"/>
+        <w:rPr>
+          <w:rFonts w:ascii="Arial" w:hAnsi="Arial" w:cs="Arial"/>
+          <w:sz w:val="24"/>
+        </w:rPr>
+      </w:pPr>
+    </w:p>
+    <w:p>
+      <w:pPr>
+        <w:jc w:val="both"/>
+        <w:rPr>
+          <w:rFonts w:ascii="Arial" w:hAnsi="Arial" w:cs="Arial"/>
+          <w:sz w:val="24"/>
+        </w:rPr>
+      </w:pPr>
+    </w:p>
+    <w:p>
+      <w:pPr>
+        <w:jc w:val="both"/>
+        <w:rPr>
+          <w:rFonts w:ascii="Arial" w:hAnsi="Arial" w:cs="Arial"/>
+          <w:sz w:val="24"/>
+        </w:rPr>
+      </w:pPr>
+    </w:p>
+    <w:p>
+      <w:pPr>
+        <w:jc w:val="both"/>
+        <w:rPr>
+          <w:rFonts w:ascii="Arial" w:hAnsi="Arial" w:cs="Arial"/>
+          <w:sz w:val="24"/>
+        </w:rPr>
+      </w:pPr>
+    </w:p>
+    <w:p>
+      <w:pPr>
+        <w:jc w:val="both"/>
+        <w:rPr>
+          <w:rFonts w:ascii="Arial" w:hAnsi="Arial" w:cs="Arial"/>
+          <w:sz w:val="24"/>
+        </w:rPr>
+      </w:pPr>
+    </w:p>
+    <w:p>
+      <w:pPr>
+        <w:jc w:val="both"/>
+        <w:rPr>
+          <w:rFonts w:ascii="Arial" w:hAnsi="Arial" w:cs="Arial"/>
+          <w:sz w:val="24"/>
+        </w:rPr>
+      </w:pPr>
+    </w:p>
+    <w:p>
+      <w:pPr>
+        <w:jc w:val="both"/>
+        <w:rPr>
+          <w:rFonts w:ascii="Arial" w:hAnsi="Arial" w:cs="Arial"/>
+          <w:b/>
+          <w:color w:val="5B9BD5" w:themeColor="accent1"/>
+          <w:sz w:val="24"/>
+        </w:rPr>
+      </w:pPr>
+      <w:r>
+        <w:rPr>
+          <w:rFonts w:ascii="Arial" w:hAnsi="Arial" w:cs="Arial"/>
+          <w:b/>
+          <w:color w:val="5B9BD5" w:themeColor="accent1"/>
+          <w:sz w:val="24"/>
+        </w:rPr>
+        <w:lastRenderedPageBreak/>
+        <w:t>REVIEW OF LITERATURE</w:t>
+      </w:r>
+    </w:p>
+    <w:p>
+      <w:pPr>
+        <w:ind w:firstLine="360"/>
+        <w:jc w:val="both"/>
+        <w:rPr>
+          <w:rFonts w:ascii="Arial" w:hAnsi="Arial" w:cs="Arial"/>
+          <w:sz w:val="24"/>
+        </w:rPr>
+      </w:pPr>
+      <w:r>
+        <w:rPr>
+          <w:rFonts w:ascii="Arial" w:hAnsi="Arial" w:cs="Arial"/>
+          <w:sz w:val="24"/>
+        </w:rPr>
+        <w:t>Mobile technology has improved dramatically in recent years, allowing us to obtain information from any device, at any time.</w:t>
+      </w:r>
+      <w:r>
+        <w:rPr>
+          <w:rFonts w:ascii="Arial" w:hAnsi="Arial" w:cs="Arial"/>
+          <w:sz w:val="24"/>
+        </w:rPr>
+        <w:t xml:space="preserve"> </w:t>
+      </w:r>
+      <w:r>
+        <w:rPr>
+          <w:rFonts w:ascii="Arial" w:hAnsi="Arial" w:cs="Arial"/>
+          <w:sz w:val="24"/>
+        </w:rPr>
+        <w:t>As a result, there is a huge need for mobile-friendly software.</w:t>
+      </w:r>
+      <w:r>
+        <w:rPr>
+          <w:rFonts w:ascii="Arial" w:hAnsi="Arial" w:cs="Arial"/>
+          <w:sz w:val="24"/>
+        </w:rPr>
+        <w:t xml:space="preserve"> </w:t>
+      </w:r>
+      <w:r>
+        <w:rPr>
+          <w:rFonts w:ascii="Arial" w:hAnsi="Arial" w:cs="Arial"/>
+          <w:sz w:val="24"/>
+        </w:rPr>
+        <w:t>Modern applications empower shoppers to remain associated and get to data from any gadget, at any time.</w:t>
+      </w:r>
+      <w:r>
+        <w:rPr>
+          <w:rFonts w:ascii="Arial" w:hAnsi="Arial" w:cs="Arial"/>
+          <w:sz w:val="24"/>
+        </w:rPr>
+        <w:t xml:space="preserve"> </w:t>
+      </w:r>
+      <w:r>
+        <w:rPr>
+          <w:rFonts w:ascii="Arial" w:hAnsi="Arial" w:cs="Arial"/>
+          <w:sz w:val="24"/>
+        </w:rPr>
+        <w:t>Estimating software is crucial for providing the most exact size figure and building confidence between developers and users.</w:t>
+      </w:r>
+      <w:r>
+        <w:rPr>
+          <w:rFonts w:ascii="Arial" w:hAnsi="Arial" w:cs="Arial"/>
+          <w:sz w:val="24"/>
+        </w:rPr>
+        <w:t xml:space="preserve"> Almost each and every organizations and individuals uses modern technologies in order to promote good services and to enhance their business.</w:t>
+      </w:r>
+      <w:r>
+        <w:rPr>
+          <w:rFonts w:ascii="Arial" w:hAnsi="Arial" w:cs="Arial"/>
+          <w:sz w:val="24"/>
+        </w:rPr>
+        <w:t xml:space="preserve"> So it’s up to the developer to plan and develop in such a way that</w:t>
+      </w:r>
+      <w:r>
+        <w:t xml:space="preserve"> </w:t>
+      </w:r>
+      <w:r>
+        <w:rPr>
+          <w:rFonts w:ascii="Arial" w:hAnsi="Arial" w:cs="Arial"/>
+          <w:sz w:val="24"/>
+        </w:rPr>
+        <w:t>i</w:t>
+      </w:r>
+      <w:r>
+        <w:rPr>
+          <w:rFonts w:ascii="Arial" w:hAnsi="Arial" w:cs="Arial"/>
+          <w:sz w:val="24"/>
+        </w:rPr>
+        <w:t>t displays everything in an easy-to-understand style that is straightforward to navigate, making it easier for the user to understand and more secure.</w:t>
+      </w:r>
+      <w:r>
+        <w:rPr>
+          <w:rFonts w:ascii="Arial" w:hAnsi="Arial" w:cs="Arial"/>
+          <w:sz w:val="24"/>
+        </w:rPr>
+        <w:t xml:space="preserve"> </w:t>
+      </w:r>
+      <w:r>
+        <w:rPr>
+          <w:rFonts w:ascii="Arial" w:hAnsi="Arial" w:cs="Arial"/>
+          <w:sz w:val="24"/>
+        </w:rPr>
+        <w:t xml:space="preserve">The products and services are an important component of </w:t>
+      </w:r>
+      <w:r>
+        <w:rPr>
+          <w:rFonts w:ascii="Arial" w:hAnsi="Arial" w:cs="Arial"/>
+          <w:sz w:val="24"/>
+        </w:rPr>
+        <w:t>the application "</w:t>
+      </w:r>
+      <w:r>
+        <w:rPr>
+          <w:rFonts w:ascii="Arial" w:hAnsi="Arial" w:cs="Arial"/>
+          <w:b/>
+          <w:sz w:val="24"/>
+        </w:rPr>
+        <w:t>Improve Speech</w:t>
+      </w:r>
+      <w:r>
+        <w:rPr>
+          <w:rFonts w:ascii="Arial" w:hAnsi="Arial" w:cs="Arial"/>
+          <w:sz w:val="24"/>
+        </w:rPr>
+        <w:t>" and everything is presented in a professional manner.</w:t>
+      </w:r>
+      <w:r>
+        <w:rPr>
+          <w:rFonts w:ascii="Arial" w:hAnsi="Arial" w:cs="Arial"/>
+          <w:sz w:val="24"/>
+        </w:rPr>
+        <w:t xml:space="preserve"> </w:t>
+      </w:r>
+      <w:r>
+        <w:rPr>
+          <w:rFonts w:ascii="Arial" w:hAnsi="Arial" w:cs="Arial"/>
+          <w:sz w:val="24"/>
+        </w:rPr>
+        <w:t>Furthermore, users can select a specific topic to better their knowledge on something specialized, making it available.</w:t>
+      </w:r>
+    </w:p>
+    <w:p>
+      <w:pPr>
+        <w:ind w:firstLine="360"/>
+        <w:jc w:val="both"/>
+        <w:rPr>
+          <w:rFonts w:ascii="Arial" w:hAnsi="Arial" w:cs="Arial"/>
+          <w:sz w:val="24"/>
+        </w:rPr>
+      </w:pPr>
+      <w:bookmarkStart w:id="0" w:name="_GoBack"/>
+      <w:bookmarkEnd w:id="0"/>
+    </w:p>
+    <w:p>
+      <w:pPr>
+        <w:pStyle w:val="ListParagraph"/>
+        <w:numPr>
+          <w:ilvl w:val="1"/>
+          <w:numId w:val="8"/>
+        </w:numPr>
+        <w:jc w:val="both"/>
+        <w:rPr>
+          <w:rFonts w:ascii="Arial" w:hAnsi="Arial" w:cs="Arial"/>
+          <w:b/>
+          <w:sz w:val="24"/>
+        </w:rPr>
+      </w:pPr>
+      <w:r>
+        <w:rPr>
+          <w:rFonts w:ascii="Arial" w:hAnsi="Arial" w:cs="Arial"/>
+          <w:b/>
+          <w:sz w:val="24"/>
+        </w:rPr>
+        <w:t xml:space="preserve"> Languages to Code</w:t>
+      </w:r>
+    </w:p>
+    <w:p>
+      <w:pPr>
+        <w:pStyle w:val="ListParagraph"/>
+        <w:ind w:left="360"/>
+        <w:jc w:val="both"/>
+        <w:rPr>
+          <w:rFonts w:ascii="Arial" w:hAnsi="Arial" w:cs="Arial"/>
+          <w:b/>
+          <w:sz w:val="24"/>
+        </w:rPr>
+      </w:pPr>
+    </w:p>
+    <w:p>
+      <w:pPr>
+        <w:pStyle w:val="ListParagraph"/>
+        <w:ind w:left="360"/>
+        <w:jc w:val="both"/>
+        <w:rPr>
+          <w:rFonts w:ascii="Arial" w:hAnsi="Arial" w:cs="Arial"/>
+          <w:b/>
+          <w:sz w:val="24"/>
+        </w:rPr>
+      </w:pPr>
+    </w:p>
+    <w:p>
+      <w:pPr>
+        <w:pStyle w:val="ListParagraph"/>
+        <w:numPr>
+          <w:ilvl w:val="1"/>
+          <w:numId w:val="8"/>
+        </w:numPr>
+        <w:jc w:val="both"/>
+        <w:rPr>
+          <w:rFonts w:ascii="Arial" w:hAnsi="Arial" w:cs="Arial"/>
+          <w:b/>
+          <w:sz w:val="24"/>
+        </w:rPr>
+      </w:pPr>
+      <w:r>
+        <w:rPr>
+          <w:rFonts w:ascii="Arial" w:hAnsi="Arial" w:cs="Arial"/>
+          <w:b/>
+          <w:sz w:val="24"/>
+        </w:rPr>
+        <w:t xml:space="preserve"> Similar Applications</w:t>
+      </w:r>
+    </w:p>
+    <w:p>
+      <w:pPr>
+        <w:pStyle w:val="ListParagraph"/>
+        <w:ind w:left="360"/>
+        <w:jc w:val="both"/>
+        <w:rPr>
+          <w:rFonts w:ascii="Arial" w:hAnsi="Arial" w:cs="Arial"/>
+          <w:b/>
+          <w:sz w:val="24"/>
+        </w:rPr>
+      </w:pPr>
+    </w:p>
+    <w:p>
+      <w:pPr>
+        <w:pStyle w:val="ListParagraph"/>
+        <w:ind w:left="360"/>
+        <w:jc w:val="both"/>
+        <w:rPr>
+          <w:rFonts w:ascii="Arial" w:hAnsi="Arial" w:cs="Arial"/>
+          <w:b/>
+          <w:sz w:val="24"/>
+        </w:rPr>
+      </w:pPr>
+    </w:p>
+    <w:p>
+      <w:pPr>
+        <w:pStyle w:val="ListParagraph"/>
+        <w:ind w:left="360"/>
+        <w:jc w:val="both"/>
+        <w:rPr>
+          <w:rFonts w:ascii="Arial" w:hAnsi="Arial" w:cs="Arial"/>
+          <w:b/>
+          <w:sz w:val="24"/>
+        </w:rPr>
+      </w:pPr>
+    </w:p>
+    <w:p>
+      <w:pPr>
+        <w:pStyle w:val="ListParagraph"/>
+        <w:numPr>
+          <w:ilvl w:val="1"/>
+          <w:numId w:val="8"/>
+        </w:numPr>
+        <w:jc w:val="both"/>
+        <w:rPr>
+          <w:rFonts w:ascii="Arial" w:hAnsi="Arial" w:cs="Arial"/>
+          <w:b/>
+          <w:sz w:val="24"/>
+        </w:rPr>
+      </w:pPr>
+      <w:r>
+        <w:rPr>
+          <w:rFonts w:ascii="Arial" w:eastAsia="Cambria" w:hAnsi="Arial" w:cs="Arial"/>
+          <w:b/>
+          <w:sz w:val="24"/>
+        </w:rPr>
+        <w:t xml:space="preserve"> </w:t>
+      </w:r>
+      <w:r>
+        <w:rPr>
+          <w:rFonts w:ascii="Arial" w:eastAsia="Cambria" w:hAnsi="Arial" w:cs="Arial"/>
+          <w:b/>
+          <w:sz w:val="24"/>
+        </w:rPr>
+        <w:t>Analysis and Comparison Table</w:t>
+      </w:r>
+    </w:p>
+    <w:p>
+      <w:pPr>
+        <w:pStyle w:val="ListParagraph"/>
+        <w:ind w:left="360"/>
+        <w:jc w:val="both"/>
+        <w:rPr>
+          <w:rFonts w:ascii="Arial" w:eastAsia="Cambria" w:hAnsi="Arial" w:cs="Arial"/>
+          <w:b/>
+          <w:sz w:val="24"/>
+        </w:rPr>
+      </w:pPr>
+    </w:p>
+    <w:p>
+      <w:pPr>
+        <w:pStyle w:val="ListParagraph"/>
+        <w:ind w:left="360"/>
+        <w:jc w:val="both"/>
+        <w:rPr>
+          <w:rFonts w:ascii="Arial" w:hAnsi="Arial" w:cs="Arial"/>
+          <w:b/>
+          <w:sz w:val="24"/>
+        </w:rPr>
+      </w:pPr>
+    </w:p>
+    <w:p>
+      <w:pPr>
+        <w:jc w:val="both"/>
+        <w:rPr>
+          <w:rFonts w:ascii="Arial" w:hAnsi="Arial" w:cs="Arial"/>
+          <w:b/>
+          <w:color w:val="5B9BD5" w:themeColor="accent1"/>
+          <w:sz w:val="24"/>
+        </w:rPr>
+      </w:pPr>
+    </w:p>
+    <w:p>
+      <w:pPr>
+        <w:jc w:val="both"/>
+        <w:rPr>
+          <w:rFonts w:ascii="Arial" w:hAnsi="Arial" w:cs="Arial"/>
+          <w:b/>
+          <w:color w:val="5B9BD5" w:themeColor="accent1"/>
+          <w:sz w:val="24"/>
+        </w:rPr>
+      </w:pPr>
+      <w:r>
+        <w:rPr>
+          <w:rFonts w:ascii="Arial" w:hAnsi="Arial" w:cs="Arial"/>
+          <w:b/>
+          <w:color w:val="5B9BD5" w:themeColor="accent1"/>
+          <w:sz w:val="24"/>
+        </w:rPr>
+        <w:t xml:space="preserve">REVIEW OF </w:t>
+      </w:r>
+      <w:r>
+        <w:rPr>
+          <w:rFonts w:ascii="Arial" w:hAnsi="Arial" w:cs="Arial"/>
+          <w:b/>
+          <w:color w:val="5B9BD5" w:themeColor="accent1"/>
+          <w:sz w:val="24"/>
+        </w:rPr>
+        <w:t>TECHNOLOGY</w:t>
+      </w:r>
+    </w:p>
+    <w:p>
+      <w:pPr>
+        <w:jc w:val="both"/>
+        <w:rPr>
+          <w:rFonts w:ascii="Arial" w:hAnsi="Arial" w:cs="Arial"/>
+          <w:b/>
+          <w:color w:val="5B9BD5" w:themeColor="accent1"/>
+          <w:sz w:val="24"/>
+        </w:rPr>
+      </w:pPr>
+      <w:r>
+        <w:rPr>
+          <w:rFonts w:ascii="Arial" w:hAnsi="Arial" w:cs="Arial"/>
+          <w:b/>
+          <w:color w:val="5B9BD5" w:themeColor="accent1"/>
+          <w:sz w:val="24"/>
+        </w:rPr>
+        <w:t>METHODOLOGY</w:t>
+      </w:r>
+    </w:p>
+    <w:p>
+      <w:pPr>
+        <w:jc w:val="both"/>
+        <w:rPr>
+          <w:rFonts w:ascii="Arial" w:hAnsi="Arial" w:cs="Arial"/>
+          <w:b/>
+          <w:color w:val="5B9BD5" w:themeColor="accent1"/>
+          <w:sz w:val="24"/>
+        </w:rPr>
+      </w:pPr>
+    </w:p>
+    <w:p>
+      <w:pPr>
+        <w:jc w:val="both"/>
+        <w:rPr>
+          <w:rFonts w:ascii="Arial" w:hAnsi="Arial" w:cs="Arial"/>
+          <w:b/>
+          <w:color w:val="5B9BD5" w:themeColor="accent1"/>
+          <w:sz w:val="24"/>
+        </w:rPr>
+      </w:pPr>
+    </w:p>
+    <w:p>
+      <w:pPr>
+        <w:jc w:val="both"/>
+        <w:rPr>
+          <w:rFonts w:ascii="Arial" w:hAnsi="Arial" w:cs="Arial"/>
+          <w:sz w:val="24"/>
+        </w:rPr>
+      </w:pPr>
+    </w:p>
+    <w:p>
+      <w:pPr>
+        <w:jc w:val="both"/>
+        <w:rPr>
+          <w:rFonts w:ascii="Arial" w:hAnsi="Arial" w:cs="Arial"/>
+          <w:b/>
+          <w:color w:val="5B9BD5" w:themeColor="accent1"/>
+          <w:sz w:val="24"/>
+        </w:rPr>
+      </w:pPr>
+      <w:r>
+        <w:rPr>
+          <w:rFonts w:ascii="Arial" w:hAnsi="Arial" w:cs="Arial"/>
+          <w:b/>
+          <w:color w:val="5B9BD5" w:themeColor="accent1"/>
+          <w:sz w:val="24"/>
+        </w:rPr>
+        <w:t>PRODUCT DESIGN</w:t>
+      </w:r>
+    </w:p>
+    <w:p>
+      <w:pPr>
+        <w:jc w:val="both"/>
+        <w:rPr>
+          <w:rFonts w:ascii="Arial" w:hAnsi="Arial" w:cs="Arial"/>
+          <w:b/>
+          <w:color w:val="5B9BD5" w:themeColor="accent1"/>
+          <w:sz w:val="24"/>
+        </w:rPr>
+      </w:pPr>
+    </w:p>
+    <w:p>
+      <w:pPr>
+        <w:jc w:val="both"/>
+        <w:rPr>
+          <w:rFonts w:ascii="Arial" w:hAnsi="Arial" w:cs="Arial"/>
+          <w:b/>
+          <w:color w:val="5B9BD5" w:themeColor="accent1"/>
+          <w:sz w:val="24"/>
+        </w:rPr>
+      </w:pPr>
+    </w:p>
+    <w:p>
+      <w:pPr>
+        <w:pStyle w:val="ListParagraph"/>
+        <w:numPr>
+          <w:ilvl w:val="1"/>
+          <w:numId w:val="5"/>
+        </w:numPr>
+        <w:jc w:val="both"/>
+        <w:rPr>
+          <w:rFonts w:ascii="Arial" w:hAnsi="Arial" w:cs="Arial"/>
+          <w:b/>
+          <w:sz w:val="24"/>
+        </w:rPr>
+      </w:pPr>
+      <w:r>
+        <w:rPr>
+          <w:rFonts w:ascii="Arial" w:hAnsi="Arial" w:cs="Arial"/>
+          <w:b/>
+          <w:sz w:val="24"/>
+        </w:rPr>
+        <w:t>Grant Chart</w:t>
+      </w:r>
+    </w:p>
+    <w:p>
+      <w:pPr>
+        <w:pStyle w:val="ListParagraph"/>
+        <w:ind w:left="360"/>
+        <w:jc w:val="both"/>
+        <w:rPr>
+          <w:rFonts w:ascii="Arial" w:hAnsi="Arial" w:cs="Arial"/>
+          <w:b/>
+          <w:sz w:val="24"/>
+        </w:rPr>
+      </w:pPr>
+    </w:p>
+    <w:p>
+      <w:pPr>
+        <w:pStyle w:val="ListParagraph"/>
+        <w:ind w:left="360"/>
+        <w:jc w:val="both"/>
+        <w:rPr>
+          <w:rFonts w:ascii="Arial" w:hAnsi="Arial" w:cs="Arial"/>
+          <w:b/>
+          <w:sz w:val="24"/>
+        </w:rPr>
+      </w:pPr>
+    </w:p>
+    <w:p>
+      <w:pPr>
+        <w:pStyle w:val="ListParagraph"/>
+        <w:ind w:left="360"/>
+        <w:jc w:val="both"/>
+        <w:rPr>
+          <w:rFonts w:ascii="Arial" w:hAnsi="Arial" w:cs="Arial"/>
+          <w:b/>
+          <w:sz w:val="24"/>
+        </w:rPr>
+      </w:pPr>
+    </w:p>
+    <w:p>
+      <w:pPr>
+        <w:pStyle w:val="ListParagraph"/>
+        <w:numPr>
+          <w:ilvl w:val="1"/>
+          <w:numId w:val="5"/>
+        </w:numPr>
+        <w:jc w:val="both"/>
+        <w:rPr>
+          <w:rFonts w:ascii="Arial" w:hAnsi="Arial" w:cs="Arial"/>
+          <w:b/>
+          <w:sz w:val="24"/>
+        </w:rPr>
+      </w:pPr>
+      <w:r>
+        <w:rPr>
+          <w:rFonts w:ascii="Arial" w:hAnsi="Arial" w:cs="Arial"/>
+          <w:b/>
+          <w:sz w:val="24"/>
+        </w:rPr>
+        <w:t xml:space="preserve"> Work Break Down Structure</w:t>
+      </w:r>
+    </w:p>
+    <w:p>
+      <w:pPr>
+        <w:pStyle w:val="ListParagraph"/>
+        <w:ind w:left="360"/>
+        <w:jc w:val="both"/>
+        <w:rPr>
+          <w:rFonts w:ascii="Arial" w:hAnsi="Arial" w:cs="Arial"/>
+          <w:b/>
+          <w:sz w:val="24"/>
+        </w:rPr>
+      </w:pPr>
+    </w:p>
+    <w:p>
+      <w:pPr>
+        <w:pStyle w:val="ListParagraph"/>
+        <w:ind w:left="360"/>
+        <w:jc w:val="both"/>
+        <w:rPr>
+          <w:rFonts w:ascii="Arial" w:hAnsi="Arial" w:cs="Arial"/>
+          <w:b/>
+          <w:sz w:val="24"/>
+        </w:rPr>
+      </w:pPr>
+    </w:p>
+    <w:p>
+      <w:pPr>
+        <w:pStyle w:val="ListParagraph"/>
+        <w:ind w:left="360"/>
+        <w:jc w:val="both"/>
+        <w:rPr>
+          <w:rFonts w:ascii="Arial" w:hAnsi="Arial" w:cs="Arial"/>
+          <w:b/>
+          <w:sz w:val="24"/>
+        </w:rPr>
+      </w:pPr>
+    </w:p>
+    <w:p>
+      <w:pPr>
+        <w:pStyle w:val="ListParagraph"/>
+        <w:numPr>
+          <w:ilvl w:val="1"/>
+          <w:numId w:val="5"/>
+        </w:numPr>
+        <w:jc w:val="both"/>
+        <w:rPr>
+          <w:rFonts w:ascii="Arial" w:hAnsi="Arial" w:cs="Arial"/>
+          <w:b/>
+          <w:sz w:val="24"/>
+        </w:rPr>
+      </w:pPr>
+      <w:r>
+        <w:rPr>
+          <w:rFonts w:ascii="Arial" w:hAnsi="Arial" w:cs="Arial"/>
+          <w:b/>
+          <w:sz w:val="24"/>
+        </w:rPr>
+        <w:t xml:space="preserve"> Use Case Diagram</w:t>
+      </w:r>
+    </w:p>
+    <w:p>
+      <w:pPr>
+        <w:pStyle w:val="ListParagraph"/>
+        <w:rPr>
+          <w:rFonts w:ascii="Arial" w:hAnsi="Arial" w:cs="Arial"/>
+          <w:b/>
+          <w:sz w:val="24"/>
+        </w:rPr>
+      </w:pPr>
+    </w:p>
+    <w:p>
+      <w:pPr>
+        <w:ind w:firstLine="720"/>
+        <w:jc w:val="both"/>
+        <w:rPr>
+          <w:rFonts w:ascii="Arial" w:hAnsi="Arial" w:cs="Arial"/>
+          <w:sz w:val="24"/>
+        </w:rPr>
+      </w:pPr>
+      <w:r>
+        <w:rPr>
+          <w:rFonts w:ascii="Arial" w:hAnsi="Arial" w:cs="Arial"/>
+          <w:sz w:val="24"/>
+        </w:rPr>
+        <w:t xml:space="preserve">A use case diagram is a UML following diagram a system from of the perspective of its users and their interactions with it. A use case diagram illustrates how actors engage with the system, their goals or needs, and how the system operates. </w:t>
+      </w:r>
+      <w:r>
+        <w:rPr>
+          <w:rFonts w:ascii="Arial" w:hAnsi="Arial" w:cs="Arial"/>
+          <w:sz w:val="24"/>
+        </w:rPr>
+        <w:t xml:space="preserve">It usually </w:t>
+      </w:r>
+      <w:r>
+        <w:rPr>
+          <w:rFonts w:ascii="Arial" w:hAnsi="Arial" w:cs="Arial"/>
+          <w:sz w:val="24"/>
+        </w:rPr>
+        <w:t>focuses</w:t>
+      </w:r>
+      <w:r>
+        <w:rPr>
+          <w:rFonts w:ascii="Arial" w:hAnsi="Arial" w:cs="Arial"/>
+          <w:sz w:val="24"/>
+        </w:rPr>
+        <w:t xml:space="preserve"> on the actions and interaction between users and systems within. </w:t>
+      </w:r>
+    </w:p>
+    <w:p>
+      <w:pPr>
+        <w:ind w:firstLine="720"/>
+        <w:jc w:val="both"/>
+        <w:rPr>
+          <w:rFonts w:ascii="Arial" w:hAnsi="Arial" w:cs="Arial"/>
+          <w:sz w:val="24"/>
+        </w:rPr>
+      </w:pPr>
+      <w:r>
+        <w:rPr>
+          <w:rFonts w:ascii="Arial" w:hAnsi="Arial" w:cs="Arial"/>
+          <w:sz w:val="24"/>
+        </w:rPr>
+        <w:t>A proposed Unified Modeling Language (UML) is made for the mobile application named “</w:t>
+      </w:r>
+      <w:r>
+        <w:rPr>
+          <w:rFonts w:ascii="Arial" w:hAnsi="Arial" w:cs="Arial"/>
+          <w:b/>
+          <w:sz w:val="24"/>
+        </w:rPr>
+        <w:t>Improve Speech</w:t>
+      </w:r>
+      <w:r>
+        <w:rPr>
+          <w:rFonts w:ascii="Arial" w:hAnsi="Arial" w:cs="Arial"/>
+          <w:sz w:val="24"/>
+        </w:rPr>
+        <w:t>”. It consists of all the key features that was to be included in the application. The application consists of two major actors. They are:</w:t>
+      </w:r>
+    </w:p>
+    <w:p>
+      <w:pPr>
+        <w:pStyle w:val="ListParagraph"/>
+        <w:numPr>
+          <w:ilvl w:val="0"/>
+          <w:numId w:val="6"/>
+        </w:numPr>
+        <w:spacing w:after="160" w:line="259" w:lineRule="auto"/>
+        <w:jc w:val="both"/>
+        <w:rPr>
+          <w:rFonts w:ascii="Arial" w:hAnsi="Arial" w:cs="Arial"/>
+          <w:sz w:val="24"/>
+        </w:rPr>
+      </w:pPr>
+      <w:r>
+        <w:rPr>
+          <w:rFonts w:ascii="Arial" w:hAnsi="Arial" w:cs="Arial"/>
+          <w:sz w:val="24"/>
+        </w:rPr>
+        <w:t>User and</w:t>
+      </w:r>
+    </w:p>
+    <w:p>
+      <w:pPr>
+        <w:pStyle w:val="ListParagraph"/>
+        <w:numPr>
+          <w:ilvl w:val="0"/>
+          <w:numId w:val="6"/>
+        </w:numPr>
+        <w:spacing w:after="160" w:line="259" w:lineRule="auto"/>
+        <w:jc w:val="both"/>
+        <w:rPr>
+          <w:rFonts w:ascii="Arial" w:hAnsi="Arial" w:cs="Arial"/>
+          <w:sz w:val="24"/>
+        </w:rPr>
+      </w:pPr>
+      <w:r>
+        <w:rPr>
+          <w:rFonts w:ascii="Arial" w:hAnsi="Arial" w:cs="Arial"/>
+          <w:sz w:val="24"/>
+        </w:rPr>
+        <w:t>Admin</w:t>
+      </w:r>
+    </w:p>
+    <w:p>
+      <w:pPr>
+        <w:ind w:firstLine="720"/>
+        <w:jc w:val="both"/>
+        <w:rPr>
+          <w:rFonts w:ascii="Arial" w:hAnsi="Arial" w:cs="Arial"/>
+          <w:sz w:val="24"/>
+        </w:rPr>
+      </w:pPr>
+      <w:r>
+        <w:rPr>
+          <w:rFonts w:ascii="Arial" w:hAnsi="Arial" w:cs="Arial"/>
+          <w:sz w:val="24"/>
+        </w:rPr>
+        <w:t>The User and the Admin role has been discussed in Fig: 1 and Fig: 2 separately. As the mentioned diagram keep the track while working on the development.</w:t>
+      </w:r>
+    </w:p>
+    <w:p>
+      <w:pPr>
+        <w:ind w:firstLine="720"/>
+        <w:jc w:val="both"/>
+        <w:rPr>
+          <w:rFonts w:ascii="Arial" w:hAnsi="Arial" w:cs="Arial"/>
+          <w:i/>
+          <w:sz w:val="24"/>
+        </w:rPr>
+      </w:pPr>
+    </w:p>
+    <w:p>
+      <w:pPr>
+        <w:ind w:firstLine="720"/>
+        <w:jc w:val="center"/>
+        <w:rPr>
+          <w:rFonts w:ascii="Arial" w:hAnsi="Arial" w:cs="Arial"/>
+          <w:i/>
+          <w:sz w:val="24"/>
+        </w:rPr>
+      </w:pPr>
+      <w:r>
+        <w:rPr>
+          <w:rFonts w:ascii="Arial" w:hAnsi="Arial" w:cs="Arial"/>
+          <w:i/>
+          <w:sz w:val="24"/>
+        </w:rPr>
+        <w:t>Fig 1.1: User Use Case Diagram</w:t>
+      </w:r>
+    </w:p>
+    <w:p>
+      <w:pPr>
+        <w:ind w:firstLine="720"/>
+        <w:jc w:val="both"/>
+        <w:rPr>
+          <w:rFonts w:ascii="Arial" w:hAnsi="Arial" w:cs="Arial"/>
+          <w:b/>
+          <w:sz w:val="24"/>
+        </w:rPr>
+      </w:pPr>
+    </w:p>
+    <w:p>
+      <w:pPr>
+        <w:ind w:firstLine="720"/>
+        <w:jc w:val="both"/>
+        <w:rPr>
+          <w:rFonts w:ascii="Arial" w:hAnsi="Arial" w:cs="Arial"/>
+          <w:sz w:val="24"/>
+        </w:rPr>
+      </w:pPr>
+      <w:r>
+        <w:rPr>
+          <w:rFonts w:ascii="Arial" w:hAnsi="Arial" w:cs="Arial"/>
+          <w:sz w:val="24"/>
+        </w:rPr>
+        <w:t>The above diagram discuses about the User role. Firstly when the User clicks into Register button the system redirects the user to register form. The User have to fill their basic information which will be essential to be used during registration. The system checks and validates the User inputted data. After successfully registration the new user record is inserted into database. The system then redirects the user to login page.</w:t>
+      </w:r>
+    </w:p>
+    <w:p>
+      <w:pPr>
+        <w:ind w:firstLine="720"/>
+        <w:jc w:val="both"/>
+        <w:rPr>
+          <w:rFonts w:ascii="Arial" w:hAnsi="Arial" w:cs="Arial"/>
+          <w:sz w:val="24"/>
+        </w:rPr>
+      </w:pPr>
+    </w:p>
+    <w:p>
+      <w:pPr>
+        <w:ind w:firstLine="720"/>
+        <w:jc w:val="both"/>
+        <w:rPr>
+          <w:rFonts w:ascii="Arial" w:hAnsi="Arial" w:cs="Arial"/>
+          <w:sz w:val="24"/>
+        </w:rPr>
+      </w:pPr>
+      <w:r>
+        <w:rPr>
+          <w:rFonts w:ascii="Arial" w:hAnsi="Arial" w:cs="Arial"/>
+          <w:sz w:val="24"/>
+        </w:rPr>
+        <w:t xml:space="preserve">The login systems allow the user or the administrator to access an application. The User have to fill up their credentials which was used during registration. The system checks the entered credentials and redirects the User to its particular dashboard respectively. </w:t>
+      </w:r>
+    </w:p>
+    <w:p>
+      <w:pPr>
+        <w:ind w:firstLine="720"/>
+        <w:jc w:val="both"/>
+        <w:rPr>
+          <w:rFonts w:ascii="Arial" w:hAnsi="Arial" w:cs="Arial"/>
+          <w:sz w:val="24"/>
+        </w:rPr>
+      </w:pPr>
+    </w:p>
+    <w:p>
+      <w:pPr>
+        <w:ind w:firstLine="720"/>
+        <w:jc w:val="both"/>
+        <w:rPr>
+          <w:rFonts w:ascii="Arial" w:hAnsi="Arial" w:cs="Arial"/>
+          <w:sz w:val="24"/>
+        </w:rPr>
+      </w:pPr>
+      <w:r>
+        <w:rPr>
+          <w:rFonts w:ascii="Arial" w:hAnsi="Arial" w:cs="Arial"/>
+          <w:sz w:val="24"/>
+        </w:rPr>
+        <w:lastRenderedPageBreak/>
+        <w:t>After accessing to dashboard, User can now use the application features. Talking about its working, when the user clicks on recording button it analyses user voice and transform it into text. It checks the grammatical errors, checks breathes and pauses, fills and add up the words, checks the accuracy of the user. After all of these tasks have been completed, a report is created. The user can also manage their profiles, view profile, view reports. If they desire to sign out of the system, the system will log them out as well.</w:t>
+      </w:r>
+    </w:p>
+    <w:p>
+      <w:pPr>
+        <w:ind w:firstLine="720"/>
+        <w:jc w:val="both"/>
+        <w:rPr>
+          <w:rFonts w:ascii="Arial" w:hAnsi="Arial" w:cs="Arial"/>
+          <w:sz w:val="24"/>
+        </w:rPr>
+      </w:pPr>
+    </w:p>
+    <w:p>
+      <w:pPr>
+        <w:ind w:firstLine="720"/>
+        <w:jc w:val="center"/>
+        <w:rPr>
+          <w:rFonts w:ascii="Arial" w:hAnsi="Arial" w:cs="Arial"/>
+          <w:i/>
+          <w:sz w:val="24"/>
+        </w:rPr>
+      </w:pPr>
+      <w:r>
+        <w:rPr>
+          <w:rFonts w:ascii="Arial" w:hAnsi="Arial" w:cs="Arial"/>
+          <w:i/>
+          <w:sz w:val="24"/>
+        </w:rPr>
+        <w:t>Fig 1.2: Admin Use Case Diagram</w:t>
+      </w:r>
+    </w:p>
+    <w:p>
+      <w:pPr>
+        <w:ind w:firstLine="720"/>
+        <w:jc w:val="both"/>
+        <w:rPr>
+          <w:rFonts w:ascii="Arial" w:hAnsi="Arial" w:cs="Arial"/>
+          <w:sz w:val="24"/>
+        </w:rPr>
+      </w:pPr>
+    </w:p>
+    <w:p>
+      <w:pPr>
+        <w:ind w:firstLine="720"/>
+        <w:jc w:val="both"/>
+        <w:rPr>
+          <w:rFonts w:ascii="Arial" w:hAnsi="Arial" w:cs="Arial"/>
+          <w:sz w:val="24"/>
+        </w:rPr>
+      </w:pPr>
+      <w:r>
+        <w:rPr>
+          <w:rFonts w:ascii="Arial" w:hAnsi="Arial" w:cs="Arial"/>
+          <w:sz w:val="24"/>
+        </w:rPr>
+        <w:t xml:space="preserve">The above diagram discuses about the Admin role. An admin is the primary actor of the overall system. For the login system the admin have to fill up </w:t>
+      </w:r>
+      <w:r>
+        <w:rPr>
+          <w:rFonts w:ascii="Arial" w:hAnsi="Arial" w:cs="Arial"/>
+          <w:sz w:val="24"/>
+        </w:rPr>
+        <w:t xml:space="preserve">with </w:t>
+      </w:r>
+      <w:r>
+        <w:rPr>
+          <w:rFonts w:ascii="Arial" w:hAnsi="Arial" w:cs="Arial"/>
+          <w:sz w:val="24"/>
+        </w:rPr>
+        <w:t xml:space="preserve">their </w:t>
+      </w:r>
+      <w:r>
+        <w:rPr>
+          <w:rFonts w:ascii="Arial" w:hAnsi="Arial" w:cs="Arial"/>
+          <w:sz w:val="24"/>
+        </w:rPr>
+        <w:t xml:space="preserve">admin </w:t>
+      </w:r>
+      <w:r>
+        <w:rPr>
+          <w:rFonts w:ascii="Arial" w:hAnsi="Arial" w:cs="Arial"/>
+          <w:sz w:val="24"/>
+        </w:rPr>
+        <w:t>credentials. The system validates and checks the credentials and redirects to admin dashboard accordingly.</w:t>
+      </w:r>
+    </w:p>
+    <w:p>
+      <w:pPr>
+        <w:ind w:firstLine="720"/>
+        <w:jc w:val="both"/>
+        <w:rPr>
+          <w:rFonts w:ascii="Arial" w:hAnsi="Arial" w:cs="Arial"/>
+          <w:sz w:val="24"/>
+        </w:rPr>
+      </w:pPr>
+      <w:r>
+        <w:rPr>
+          <w:rFonts w:ascii="Arial" w:hAnsi="Arial" w:cs="Arial"/>
+          <w:sz w:val="24"/>
+        </w:rPr>
+        <w:t>After redirecting to admin dashboard admin can view the list of users that are registered to their system. They can view user info and delete the unwanted users as well. In the end</w:t>
+      </w:r>
+      <w:r>
+        <w:rPr>
+          <w:rFonts w:ascii="Arial" w:hAnsi="Arial" w:cs="Arial"/>
+          <w:sz w:val="24"/>
+        </w:rPr>
+        <w:t>,</w:t>
+      </w:r>
+      <w:r>
+        <w:rPr>
+          <w:rFonts w:ascii="Arial" w:hAnsi="Arial" w:cs="Arial"/>
+          <w:sz w:val="24"/>
+        </w:rPr>
+        <w:t xml:space="preserve"> admin has the role to control the entire application systems and its operations.</w:t>
+      </w:r>
+    </w:p>
+    <w:p>
+      <w:pPr>
+        <w:pStyle w:val="ListParagraph"/>
+        <w:rPr>
+          <w:rFonts w:ascii="Arial" w:hAnsi="Arial" w:cs="Arial"/>
+          <w:sz w:val="24"/>
+        </w:rPr>
+      </w:pPr>
+    </w:p>
+    <w:p>
+      <w:pPr>
+        <w:pStyle w:val="ListParagraph"/>
+        <w:ind w:left="360"/>
+        <w:jc w:val="both"/>
+        <w:rPr>
+          <w:rFonts w:ascii="Arial" w:hAnsi="Arial" w:cs="Arial"/>
+          <w:b/>
+          <w:sz w:val="24"/>
+        </w:rPr>
+      </w:pPr>
+    </w:p>
+    <w:p>
+      <w:pPr>
+        <w:pStyle w:val="ListParagraph"/>
+        <w:numPr>
+          <w:ilvl w:val="1"/>
+          <w:numId w:val="5"/>
+        </w:numPr>
+        <w:jc w:val="both"/>
+        <w:rPr>
+          <w:rFonts w:ascii="Arial" w:hAnsi="Arial" w:cs="Arial"/>
+          <w:b/>
+          <w:sz w:val="24"/>
+        </w:rPr>
+      </w:pPr>
+      <w:r>
+        <w:rPr>
+          <w:rFonts w:ascii="Arial" w:hAnsi="Arial" w:cs="Arial"/>
+          <w:b/>
+          <w:sz w:val="24"/>
+        </w:rPr>
+        <w:t xml:space="preserve"> Class Diagram</w:t>
+      </w:r>
+    </w:p>
+    <w:p>
+      <w:pPr>
+        <w:jc w:val="both"/>
+        <w:rPr>
+          <w:rFonts w:ascii="Arial" w:hAnsi="Arial" w:cs="Arial"/>
+          <w:b/>
+          <w:color w:val="5B9BD5" w:themeColor="accent1"/>
+          <w:sz w:val="24"/>
+        </w:rPr>
+      </w:pPr>
+    </w:p>
+    <w:p>
+      <w:pPr>
+        <w:jc w:val="both"/>
+        <w:rPr>
+          <w:rFonts w:ascii="Arial" w:hAnsi="Arial" w:cs="Arial"/>
+          <w:b/>
+          <w:color w:val="5B9BD5" w:themeColor="accent1"/>
+          <w:sz w:val="24"/>
+        </w:rPr>
+      </w:pPr>
+      <w:r>
+        <w:rPr>
+          <w:rFonts w:ascii="Arial" w:hAnsi="Arial" w:cs="Arial"/>
+          <w:b/>
+          <w:color w:val="5B9BD5" w:themeColor="accent1"/>
+          <w:sz w:val="24"/>
+        </w:rPr>
+        <w:t>SOFTWARE REQUIREMENT ANALYSIS</w:t>
+      </w:r>
+    </w:p>
+    <w:p>
+      <w:pPr>
+        <w:jc w:val="both"/>
+        <w:rPr>
+          <w:rFonts w:ascii="Arial" w:hAnsi="Arial" w:cs="Arial"/>
+          <w:b/>
+          <w:color w:val="5B9BD5" w:themeColor="accent1"/>
+          <w:sz w:val="24"/>
+        </w:rPr>
+      </w:pPr>
+      <w:r>
+        <w:rPr>
+          <w:rFonts w:ascii="Arial" w:hAnsi="Arial" w:cs="Arial"/>
+          <w:b/>
+          <w:color w:val="5B9BD5" w:themeColor="accent1"/>
+          <w:sz w:val="24"/>
+        </w:rPr>
+        <w:t>IMPLEMENTATION AND TESTING</w:t>
+      </w:r>
+    </w:p>
+    <w:p>
+      <w:pPr>
+        <w:jc w:val="both"/>
+        <w:rPr>
+          <w:rFonts w:ascii="Arial" w:hAnsi="Arial" w:cs="Arial"/>
+          <w:b/>
+          <w:color w:val="5B9BD5" w:themeColor="accent1"/>
+          <w:sz w:val="24"/>
+        </w:rPr>
+      </w:pPr>
+      <w:r>
+        <w:rPr>
+          <w:rFonts w:ascii="Arial" w:hAnsi="Arial" w:cs="Arial"/>
+          <w:b/>
+          <w:color w:val="5B9BD5" w:themeColor="accent1"/>
+          <w:sz w:val="24"/>
+        </w:rPr>
+        <w:t>PRODUCT EVALUATION</w:t>
+      </w:r>
+    </w:p>
+    <w:p>
+      <w:pPr>
+        <w:jc w:val="both"/>
+        <w:rPr>
+          <w:rFonts w:ascii="Arial" w:hAnsi="Arial" w:cs="Arial"/>
+          <w:b/>
+          <w:color w:val="5B9BD5" w:themeColor="accent1"/>
+          <w:sz w:val="24"/>
+        </w:rPr>
+      </w:pPr>
+      <w:r>
+        <w:rPr>
+          <w:rFonts w:ascii="Arial" w:hAnsi="Arial" w:cs="Arial"/>
+          <w:b/>
+          <w:color w:val="5B9BD5" w:themeColor="accent1"/>
+          <w:sz w:val="24"/>
+        </w:rPr>
+        <w:t>PROJECT EVALUATION</w:t>
+      </w:r>
+    </w:p>
+    <w:p>
+      <w:pPr>
+        <w:jc w:val="both"/>
+        <w:rPr>
+          <w:rFonts w:ascii="Arial" w:hAnsi="Arial" w:cs="Arial"/>
+          <w:b/>
+          <w:color w:val="5B9BD5" w:themeColor="accent1"/>
+          <w:sz w:val="24"/>
+        </w:rPr>
+      </w:pPr>
+      <w:r>
+        <w:rPr>
+          <w:rFonts w:ascii="Arial" w:hAnsi="Arial" w:cs="Arial"/>
+          <w:b/>
+          <w:color w:val="5B9BD5" w:themeColor="accent1"/>
+          <w:sz w:val="24"/>
+        </w:rPr>
+        <w:t>SUMMARY AND CONCLUSION</w:t>
+      </w:r>
+    </w:p>
+    <w:p>
+      <w:pPr>
+        <w:jc w:val="both"/>
+        <w:rPr>
+          <w:rFonts w:ascii="Arial" w:hAnsi="Arial" w:cs="Arial"/>
+          <w:b/>
+          <w:color w:val="5B9BD5" w:themeColor="accent1"/>
+          <w:sz w:val="24"/>
+        </w:rPr>
+      </w:pPr>
+      <w:r>
+        <w:rPr>
+          <w:rFonts w:ascii="Arial" w:hAnsi="Arial" w:cs="Arial"/>
+          <w:b/>
+          <w:color w:val="5B9BD5" w:themeColor="accent1"/>
+          <w:sz w:val="24"/>
+        </w:rPr>
+        <w:t xml:space="preserve">BILBILOGRAPHY </w:t>
+      </w:r>
+    </w:p>
+    <w:p>
+      <w:pPr>
+        <w:jc w:val="both"/>
+        <w:rPr>
+          <w:rFonts w:ascii="Arial" w:hAnsi="Arial" w:cs="Arial"/>
+          <w:sz w:val="24"/>
+        </w:rPr>
+      </w:pPr>
     </w:p>
     <w:sectPr>
       <w:pgSz w:w="11907" w:h="16839" w:code="9"/>
@@ -3920,6 +5390,345 @@
 <file path=word/numbering.xml><?xml version="1.0" encoding="utf-8"?>
 <w:numbering xmlns:wpc="http://schemas.microsoft.com/office/word/2010/wordprocessingCanvas" xmlns:mc="http://schemas.openxmlformats.org/markup-compatibility/2006" xmlns:o="urn:schemas-microsoft-com:office:office" xmlns:r="http://schemas.openxmlformats.org/officeDocument/2006/relationships" xmlns:m="http://schemas.openxmlformats.org/officeDocument/2006/math" xmlns:v="urn:schemas-microsoft-com:vml" xmlns:wp14="http://schemas.microsoft.com/office/word/2010/wordprocessingDrawing" xmlns:wp="http://schemas.openxmlformats.org/drawingml/2006/wordprocessingDrawing" xmlns:w10="urn:schemas-microsoft-com:office:word" xmlns:w="http://schemas.openxmlformats.org/wordprocessingml/2006/main" xmlns:w14="http://schemas.microsoft.com/office/word/2010/wordml" xmlns:w15="http://schemas.microsoft.com/office/word/2012/wordml" xmlns:wpg="http://schemas.microsoft.com/office/word/2010/wordprocessingGroup" xmlns:wpi="http://schemas.microsoft.com/office/word/2010/wordprocessingInk" xmlns:wne="http://schemas.microsoft.com/office/word/2006/wordml" xmlns:wps="http://schemas.microsoft.com/office/word/2010/wordprocessingShape" mc:Ignorable="w14 w15 wp14">
   <w:abstractNum w:abstractNumId="0">
+    <w:nsid w:val="08AF6469"/>
+    <w:multiLevelType w:val="multilevel"/>
+    <w:tmpl w:val="BA9C8672"/>
+    <w:lvl w:ilvl="0">
+      <w:start w:val="5"/>
+      <w:numFmt w:val="decimal"/>
+      <w:lvlText w:val="%1"/>
+      <w:lvlJc w:val="left"/>
+      <w:pPr>
+        <w:ind w:left="360" w:hanging="360"/>
+      </w:pPr>
+      <w:rPr>
+        <w:rFonts w:hint="default"/>
+      </w:rPr>
+    </w:lvl>
+    <w:lvl w:ilvl="1">
+      <w:start w:val="3"/>
+      <w:numFmt w:val="decimal"/>
+      <w:lvlText w:val="%1.%2"/>
+      <w:lvlJc w:val="left"/>
+      <w:pPr>
+        <w:ind w:left="756" w:hanging="360"/>
+      </w:pPr>
+      <w:rPr>
+        <w:rFonts w:hint="default"/>
+      </w:rPr>
+    </w:lvl>
+    <w:lvl w:ilvl="2">
+      <w:start w:val="1"/>
+      <w:numFmt w:val="decimal"/>
+      <w:lvlText w:val="%1.%2.%3"/>
+      <w:lvlJc w:val="left"/>
+      <w:pPr>
+        <w:ind w:left="1512" w:hanging="720"/>
+      </w:pPr>
+      <w:rPr>
+        <w:rFonts w:hint="default"/>
+      </w:rPr>
+    </w:lvl>
+    <w:lvl w:ilvl="3">
+      <w:start w:val="1"/>
+      <w:numFmt w:val="decimal"/>
+      <w:lvlText w:val="%1.%2.%3.%4"/>
+      <w:lvlJc w:val="left"/>
+      <w:pPr>
+        <w:ind w:left="2268" w:hanging="1080"/>
+      </w:pPr>
+      <w:rPr>
+        <w:rFonts w:hint="default"/>
+      </w:rPr>
+    </w:lvl>
+    <w:lvl w:ilvl="4">
+      <w:start w:val="1"/>
+      <w:numFmt w:val="decimal"/>
+      <w:lvlText w:val="%1.%2.%3.%4.%5"/>
+      <w:lvlJc w:val="left"/>
+      <w:pPr>
+        <w:ind w:left="2664" w:hanging="1080"/>
+      </w:pPr>
+      <w:rPr>
+        <w:rFonts w:hint="default"/>
+      </w:rPr>
+    </w:lvl>
+    <w:lvl w:ilvl="5">
+      <w:start w:val="1"/>
+      <w:numFmt w:val="decimal"/>
+      <w:lvlText w:val="%1.%2.%3.%4.%5.%6"/>
+      <w:lvlJc w:val="left"/>
+      <w:pPr>
+        <w:ind w:left="3420" w:hanging="1440"/>
+      </w:pPr>
+      <w:rPr>
+        <w:rFonts w:hint="default"/>
+      </w:rPr>
+    </w:lvl>
+    <w:lvl w:ilvl="6">
+      <w:start w:val="1"/>
+      <w:numFmt w:val="decimal"/>
+      <w:lvlText w:val="%1.%2.%3.%4.%5.%6.%7"/>
+      <w:lvlJc w:val="left"/>
+      <w:pPr>
+        <w:ind w:left="3816" w:hanging="1440"/>
+      </w:pPr>
+      <w:rPr>
+        <w:rFonts w:hint="default"/>
+      </w:rPr>
+    </w:lvl>
+    <w:lvl w:ilvl="7">
+      <w:start w:val="1"/>
+      <w:numFmt w:val="decimal"/>
+      <w:lvlText w:val="%1.%2.%3.%4.%5.%6.%7.%8"/>
+      <w:lvlJc w:val="left"/>
+      <w:pPr>
+        <w:ind w:left="4572" w:hanging="1800"/>
+      </w:pPr>
+      <w:rPr>
+        <w:rFonts w:hint="default"/>
+      </w:rPr>
+    </w:lvl>
+    <w:lvl w:ilvl="8">
+      <w:start w:val="1"/>
+      <w:numFmt w:val="decimal"/>
+      <w:lvlText w:val="%1.%2.%3.%4.%5.%6.%7.%8.%9"/>
+      <w:lvlJc w:val="left"/>
+      <w:pPr>
+        <w:ind w:left="4968" w:hanging="1800"/>
+      </w:pPr>
+      <w:rPr>
+        <w:rFonts w:hint="default"/>
+      </w:rPr>
+    </w:lvl>
+  </w:abstractNum>
+  <w:abstractNum w:abstractNumId="1">
+    <w:nsid w:val="11470301"/>
+    <w:multiLevelType w:val="multilevel"/>
+    <w:tmpl w:val="C2746208"/>
+    <w:lvl w:ilvl="0">
+      <w:start w:val="2"/>
+      <w:numFmt w:val="decimal"/>
+      <w:lvlText w:val="%1"/>
+      <w:lvlJc w:val="left"/>
+      <w:pPr>
+        <w:ind w:left="360" w:hanging="360"/>
+      </w:pPr>
+      <w:rPr>
+        <w:rFonts w:hint="default"/>
+      </w:rPr>
+    </w:lvl>
+    <w:lvl w:ilvl="1">
+      <w:start w:val="1"/>
+      <w:numFmt w:val="decimal"/>
+      <w:lvlText w:val="%1.%2"/>
+      <w:lvlJc w:val="left"/>
+      <w:pPr>
+        <w:ind w:left="360" w:hanging="360"/>
+      </w:pPr>
+      <w:rPr>
+        <w:rFonts w:hint="default"/>
+      </w:rPr>
+    </w:lvl>
+    <w:lvl w:ilvl="2">
+      <w:start w:val="1"/>
+      <w:numFmt w:val="decimal"/>
+      <w:lvlText w:val="%1.%2.%3"/>
+      <w:lvlJc w:val="left"/>
+      <w:pPr>
+        <w:ind w:left="720" w:hanging="720"/>
+      </w:pPr>
+      <w:rPr>
+        <w:rFonts w:hint="default"/>
+      </w:rPr>
+    </w:lvl>
+    <w:lvl w:ilvl="3">
+      <w:start w:val="1"/>
+      <w:numFmt w:val="decimal"/>
+      <w:lvlText w:val="%1.%2.%3.%4"/>
+      <w:lvlJc w:val="left"/>
+      <w:pPr>
+        <w:ind w:left="1080" w:hanging="1080"/>
+      </w:pPr>
+      <w:rPr>
+        <w:rFonts w:hint="default"/>
+      </w:rPr>
+    </w:lvl>
+    <w:lvl w:ilvl="4">
+      <w:start w:val="1"/>
+      <w:numFmt w:val="decimal"/>
+      <w:lvlText w:val="%1.%2.%3.%4.%5"/>
+      <w:lvlJc w:val="left"/>
+      <w:pPr>
+        <w:ind w:left="1080" w:hanging="1080"/>
+      </w:pPr>
+      <w:rPr>
+        <w:rFonts w:hint="default"/>
+      </w:rPr>
+    </w:lvl>
+    <w:lvl w:ilvl="5">
+      <w:start w:val="1"/>
+      <w:numFmt w:val="decimal"/>
+      <w:lvlText w:val="%1.%2.%3.%4.%5.%6"/>
+      <w:lvlJc w:val="left"/>
+      <w:pPr>
+        <w:ind w:left="1440" w:hanging="1440"/>
+      </w:pPr>
+      <w:rPr>
+        <w:rFonts w:hint="default"/>
+      </w:rPr>
+    </w:lvl>
+    <w:lvl w:ilvl="6">
+      <w:start w:val="1"/>
+      <w:numFmt w:val="decimal"/>
+      <w:lvlText w:val="%1.%2.%3.%4.%5.%6.%7"/>
+      <w:lvlJc w:val="left"/>
+      <w:pPr>
+        <w:ind w:left="1440" w:hanging="1440"/>
+      </w:pPr>
+      <w:rPr>
+        <w:rFonts w:hint="default"/>
+      </w:rPr>
+    </w:lvl>
+    <w:lvl w:ilvl="7">
+      <w:start w:val="1"/>
+      <w:numFmt w:val="decimal"/>
+      <w:lvlText w:val="%1.%2.%3.%4.%5.%6.%7.%8"/>
+      <w:lvlJc w:val="left"/>
+      <w:pPr>
+        <w:ind w:left="1800" w:hanging="1800"/>
+      </w:pPr>
+      <w:rPr>
+        <w:rFonts w:hint="default"/>
+      </w:rPr>
+    </w:lvl>
+    <w:lvl w:ilvl="8">
+      <w:start w:val="1"/>
+      <w:numFmt w:val="decimal"/>
+      <w:lvlText w:val="%1.%2.%3.%4.%5.%6.%7.%8.%9"/>
+      <w:lvlJc w:val="left"/>
+      <w:pPr>
+        <w:ind w:left="1800" w:hanging="1800"/>
+      </w:pPr>
+      <w:rPr>
+        <w:rFonts w:hint="default"/>
+      </w:rPr>
+    </w:lvl>
+  </w:abstractNum>
+  <w:abstractNum w:abstractNumId="2">
+    <w:nsid w:val="1F4B32CD"/>
+    <w:multiLevelType w:val="hybridMultilevel"/>
+    <w:tmpl w:val="5AEA5A56"/>
+    <w:lvl w:ilvl="0" w:tplc="04090001">
+      <w:start w:val="1"/>
+      <w:numFmt w:val="bullet"/>
+      <w:lvlText w:val=""/>
+      <w:lvlJc w:val="left"/>
+      <w:pPr>
+        <w:ind w:left="720" w:hanging="360"/>
+      </w:pPr>
+      <w:rPr>
+        <w:rFonts w:ascii="Symbol" w:hAnsi="Symbol" w:hint="default"/>
+      </w:rPr>
+    </w:lvl>
+    <w:lvl w:ilvl="1" w:tplc="04090003" w:tentative="1">
+      <w:start w:val="1"/>
+      <w:numFmt w:val="bullet"/>
+      <w:lvlText w:val="o"/>
+      <w:lvlJc w:val="left"/>
+      <w:pPr>
+        <w:ind w:left="1440" w:hanging="360"/>
+      </w:pPr>
+      <w:rPr>
+        <w:rFonts w:ascii="Courier New" w:hAnsi="Courier New" w:cs="Courier New" w:hint="default"/>
+      </w:rPr>
+    </w:lvl>
+    <w:lvl w:ilvl="2" w:tplc="04090005" w:tentative="1">
+      <w:start w:val="1"/>
+      <w:numFmt w:val="bullet"/>
+      <w:lvlText w:val=""/>
+      <w:lvlJc w:val="left"/>
+      <w:pPr>
+        <w:ind w:left="2160" w:hanging="360"/>
+      </w:pPr>
+      <w:rPr>
+        <w:rFonts w:ascii="Wingdings" w:hAnsi="Wingdings" w:hint="default"/>
+      </w:rPr>
+    </w:lvl>
+    <w:lvl w:ilvl="3" w:tplc="04090001" w:tentative="1">
+      <w:start w:val="1"/>
+      <w:numFmt w:val="bullet"/>
+      <w:lvlText w:val=""/>
+      <w:lvlJc w:val="left"/>
+      <w:pPr>
+        <w:ind w:left="2880" w:hanging="360"/>
+      </w:pPr>
+      <w:rPr>
+        <w:rFonts w:ascii="Symbol" w:hAnsi="Symbol" w:hint="default"/>
+      </w:rPr>
+    </w:lvl>
+    <w:lvl w:ilvl="4" w:tplc="04090003" w:tentative="1">
+      <w:start w:val="1"/>
+      <w:numFmt w:val="bullet"/>
+      <w:lvlText w:val="o"/>
+      <w:lvlJc w:val="left"/>
+      <w:pPr>
+        <w:ind w:left="3600" w:hanging="360"/>
+      </w:pPr>
+      <w:rPr>
+        <w:rFonts w:ascii="Courier New" w:hAnsi="Courier New" w:cs="Courier New" w:hint="default"/>
+      </w:rPr>
+    </w:lvl>
+    <w:lvl w:ilvl="5" w:tplc="04090005" w:tentative="1">
+      <w:start w:val="1"/>
+      <w:numFmt w:val="bullet"/>
+      <w:lvlText w:val=""/>
+      <w:lvlJc w:val="left"/>
+      <w:pPr>
+        <w:ind w:left="4320" w:hanging="360"/>
+      </w:pPr>
+      <w:rPr>
+        <w:rFonts w:ascii="Wingdings" w:hAnsi="Wingdings" w:hint="default"/>
+      </w:rPr>
+    </w:lvl>
+    <w:lvl w:ilvl="6" w:tplc="04090001" w:tentative="1">
+      <w:start w:val="1"/>
+      <w:numFmt w:val="bullet"/>
+      <w:lvlText w:val=""/>
+      <w:lvlJc w:val="left"/>
+      <w:pPr>
+        <w:ind w:left="5040" w:hanging="360"/>
+      </w:pPr>
+      <w:rPr>
+        <w:rFonts w:ascii="Symbol" w:hAnsi="Symbol" w:hint="default"/>
+      </w:rPr>
+    </w:lvl>
+    <w:lvl w:ilvl="7" w:tplc="04090003" w:tentative="1">
+      <w:start w:val="1"/>
+      <w:numFmt w:val="bullet"/>
+      <w:lvlText w:val="o"/>
+      <w:lvlJc w:val="left"/>
+      <w:pPr>
+        <w:ind w:left="5760" w:hanging="360"/>
+      </w:pPr>
+      <w:rPr>
+        <w:rFonts w:ascii="Courier New" w:hAnsi="Courier New" w:cs="Courier New" w:hint="default"/>
+      </w:rPr>
+    </w:lvl>
+    <w:lvl w:ilvl="8" w:tplc="04090005" w:tentative="1">
+      <w:start w:val="1"/>
+      <w:numFmt w:val="bullet"/>
+      <w:lvlText w:val=""/>
+      <w:lvlJc w:val="left"/>
+      <w:pPr>
+        <w:ind w:left="6480" w:hanging="360"/>
+      </w:pPr>
+      <w:rPr>
+        <w:rFonts w:ascii="Wingdings" w:hAnsi="Wingdings" w:hint="default"/>
+      </w:rPr>
+    </w:lvl>
+  </w:abstractNum>
+  <w:abstractNum w:abstractNumId="3">
     <w:nsid w:val="4A032207"/>
     <w:multiLevelType w:val="multilevel"/>
     <w:tmpl w:val="56A674F2"/>
@@ -4032,8 +5841,457 @@
       </w:rPr>
     </w:lvl>
   </w:abstractNum>
+  <w:abstractNum w:abstractNumId="4">
+    <w:nsid w:val="4A672880"/>
+    <w:multiLevelType w:val="hybridMultilevel"/>
+    <w:tmpl w:val="EC5E5B00"/>
+    <w:lvl w:ilvl="0" w:tplc="74042982">
+      <w:start w:val="1"/>
+      <w:numFmt w:val="lowerRoman"/>
+      <w:lvlText w:val="%1)"/>
+      <w:lvlJc w:val="left"/>
+      <w:pPr>
+        <w:ind w:left="1440" w:hanging="720"/>
+      </w:pPr>
+      <w:rPr>
+        <w:rFonts w:hint="default"/>
+      </w:rPr>
+    </w:lvl>
+    <w:lvl w:ilvl="1" w:tplc="04090019" w:tentative="1">
+      <w:start w:val="1"/>
+      <w:numFmt w:val="lowerLetter"/>
+      <w:lvlText w:val="%2."/>
+      <w:lvlJc w:val="left"/>
+      <w:pPr>
+        <w:ind w:left="1800" w:hanging="360"/>
+      </w:pPr>
+    </w:lvl>
+    <w:lvl w:ilvl="2" w:tplc="0409001B" w:tentative="1">
+      <w:start w:val="1"/>
+      <w:numFmt w:val="lowerRoman"/>
+      <w:lvlText w:val="%3."/>
+      <w:lvlJc w:val="right"/>
+      <w:pPr>
+        <w:ind w:left="2520" w:hanging="180"/>
+      </w:pPr>
+    </w:lvl>
+    <w:lvl w:ilvl="3" w:tplc="0409000F" w:tentative="1">
+      <w:start w:val="1"/>
+      <w:numFmt w:val="decimal"/>
+      <w:lvlText w:val="%4."/>
+      <w:lvlJc w:val="left"/>
+      <w:pPr>
+        <w:ind w:left="3240" w:hanging="360"/>
+      </w:pPr>
+    </w:lvl>
+    <w:lvl w:ilvl="4" w:tplc="04090019" w:tentative="1">
+      <w:start w:val="1"/>
+      <w:numFmt w:val="lowerLetter"/>
+      <w:lvlText w:val="%5."/>
+      <w:lvlJc w:val="left"/>
+      <w:pPr>
+        <w:ind w:left="3960" w:hanging="360"/>
+      </w:pPr>
+    </w:lvl>
+    <w:lvl w:ilvl="5" w:tplc="0409001B" w:tentative="1">
+      <w:start w:val="1"/>
+      <w:numFmt w:val="lowerRoman"/>
+      <w:lvlText w:val="%6."/>
+      <w:lvlJc w:val="right"/>
+      <w:pPr>
+        <w:ind w:left="4680" w:hanging="180"/>
+      </w:pPr>
+    </w:lvl>
+    <w:lvl w:ilvl="6" w:tplc="0409000F" w:tentative="1">
+      <w:start w:val="1"/>
+      <w:numFmt w:val="decimal"/>
+      <w:lvlText w:val="%7."/>
+      <w:lvlJc w:val="left"/>
+      <w:pPr>
+        <w:ind w:left="5400" w:hanging="360"/>
+      </w:pPr>
+    </w:lvl>
+    <w:lvl w:ilvl="7" w:tplc="04090019" w:tentative="1">
+      <w:start w:val="1"/>
+      <w:numFmt w:val="lowerLetter"/>
+      <w:lvlText w:val="%8."/>
+      <w:lvlJc w:val="left"/>
+      <w:pPr>
+        <w:ind w:left="6120" w:hanging="360"/>
+      </w:pPr>
+    </w:lvl>
+    <w:lvl w:ilvl="8" w:tplc="0409001B" w:tentative="1">
+      <w:start w:val="1"/>
+      <w:numFmt w:val="lowerRoman"/>
+      <w:lvlText w:val="%9."/>
+      <w:lvlJc w:val="right"/>
+      <w:pPr>
+        <w:ind w:left="6840" w:hanging="180"/>
+      </w:pPr>
+    </w:lvl>
+  </w:abstractNum>
+  <w:abstractNum w:abstractNumId="5">
+    <w:nsid w:val="5ECF0543"/>
+    <w:multiLevelType w:val="multilevel"/>
+    <w:tmpl w:val="FC24993E"/>
+    <w:lvl w:ilvl="0">
+      <w:start w:val="5"/>
+      <w:numFmt w:val="decimal"/>
+      <w:lvlText w:val="%1"/>
+      <w:lvlJc w:val="left"/>
+      <w:pPr>
+        <w:ind w:left="360" w:hanging="360"/>
+      </w:pPr>
+      <w:rPr>
+        <w:rFonts w:hint="default"/>
+      </w:rPr>
+    </w:lvl>
+    <w:lvl w:ilvl="1">
+      <w:start w:val="3"/>
+      <w:numFmt w:val="decimal"/>
+      <w:lvlText w:val="%1.%2"/>
+      <w:lvlJc w:val="left"/>
+      <w:pPr>
+        <w:ind w:left="360" w:hanging="360"/>
+      </w:pPr>
+      <w:rPr>
+        <w:rFonts w:hint="default"/>
+      </w:rPr>
+    </w:lvl>
+    <w:lvl w:ilvl="2">
+      <w:start w:val="1"/>
+      <w:numFmt w:val="decimal"/>
+      <w:lvlText w:val="%1.%2.%3"/>
+      <w:lvlJc w:val="left"/>
+      <w:pPr>
+        <w:ind w:left="720" w:hanging="720"/>
+      </w:pPr>
+      <w:rPr>
+        <w:rFonts w:hint="default"/>
+      </w:rPr>
+    </w:lvl>
+    <w:lvl w:ilvl="3">
+      <w:start w:val="1"/>
+      <w:numFmt w:val="decimal"/>
+      <w:lvlText w:val="%1.%2.%3.%4"/>
+      <w:lvlJc w:val="left"/>
+      <w:pPr>
+        <w:ind w:left="1080" w:hanging="1080"/>
+      </w:pPr>
+      <w:rPr>
+        <w:rFonts w:hint="default"/>
+      </w:rPr>
+    </w:lvl>
+    <w:lvl w:ilvl="4">
+      <w:start w:val="1"/>
+      <w:numFmt w:val="decimal"/>
+      <w:lvlText w:val="%1.%2.%3.%4.%5"/>
+      <w:lvlJc w:val="left"/>
+      <w:pPr>
+        <w:ind w:left="1080" w:hanging="1080"/>
+      </w:pPr>
+      <w:rPr>
+        <w:rFonts w:hint="default"/>
+      </w:rPr>
+    </w:lvl>
+    <w:lvl w:ilvl="5">
+      <w:start w:val="1"/>
+      <w:numFmt w:val="decimal"/>
+      <w:lvlText w:val="%1.%2.%3.%4.%5.%6"/>
+      <w:lvlJc w:val="left"/>
+      <w:pPr>
+        <w:ind w:left="1440" w:hanging="1440"/>
+      </w:pPr>
+      <w:rPr>
+        <w:rFonts w:hint="default"/>
+      </w:rPr>
+    </w:lvl>
+    <w:lvl w:ilvl="6">
+      <w:start w:val="1"/>
+      <w:numFmt w:val="decimal"/>
+      <w:lvlText w:val="%1.%2.%3.%4.%5.%6.%7"/>
+      <w:lvlJc w:val="left"/>
+      <w:pPr>
+        <w:ind w:left="1440" w:hanging="1440"/>
+      </w:pPr>
+      <w:rPr>
+        <w:rFonts w:hint="default"/>
+      </w:rPr>
+    </w:lvl>
+    <w:lvl w:ilvl="7">
+      <w:start w:val="1"/>
+      <w:numFmt w:val="decimal"/>
+      <w:lvlText w:val="%1.%2.%3.%4.%5.%6.%7.%8"/>
+      <w:lvlJc w:val="left"/>
+      <w:pPr>
+        <w:ind w:left="1800" w:hanging="1800"/>
+      </w:pPr>
+      <w:rPr>
+        <w:rFonts w:hint="default"/>
+      </w:rPr>
+    </w:lvl>
+    <w:lvl w:ilvl="8">
+      <w:start w:val="1"/>
+      <w:numFmt w:val="decimal"/>
+      <w:lvlText w:val="%1.%2.%3.%4.%5.%6.%7.%8.%9"/>
+      <w:lvlJc w:val="left"/>
+      <w:pPr>
+        <w:ind w:left="1800" w:hanging="1800"/>
+      </w:pPr>
+      <w:rPr>
+        <w:rFonts w:hint="default"/>
+      </w:rPr>
+    </w:lvl>
+  </w:abstractNum>
+  <w:abstractNum w:abstractNumId="6">
+    <w:nsid w:val="72E03D1F"/>
+    <w:multiLevelType w:val="multilevel"/>
+    <w:tmpl w:val="1B144954"/>
+    <w:lvl w:ilvl="0">
+      <w:start w:val="5"/>
+      <w:numFmt w:val="decimal"/>
+      <w:lvlText w:val="%1"/>
+      <w:lvlJc w:val="left"/>
+      <w:pPr>
+        <w:ind w:left="360" w:hanging="360"/>
+      </w:pPr>
+      <w:rPr>
+        <w:rFonts w:hint="default"/>
+      </w:rPr>
+    </w:lvl>
+    <w:lvl w:ilvl="1">
+      <w:start w:val="1"/>
+      <w:numFmt w:val="decimal"/>
+      <w:lvlText w:val="%1.%2"/>
+      <w:lvlJc w:val="left"/>
+      <w:pPr>
+        <w:ind w:left="360" w:hanging="360"/>
+      </w:pPr>
+      <w:rPr>
+        <w:rFonts w:hint="default"/>
+      </w:rPr>
+    </w:lvl>
+    <w:lvl w:ilvl="2">
+      <w:start w:val="1"/>
+      <w:numFmt w:val="decimal"/>
+      <w:lvlText w:val="%1.%2.%3"/>
+      <w:lvlJc w:val="left"/>
+      <w:pPr>
+        <w:ind w:left="720" w:hanging="720"/>
+      </w:pPr>
+      <w:rPr>
+        <w:rFonts w:hint="default"/>
+      </w:rPr>
+    </w:lvl>
+    <w:lvl w:ilvl="3">
+      <w:start w:val="1"/>
+      <w:numFmt w:val="decimal"/>
+      <w:lvlText w:val="%1.%2.%3.%4"/>
+      <w:lvlJc w:val="left"/>
+      <w:pPr>
+        <w:ind w:left="1080" w:hanging="1080"/>
+      </w:pPr>
+      <w:rPr>
+        <w:rFonts w:hint="default"/>
+      </w:rPr>
+    </w:lvl>
+    <w:lvl w:ilvl="4">
+      <w:start w:val="1"/>
+      <w:numFmt w:val="decimal"/>
+      <w:lvlText w:val="%1.%2.%3.%4.%5"/>
+      <w:lvlJc w:val="left"/>
+      <w:pPr>
+        <w:ind w:left="1080" w:hanging="1080"/>
+      </w:pPr>
+      <w:rPr>
+        <w:rFonts w:hint="default"/>
+      </w:rPr>
+    </w:lvl>
+    <w:lvl w:ilvl="5">
+      <w:start w:val="1"/>
+      <w:numFmt w:val="decimal"/>
+      <w:lvlText w:val="%1.%2.%3.%4.%5.%6"/>
+      <w:lvlJc w:val="left"/>
+      <w:pPr>
+        <w:ind w:left="1440" w:hanging="1440"/>
+      </w:pPr>
+      <w:rPr>
+        <w:rFonts w:hint="default"/>
+      </w:rPr>
+    </w:lvl>
+    <w:lvl w:ilvl="6">
+      <w:start w:val="1"/>
+      <w:numFmt w:val="decimal"/>
+      <w:lvlText w:val="%1.%2.%3.%4.%5.%6.%7"/>
+      <w:lvlJc w:val="left"/>
+      <w:pPr>
+        <w:ind w:left="1440" w:hanging="1440"/>
+      </w:pPr>
+      <w:rPr>
+        <w:rFonts w:hint="default"/>
+      </w:rPr>
+    </w:lvl>
+    <w:lvl w:ilvl="7">
+      <w:start w:val="1"/>
+      <w:numFmt w:val="decimal"/>
+      <w:lvlText w:val="%1.%2.%3.%4.%5.%6.%7.%8"/>
+      <w:lvlJc w:val="left"/>
+      <w:pPr>
+        <w:ind w:left="1800" w:hanging="1800"/>
+      </w:pPr>
+      <w:rPr>
+        <w:rFonts w:hint="default"/>
+      </w:rPr>
+    </w:lvl>
+    <w:lvl w:ilvl="8">
+      <w:start w:val="1"/>
+      <w:numFmt w:val="decimal"/>
+      <w:lvlText w:val="%1.%2.%3.%4.%5.%6.%7.%8.%9"/>
+      <w:lvlJc w:val="left"/>
+      <w:pPr>
+        <w:ind w:left="1800" w:hanging="1800"/>
+      </w:pPr>
+      <w:rPr>
+        <w:rFonts w:hint="default"/>
+      </w:rPr>
+    </w:lvl>
+  </w:abstractNum>
+  <w:abstractNum w:abstractNumId="7">
+    <w:nsid w:val="7330450A"/>
+    <w:multiLevelType w:val="multilevel"/>
+    <w:tmpl w:val="9EA499E2"/>
+    <w:lvl w:ilvl="0">
+      <w:start w:val="5"/>
+      <w:numFmt w:val="decimal"/>
+      <w:lvlText w:val="%1"/>
+      <w:lvlJc w:val="left"/>
+      <w:pPr>
+        <w:ind w:left="360" w:hanging="360"/>
+      </w:pPr>
+      <w:rPr>
+        <w:rFonts w:hint="default"/>
+      </w:rPr>
+    </w:lvl>
+    <w:lvl w:ilvl="1">
+      <w:start w:val="1"/>
+      <w:numFmt w:val="decimal"/>
+      <w:lvlText w:val="%1.%2"/>
+      <w:lvlJc w:val="left"/>
+      <w:pPr>
+        <w:ind w:left="360" w:hanging="360"/>
+      </w:pPr>
+      <w:rPr>
+        <w:rFonts w:hint="default"/>
+      </w:rPr>
+    </w:lvl>
+    <w:lvl w:ilvl="2">
+      <w:start w:val="1"/>
+      <w:numFmt w:val="decimal"/>
+      <w:lvlText w:val="%1.%2.%3"/>
+      <w:lvlJc w:val="left"/>
+      <w:pPr>
+        <w:ind w:left="720" w:hanging="720"/>
+      </w:pPr>
+      <w:rPr>
+        <w:rFonts w:hint="default"/>
+      </w:rPr>
+    </w:lvl>
+    <w:lvl w:ilvl="3">
+      <w:start w:val="1"/>
+      <w:numFmt w:val="decimal"/>
+      <w:lvlText w:val="%1.%2.%3.%4"/>
+      <w:lvlJc w:val="left"/>
+      <w:pPr>
+        <w:ind w:left="1080" w:hanging="1080"/>
+      </w:pPr>
+      <w:rPr>
+        <w:rFonts w:hint="default"/>
+      </w:rPr>
+    </w:lvl>
+    <w:lvl w:ilvl="4">
+      <w:start w:val="1"/>
+      <w:numFmt w:val="decimal"/>
+      <w:lvlText w:val="%1.%2.%3.%4.%5"/>
+      <w:lvlJc w:val="left"/>
+      <w:pPr>
+        <w:ind w:left="1080" w:hanging="1080"/>
+      </w:pPr>
+      <w:rPr>
+        <w:rFonts w:hint="default"/>
+      </w:rPr>
+    </w:lvl>
+    <w:lvl w:ilvl="5">
+      <w:start w:val="1"/>
+      <w:numFmt w:val="decimal"/>
+      <w:lvlText w:val="%1.%2.%3.%4.%5.%6"/>
+      <w:lvlJc w:val="left"/>
+      <w:pPr>
+        <w:ind w:left="1440" w:hanging="1440"/>
+      </w:pPr>
+      <w:rPr>
+        <w:rFonts w:hint="default"/>
+      </w:rPr>
+    </w:lvl>
+    <w:lvl w:ilvl="6">
+      <w:start w:val="1"/>
+      <w:numFmt w:val="decimal"/>
+      <w:lvlText w:val="%1.%2.%3.%4.%5.%6.%7"/>
+      <w:lvlJc w:val="left"/>
+      <w:pPr>
+        <w:ind w:left="1440" w:hanging="1440"/>
+      </w:pPr>
+      <w:rPr>
+        <w:rFonts w:hint="default"/>
+      </w:rPr>
+    </w:lvl>
+    <w:lvl w:ilvl="7">
+      <w:start w:val="1"/>
+      <w:numFmt w:val="decimal"/>
+      <w:lvlText w:val="%1.%2.%3.%4.%5.%6.%7.%8"/>
+      <w:lvlJc w:val="left"/>
+      <w:pPr>
+        <w:ind w:left="1800" w:hanging="1800"/>
+      </w:pPr>
+      <w:rPr>
+        <w:rFonts w:hint="default"/>
+      </w:rPr>
+    </w:lvl>
+    <w:lvl w:ilvl="8">
+      <w:start w:val="1"/>
+      <w:numFmt w:val="decimal"/>
+      <w:lvlText w:val="%1.%2.%3.%4.%5.%6.%7.%8.%9"/>
+      <w:lvlJc w:val="left"/>
+      <w:pPr>
+        <w:ind w:left="1800" w:hanging="1800"/>
+      </w:pPr>
+      <w:rPr>
+        <w:rFonts w:hint="default"/>
+      </w:rPr>
+    </w:lvl>
+  </w:abstractNum>
   <w:num w:numId="1">
+    <w:abstractNumId w:val="3"/>
+  </w:num>
+  <w:num w:numId="2">
     <w:abstractNumId w:val="0"/>
+  </w:num>
+  <w:num w:numId="3">
+    <w:abstractNumId w:val="5"/>
+  </w:num>
+  <w:num w:numId="4">
+    <w:abstractNumId w:val="7"/>
+  </w:num>
+  <w:num w:numId="5">
+    <w:abstractNumId w:val="6"/>
+  </w:num>
+  <w:num w:numId="6">
+    <w:abstractNumId w:val="4"/>
+  </w:num>
+  <w:num w:numId="7">
+    <w:abstractNumId w:val="2"/>
+  </w:num>
+  <w:num w:numId="8">
+    <w:abstractNumId w:val="1"/>
   </w:num>
 </w:numbering>
 </file>

</xml_diff>

<commit_message>
Prototype design diagram added
</commit_message>
<xml_diff>
--- a/FinalYearProject_Report/FYP.docx
+++ b/FinalYearProject_Report/FYP.docx
@@ -6410,6 +6410,7 @@
           <w:id w:val="-1011223306"/>
           <w:citation/>
         </w:sdtPr>
+        <w:sdtEndPr/>
         <w:sdtContent>
           <w:r>
             <w:rPr>
@@ -6744,6 +6745,7 @@
           <w:id w:val="-1026254245"/>
           <w:citation/>
         </w:sdtPr>
+        <w:sdtEndPr/>
         <w:sdtContent>
           <w:r>
             <w:rPr>
@@ -6926,6 +6928,7 @@
           <w:id w:val="-1984460767"/>
           <w:citation/>
         </w:sdtPr>
+        <w:sdtEndPr/>
         <w:sdtContent>
           <w:r>
             <w:rPr>
@@ -8609,14 +8612,7 @@
           <w:rFonts w:ascii="Arial" w:hAnsi="Arial" w:cs="Arial"/>
           <w:sz w:val="24"/>
         </w:rPr>
-        <w:t>5.6.2</w:t>
-      </w:r>
-      <w:r>
-        <w:rPr>
-          <w:rFonts w:ascii="Arial" w:hAnsi="Arial" w:cs="Arial"/>
-          <w:sz w:val="24"/>
-        </w:rPr>
-        <w:t xml:space="preserve"> </w:t>
+        <w:t xml:space="preserve">5.6.2 </w:t>
       </w:r>
       <w:r>
         <w:rPr>
@@ -8790,14 +8786,7 @@
           <w:rFonts w:ascii="Arial" w:hAnsi="Arial" w:cs="Arial"/>
           <w:sz w:val="24"/>
         </w:rPr>
-        <w:t>5.6.3</w:t>
-      </w:r>
-      <w:r>
-        <w:rPr>
-          <w:rFonts w:ascii="Arial" w:hAnsi="Arial" w:cs="Arial"/>
-          <w:sz w:val="24"/>
-        </w:rPr>
-        <w:t xml:space="preserve"> </w:t>
+        <w:t xml:space="preserve">5.6.3 </w:t>
       </w:r>
       <w:r>
         <w:rPr>
@@ -9027,14 +9016,7 @@
           <w:rFonts w:ascii="Arial" w:hAnsi="Arial" w:cs="Arial"/>
           <w:sz w:val="24"/>
         </w:rPr>
-        <w:t>5.6.4</w:t>
-      </w:r>
-      <w:r>
-        <w:rPr>
-          <w:rFonts w:ascii="Arial" w:hAnsi="Arial" w:cs="Arial"/>
-          <w:sz w:val="24"/>
-        </w:rPr>
-        <w:t xml:space="preserve"> </w:t>
+        <w:t xml:space="preserve">5.6.4 </w:t>
       </w:r>
       <w:r>
         <w:rPr>
@@ -9192,14 +9174,7 @@
           <w:rFonts w:ascii="Arial" w:hAnsi="Arial" w:cs="Arial"/>
           <w:sz w:val="24"/>
         </w:rPr>
-        <w:t>5.6.5</w:t>
-      </w:r>
-      <w:r>
-        <w:rPr>
-          <w:rFonts w:ascii="Arial" w:hAnsi="Arial" w:cs="Arial"/>
-          <w:sz w:val="24"/>
-        </w:rPr>
-        <w:t xml:space="preserve"> </w:t>
+        <w:t xml:space="preserve">5.6.5 </w:t>
       </w:r>
       <w:r>
         <w:rPr>
@@ -9344,14 +9319,7 @@
           <w:rFonts w:ascii="Arial" w:hAnsi="Arial" w:cs="Arial"/>
           <w:sz w:val="24"/>
         </w:rPr>
-        <w:t>5.6.6</w:t>
-      </w:r>
-      <w:r>
-        <w:rPr>
-          <w:rFonts w:ascii="Arial" w:hAnsi="Arial" w:cs="Arial"/>
-          <w:sz w:val="24"/>
-        </w:rPr>
-        <w:t xml:space="preserve"> </w:t>
+        <w:t xml:space="preserve">5.6.6 </w:t>
       </w:r>
       <w:r>
         <w:rPr>
@@ -9703,8 +9671,6 @@
           <w:sz w:val="24"/>
         </w:rPr>
       </w:pPr>
-      <w:bookmarkStart w:id="0" w:name="_GoBack"/>
-      <w:bookmarkEnd w:id="0"/>
     </w:p>
     <w:p>
       <w:pPr>
@@ -9734,7 +9700,7 @@
       <w:pPr>
         <w:spacing w:line="360" w:lineRule="auto"/>
         <w:ind w:firstLine="360"/>
-        <w:jc w:val="both"/>
+        <w:jc w:val="center"/>
         <w:rPr>
           <w:rFonts w:ascii="Arial" w:hAnsi="Arial" w:cs="Arial"/>
           <w:color w:val="000000" w:themeColor="text1"/>
@@ -9765,6 +9731,1005 @@
         </w:rPr>
         <w:t>the built prototype is carried out to test its functions, quality and usability on real users</w:t>
       </w:r>
+    </w:p>
+    <w:p>
+      <w:pPr>
+        <w:spacing w:line="360" w:lineRule="auto"/>
+        <w:ind w:firstLine="360"/>
+        <w:jc w:val="center"/>
+        <w:rPr>
+          <w:rFonts w:ascii="Arial" w:hAnsi="Arial" w:cs="Arial"/>
+          <w:noProof/>
+          <w:color w:val="000000" w:themeColor="text1"/>
+          <w:sz w:val="24"/>
+        </w:rPr>
+      </w:pPr>
+      <w:r>
+        <w:rPr>
+          <w:rFonts w:ascii="Arial" w:hAnsi="Arial" w:cs="Arial"/>
+          <w:noProof/>
+          <w:color w:val="000000" w:themeColor="text1"/>
+          <w:sz w:val="24"/>
+        </w:rPr>
+        <w:drawing>
+          <wp:inline distT="0" distB="0" distL="0" distR="0">
+            <wp:extent cx="2628265" cy="4990661"/>
+            <wp:effectExtent l="0" t="0" r="635" b="635"/>
+            <wp:docPr id="28" name="Picture 28" descr="C:\Users\hp\Desktop\Prototype\IMG_20220523_230211.jpg"/>
+            <wp:cNvGraphicFramePr>
+              <a:graphicFrameLocks xmlns:a="http://schemas.openxmlformats.org/drawingml/2006/main" noChangeAspect="1"/>
+            </wp:cNvGraphicFramePr>
+            <a:graphic xmlns:a="http://schemas.openxmlformats.org/drawingml/2006/main">
+              <a:graphicData uri="http://schemas.openxmlformats.org/drawingml/2006/picture">
+                <pic:pic xmlns:pic="http://schemas.openxmlformats.org/drawingml/2006/picture">
+                  <pic:nvPicPr>
+                    <pic:cNvPr id="0" name="Picture 14" descr="C:\Users\hp\Desktop\Prototype\IMG_20220523_230211.jpg"/>
+                    <pic:cNvPicPr>
+                      <a:picLocks noChangeAspect="1" noChangeArrowheads="1"/>
+                    </pic:cNvPicPr>
+                  </pic:nvPicPr>
+                  <pic:blipFill>
+                    <a:blip r:embed="rId20" cstate="print">
+                      <a:extLst>
+                        <a:ext uri="{28A0092B-C50C-407E-A947-70E740481C1C}">
+                          <a14:useLocalDpi xmlns:a14="http://schemas.microsoft.com/office/drawing/2010/main" val="0"/>
+                        </a:ext>
+                      </a:extLst>
+                    </a:blip>
+                    <a:srcRect/>
+                    <a:stretch>
+                      <a:fillRect/>
+                    </a:stretch>
+                  </pic:blipFill>
+                  <pic:spPr bwMode="auto">
+                    <a:xfrm>
+                      <a:off x="0" y="0"/>
+                      <a:ext cx="2676951" cy="5083109"/>
+                    </a:xfrm>
+                    <a:prstGeom prst="rect">
+                      <a:avLst/>
+                    </a:prstGeom>
+                    <a:noFill/>
+                    <a:ln>
+                      <a:noFill/>
+                    </a:ln>
+                  </pic:spPr>
+                </pic:pic>
+              </a:graphicData>
+            </a:graphic>
+          </wp:inline>
+        </w:drawing>
+      </w:r>
+    </w:p>
+    <w:p>
+      <w:pPr>
+        <w:spacing w:line="360" w:lineRule="auto"/>
+        <w:ind w:firstLine="720"/>
+        <w:jc w:val="center"/>
+        <w:rPr>
+          <w:rFonts w:ascii="Arial" w:hAnsi="Arial" w:cs="Arial"/>
+          <w:i/>
+          <w:sz w:val="24"/>
+        </w:rPr>
+      </w:pPr>
+      <w:r>
+        <w:rPr>
+          <w:rFonts w:ascii="Arial" w:hAnsi="Arial" w:cs="Arial"/>
+          <w:i/>
+          <w:sz w:val="24"/>
+        </w:rPr>
+        <w:t xml:space="preserve">Fig </w:t>
+      </w:r>
+      <w:r>
+        <w:rPr>
+          <w:rFonts w:ascii="Arial" w:hAnsi="Arial" w:cs="Arial"/>
+          <w:i/>
+          <w:sz w:val="24"/>
+        </w:rPr>
+        <w:t>5.7.1</w:t>
+      </w:r>
+      <w:r>
+        <w:rPr>
+          <w:rFonts w:ascii="Arial" w:hAnsi="Arial" w:cs="Arial"/>
+          <w:i/>
+          <w:sz w:val="24"/>
+        </w:rPr>
+        <w:t xml:space="preserve">: </w:t>
+      </w:r>
+      <w:r>
+        <w:rPr>
+          <w:rFonts w:ascii="Arial" w:hAnsi="Arial" w:cs="Arial"/>
+          <w:i/>
+          <w:sz w:val="24"/>
+        </w:rPr>
+        <w:t>Login Page</w:t>
+      </w:r>
+    </w:p>
+    <w:p>
+      <w:pPr>
+        <w:spacing w:line="360" w:lineRule="auto"/>
+        <w:ind w:firstLine="360"/>
+        <w:jc w:val="center"/>
+        <w:rPr>
+          <w:rFonts w:ascii="Arial" w:hAnsi="Arial" w:cs="Arial"/>
+          <w:noProof/>
+          <w:color w:val="000000" w:themeColor="text1"/>
+          <w:sz w:val="24"/>
+        </w:rPr>
+      </w:pPr>
+    </w:p>
+    <w:p>
+      <w:pPr>
+        <w:spacing w:line="360" w:lineRule="auto"/>
+        <w:ind w:firstLine="360"/>
+        <w:jc w:val="center"/>
+        <w:rPr>
+          <w:rFonts w:ascii="Arial" w:hAnsi="Arial" w:cs="Arial"/>
+          <w:noProof/>
+          <w:color w:val="000000" w:themeColor="text1"/>
+          <w:sz w:val="24"/>
+        </w:rPr>
+      </w:pPr>
+      <w:r>
+        <w:rPr>
+          <w:rFonts w:ascii="Arial" w:hAnsi="Arial" w:cs="Arial"/>
+          <w:noProof/>
+          <w:color w:val="000000" w:themeColor="text1"/>
+          <w:sz w:val="24"/>
+        </w:rPr>
+        <w:lastRenderedPageBreak/>
+        <w:drawing>
+          <wp:inline distT="0" distB="0" distL="0" distR="0" wp14:anchorId="6E975CF8" wp14:editId="3FD67E05">
+            <wp:extent cx="2157830" cy="4304471"/>
+            <wp:effectExtent l="0" t="0" r="0" b="1270"/>
+            <wp:docPr id="30" name="Picture 30" descr="C:\Users\hp\Desktop\Prototype\IMG_20220523_230602.jpg"/>
+            <wp:cNvGraphicFramePr>
+              <a:graphicFrameLocks xmlns:a="http://schemas.openxmlformats.org/drawingml/2006/main" noChangeAspect="1"/>
+            </wp:cNvGraphicFramePr>
+            <a:graphic xmlns:a="http://schemas.openxmlformats.org/drawingml/2006/main">
+              <a:graphicData uri="http://schemas.openxmlformats.org/drawingml/2006/picture">
+                <pic:pic xmlns:pic="http://schemas.openxmlformats.org/drawingml/2006/picture">
+                  <pic:nvPicPr>
+                    <pic:cNvPr id="0" name="Picture 16" descr="C:\Users\hp\Desktop\Prototype\IMG_20220523_230602.jpg"/>
+                    <pic:cNvPicPr>
+                      <a:picLocks noChangeAspect="1" noChangeArrowheads="1"/>
+                    </pic:cNvPicPr>
+                  </pic:nvPicPr>
+                  <pic:blipFill>
+                    <a:blip r:embed="rId21" cstate="print">
+                      <a:extLst>
+                        <a:ext uri="{28A0092B-C50C-407E-A947-70E740481C1C}">
+                          <a14:useLocalDpi xmlns:a14="http://schemas.microsoft.com/office/drawing/2010/main" val="0"/>
+                        </a:ext>
+                      </a:extLst>
+                    </a:blip>
+                    <a:srcRect/>
+                    <a:stretch>
+                      <a:fillRect/>
+                    </a:stretch>
+                  </pic:blipFill>
+                  <pic:spPr bwMode="auto">
+                    <a:xfrm>
+                      <a:off x="0" y="0"/>
+                      <a:ext cx="2188750" cy="4366151"/>
+                    </a:xfrm>
+                    <a:prstGeom prst="rect">
+                      <a:avLst/>
+                    </a:prstGeom>
+                    <a:noFill/>
+                    <a:ln>
+                      <a:noFill/>
+                    </a:ln>
+                  </pic:spPr>
+                </pic:pic>
+              </a:graphicData>
+            </a:graphic>
+          </wp:inline>
+        </w:drawing>
+      </w:r>
+    </w:p>
+    <w:p>
+      <w:pPr>
+        <w:spacing w:line="360" w:lineRule="auto"/>
+        <w:ind w:firstLine="720"/>
+        <w:jc w:val="center"/>
+        <w:rPr>
+          <w:rFonts w:ascii="Arial" w:hAnsi="Arial" w:cs="Arial"/>
+          <w:i/>
+          <w:sz w:val="24"/>
+        </w:rPr>
+      </w:pPr>
+      <w:r>
+        <w:rPr>
+          <w:rFonts w:ascii="Arial" w:hAnsi="Arial" w:cs="Arial"/>
+          <w:i/>
+          <w:sz w:val="24"/>
+        </w:rPr>
+        <w:t xml:space="preserve">Fig </w:t>
+      </w:r>
+      <w:r>
+        <w:rPr>
+          <w:rFonts w:ascii="Arial" w:hAnsi="Arial" w:cs="Arial"/>
+          <w:i/>
+          <w:sz w:val="24"/>
+        </w:rPr>
+        <w:t>5.7.2</w:t>
+      </w:r>
+      <w:r>
+        <w:rPr>
+          <w:rFonts w:ascii="Arial" w:hAnsi="Arial" w:cs="Arial"/>
+          <w:i/>
+          <w:sz w:val="24"/>
+        </w:rPr>
+        <w:t xml:space="preserve">: </w:t>
+      </w:r>
+      <w:r>
+        <w:rPr>
+          <w:rFonts w:ascii="Arial" w:hAnsi="Arial" w:cs="Arial"/>
+          <w:i/>
+          <w:sz w:val="24"/>
+        </w:rPr>
+        <w:t xml:space="preserve">Register </w:t>
+      </w:r>
+      <w:r>
+        <w:rPr>
+          <w:rFonts w:ascii="Arial" w:hAnsi="Arial" w:cs="Arial"/>
+          <w:i/>
+          <w:sz w:val="24"/>
+        </w:rPr>
+        <w:t>Page</w:t>
+      </w:r>
+    </w:p>
+    <w:p>
+      <w:pPr>
+        <w:spacing w:line="360" w:lineRule="auto"/>
+        <w:ind w:firstLine="360"/>
+        <w:jc w:val="center"/>
+        <w:rPr>
+          <w:rFonts w:ascii="Arial" w:hAnsi="Arial" w:cs="Arial"/>
+          <w:noProof/>
+          <w:color w:val="000000" w:themeColor="text1"/>
+          <w:sz w:val="24"/>
+        </w:rPr>
+      </w:pPr>
+    </w:p>
+    <w:p>
+      <w:pPr>
+        <w:spacing w:line="360" w:lineRule="auto"/>
+        <w:ind w:firstLine="360"/>
+        <w:jc w:val="center"/>
+        <w:rPr>
+          <w:rFonts w:ascii="Arial" w:hAnsi="Arial" w:cs="Arial"/>
+          <w:noProof/>
+          <w:color w:val="000000" w:themeColor="text1"/>
+          <w:sz w:val="24"/>
+        </w:rPr>
+      </w:pPr>
+      <w:r>
+        <w:rPr>
+          <w:rFonts w:ascii="Arial" w:hAnsi="Arial" w:cs="Arial"/>
+          <w:noProof/>
+          <w:color w:val="000000" w:themeColor="text1"/>
+          <w:sz w:val="24"/>
+        </w:rPr>
+        <w:lastRenderedPageBreak/>
+        <w:drawing>
+          <wp:inline distT="0" distB="0" distL="0" distR="0" wp14:anchorId="629C0DD3" wp14:editId="17CB3D8F">
+            <wp:extent cx="2096845" cy="4195243"/>
+            <wp:effectExtent l="0" t="0" r="0" b="0"/>
+            <wp:docPr id="23" name="Picture 23" descr="C:\Users\hp\Desktop\Prototype\IMG_20220523_231133.jpg"/>
+            <wp:cNvGraphicFramePr>
+              <a:graphicFrameLocks xmlns:a="http://schemas.openxmlformats.org/drawingml/2006/main" noChangeAspect="1"/>
+            </wp:cNvGraphicFramePr>
+            <a:graphic xmlns:a="http://schemas.openxmlformats.org/drawingml/2006/main">
+              <a:graphicData uri="http://schemas.openxmlformats.org/drawingml/2006/picture">
+                <pic:pic xmlns:pic="http://schemas.openxmlformats.org/drawingml/2006/picture">
+                  <pic:nvPicPr>
+                    <pic:cNvPr id="0" name="Picture 9" descr="C:\Users\hp\Desktop\Prototype\IMG_20220523_231133.jpg"/>
+                    <pic:cNvPicPr>
+                      <a:picLocks noChangeAspect="1" noChangeArrowheads="1"/>
+                    </pic:cNvPicPr>
+                  </pic:nvPicPr>
+                  <pic:blipFill>
+                    <a:blip r:embed="rId22" cstate="print">
+                      <a:extLst>
+                        <a:ext uri="{28A0092B-C50C-407E-A947-70E740481C1C}">
+                          <a14:useLocalDpi xmlns:a14="http://schemas.microsoft.com/office/drawing/2010/main" val="0"/>
+                        </a:ext>
+                      </a:extLst>
+                    </a:blip>
+                    <a:srcRect/>
+                    <a:stretch>
+                      <a:fillRect/>
+                    </a:stretch>
+                  </pic:blipFill>
+                  <pic:spPr bwMode="auto">
+                    <a:xfrm>
+                      <a:off x="0" y="0"/>
+                      <a:ext cx="2112861" cy="4227287"/>
+                    </a:xfrm>
+                    <a:prstGeom prst="rect">
+                      <a:avLst/>
+                    </a:prstGeom>
+                    <a:noFill/>
+                    <a:ln>
+                      <a:noFill/>
+                    </a:ln>
+                  </pic:spPr>
+                </pic:pic>
+              </a:graphicData>
+            </a:graphic>
+          </wp:inline>
+        </w:drawing>
+      </w:r>
+    </w:p>
+    <w:p>
+      <w:pPr>
+        <w:spacing w:line="360" w:lineRule="auto"/>
+        <w:ind w:firstLine="720"/>
+        <w:jc w:val="center"/>
+        <w:rPr>
+          <w:rFonts w:ascii="Arial" w:hAnsi="Arial" w:cs="Arial"/>
+          <w:i/>
+          <w:sz w:val="24"/>
+        </w:rPr>
+      </w:pPr>
+      <w:r>
+        <w:rPr>
+          <w:rFonts w:ascii="Arial" w:hAnsi="Arial" w:cs="Arial"/>
+          <w:i/>
+          <w:sz w:val="24"/>
+        </w:rPr>
+        <w:t xml:space="preserve">Fig </w:t>
+      </w:r>
+      <w:r>
+        <w:rPr>
+          <w:rFonts w:ascii="Arial" w:hAnsi="Arial" w:cs="Arial"/>
+          <w:i/>
+          <w:sz w:val="24"/>
+        </w:rPr>
+        <w:t>5.7.3</w:t>
+      </w:r>
+      <w:r>
+        <w:rPr>
+          <w:rFonts w:ascii="Arial" w:hAnsi="Arial" w:cs="Arial"/>
+          <w:i/>
+          <w:sz w:val="24"/>
+        </w:rPr>
+        <w:t xml:space="preserve">: </w:t>
+      </w:r>
+      <w:r>
+        <w:rPr>
+          <w:rFonts w:ascii="Arial" w:hAnsi="Arial" w:cs="Arial"/>
+          <w:i/>
+          <w:sz w:val="24"/>
+        </w:rPr>
+        <w:t>Dashboard</w:t>
+      </w:r>
+      <w:r>
+        <w:rPr>
+          <w:rFonts w:ascii="Arial" w:hAnsi="Arial" w:cs="Arial"/>
+          <w:i/>
+          <w:sz w:val="24"/>
+        </w:rPr>
+        <w:t xml:space="preserve"> Page</w:t>
+      </w:r>
+    </w:p>
+    <w:p>
+      <w:pPr>
+        <w:spacing w:line="360" w:lineRule="auto"/>
+        <w:ind w:firstLine="360"/>
+        <w:jc w:val="center"/>
+        <w:rPr>
+          <w:rFonts w:ascii="Arial" w:hAnsi="Arial" w:cs="Arial"/>
+          <w:noProof/>
+          <w:color w:val="000000" w:themeColor="text1"/>
+          <w:sz w:val="24"/>
+        </w:rPr>
+      </w:pPr>
+    </w:p>
+    <w:p>
+      <w:pPr>
+        <w:spacing w:line="360" w:lineRule="auto"/>
+        <w:ind w:firstLine="360"/>
+        <w:jc w:val="center"/>
+        <w:rPr>
+          <w:rFonts w:ascii="Arial" w:hAnsi="Arial" w:cs="Arial"/>
+          <w:noProof/>
+          <w:color w:val="000000" w:themeColor="text1"/>
+          <w:sz w:val="24"/>
+        </w:rPr>
+      </w:pPr>
+      <w:r>
+        <w:rPr>
+          <w:rFonts w:ascii="Arial" w:hAnsi="Arial" w:cs="Arial"/>
+          <w:noProof/>
+          <w:color w:val="000000" w:themeColor="text1"/>
+          <w:sz w:val="24"/>
+        </w:rPr>
+        <w:lastRenderedPageBreak/>
+        <w:drawing>
+          <wp:inline distT="0" distB="0" distL="0" distR="0" wp14:anchorId="6B054B9F" wp14:editId="45330733">
+            <wp:extent cx="2085667" cy="4160520"/>
+            <wp:effectExtent l="0" t="0" r="0" b="0"/>
+            <wp:docPr id="27" name="Picture 27" descr="C:\Users\hp\Desktop\Prototype\IMG_20220523_225933.jpg"/>
+            <wp:cNvGraphicFramePr>
+              <a:graphicFrameLocks xmlns:a="http://schemas.openxmlformats.org/drawingml/2006/main" noChangeAspect="1"/>
+            </wp:cNvGraphicFramePr>
+            <a:graphic xmlns:a="http://schemas.openxmlformats.org/drawingml/2006/main">
+              <a:graphicData uri="http://schemas.openxmlformats.org/drawingml/2006/picture">
+                <pic:pic xmlns:pic="http://schemas.openxmlformats.org/drawingml/2006/picture">
+                  <pic:nvPicPr>
+                    <pic:cNvPr id="0" name="Picture 13" descr="C:\Users\hp\Desktop\Prototype\IMG_20220523_225933.jpg"/>
+                    <pic:cNvPicPr>
+                      <a:picLocks noChangeAspect="1" noChangeArrowheads="1"/>
+                    </pic:cNvPicPr>
+                  </pic:nvPicPr>
+                  <pic:blipFill>
+                    <a:blip r:embed="rId23" cstate="print">
+                      <a:extLst>
+                        <a:ext uri="{28A0092B-C50C-407E-A947-70E740481C1C}">
+                          <a14:useLocalDpi xmlns:a14="http://schemas.microsoft.com/office/drawing/2010/main" val="0"/>
+                        </a:ext>
+                      </a:extLst>
+                    </a:blip>
+                    <a:srcRect/>
+                    <a:stretch>
+                      <a:fillRect/>
+                    </a:stretch>
+                  </pic:blipFill>
+                  <pic:spPr bwMode="auto">
+                    <a:xfrm>
+                      <a:off x="0" y="0"/>
+                      <a:ext cx="2103010" cy="4195116"/>
+                    </a:xfrm>
+                    <a:prstGeom prst="rect">
+                      <a:avLst/>
+                    </a:prstGeom>
+                    <a:noFill/>
+                    <a:ln>
+                      <a:noFill/>
+                    </a:ln>
+                  </pic:spPr>
+                </pic:pic>
+              </a:graphicData>
+            </a:graphic>
+          </wp:inline>
+        </w:drawing>
+      </w:r>
+    </w:p>
+    <w:p>
+      <w:pPr>
+        <w:spacing w:line="360" w:lineRule="auto"/>
+        <w:ind w:firstLine="720"/>
+        <w:jc w:val="center"/>
+        <w:rPr>
+          <w:rFonts w:ascii="Arial" w:hAnsi="Arial" w:cs="Arial"/>
+          <w:i/>
+          <w:sz w:val="24"/>
+        </w:rPr>
+      </w:pPr>
+      <w:r>
+        <w:rPr>
+          <w:rFonts w:ascii="Arial" w:hAnsi="Arial" w:cs="Arial"/>
+          <w:i/>
+          <w:sz w:val="24"/>
+        </w:rPr>
+        <w:t xml:space="preserve">Fig </w:t>
+      </w:r>
+      <w:r>
+        <w:rPr>
+          <w:rFonts w:ascii="Arial" w:hAnsi="Arial" w:cs="Arial"/>
+          <w:i/>
+          <w:sz w:val="24"/>
+        </w:rPr>
+        <w:t>5.7.4</w:t>
+      </w:r>
+      <w:r>
+        <w:rPr>
+          <w:rFonts w:ascii="Arial" w:hAnsi="Arial" w:cs="Arial"/>
+          <w:i/>
+          <w:sz w:val="24"/>
+        </w:rPr>
+        <w:t xml:space="preserve">: </w:t>
+      </w:r>
+      <w:r>
+        <w:rPr>
+          <w:rFonts w:ascii="Arial" w:hAnsi="Arial" w:cs="Arial"/>
+          <w:i/>
+          <w:sz w:val="24"/>
+        </w:rPr>
+        <w:t>Profile</w:t>
+      </w:r>
+      <w:r>
+        <w:rPr>
+          <w:rFonts w:ascii="Arial" w:hAnsi="Arial" w:cs="Arial"/>
+          <w:i/>
+          <w:sz w:val="24"/>
+        </w:rPr>
+        <w:t xml:space="preserve"> Page</w:t>
+      </w:r>
+    </w:p>
+    <w:p>
+      <w:pPr>
+        <w:spacing w:line="360" w:lineRule="auto"/>
+        <w:ind w:firstLine="360"/>
+        <w:jc w:val="center"/>
+        <w:rPr>
+          <w:rFonts w:ascii="Arial" w:hAnsi="Arial" w:cs="Arial"/>
+          <w:noProof/>
+          <w:color w:val="000000" w:themeColor="text1"/>
+          <w:sz w:val="24"/>
+        </w:rPr>
+      </w:pPr>
+    </w:p>
+    <w:p>
+      <w:pPr>
+        <w:spacing w:line="360" w:lineRule="auto"/>
+        <w:ind w:firstLine="360"/>
+        <w:jc w:val="center"/>
+        <w:rPr>
+          <w:rFonts w:ascii="Arial" w:hAnsi="Arial" w:cs="Arial"/>
+          <w:noProof/>
+          <w:color w:val="000000" w:themeColor="text1"/>
+          <w:sz w:val="24"/>
+        </w:rPr>
+      </w:pPr>
+      <w:r>
+        <w:rPr>
+          <w:rFonts w:ascii="Arial" w:hAnsi="Arial" w:cs="Arial"/>
+          <w:noProof/>
+          <w:color w:val="000000" w:themeColor="text1"/>
+          <w:sz w:val="24"/>
+        </w:rPr>
+        <w:lastRenderedPageBreak/>
+        <w:drawing>
+          <wp:inline distT="0" distB="0" distL="0" distR="0" wp14:anchorId="51A813DB" wp14:editId="380E9AB7">
+            <wp:extent cx="2319786" cy="4637853"/>
+            <wp:effectExtent l="0" t="0" r="4445" b="0"/>
+            <wp:docPr id="26" name="Picture 26" descr="C:\Users\hp\Desktop\Prototype\IMG_20220523_225917.jpg"/>
+            <wp:cNvGraphicFramePr>
+              <a:graphicFrameLocks xmlns:a="http://schemas.openxmlformats.org/drawingml/2006/main" noChangeAspect="1"/>
+            </wp:cNvGraphicFramePr>
+            <a:graphic xmlns:a="http://schemas.openxmlformats.org/drawingml/2006/main">
+              <a:graphicData uri="http://schemas.openxmlformats.org/drawingml/2006/picture">
+                <pic:pic xmlns:pic="http://schemas.openxmlformats.org/drawingml/2006/picture">
+                  <pic:nvPicPr>
+                    <pic:cNvPr id="0" name="Picture 12" descr="C:\Users\hp\Desktop\Prototype\IMG_20220523_225917.jpg"/>
+                    <pic:cNvPicPr>
+                      <a:picLocks noChangeAspect="1" noChangeArrowheads="1"/>
+                    </pic:cNvPicPr>
+                  </pic:nvPicPr>
+                  <pic:blipFill>
+                    <a:blip r:embed="rId24" cstate="print">
+                      <a:extLst>
+                        <a:ext uri="{28A0092B-C50C-407E-A947-70E740481C1C}">
+                          <a14:useLocalDpi xmlns:a14="http://schemas.microsoft.com/office/drawing/2010/main" val="0"/>
+                        </a:ext>
+                      </a:extLst>
+                    </a:blip>
+                    <a:srcRect/>
+                    <a:stretch>
+                      <a:fillRect/>
+                    </a:stretch>
+                  </pic:blipFill>
+                  <pic:spPr bwMode="auto">
+                    <a:xfrm>
+                      <a:off x="0" y="0"/>
+                      <a:ext cx="2333191" cy="4664653"/>
+                    </a:xfrm>
+                    <a:prstGeom prst="rect">
+                      <a:avLst/>
+                    </a:prstGeom>
+                    <a:noFill/>
+                    <a:ln>
+                      <a:noFill/>
+                    </a:ln>
+                  </pic:spPr>
+                </pic:pic>
+              </a:graphicData>
+            </a:graphic>
+          </wp:inline>
+        </w:drawing>
+      </w:r>
+    </w:p>
+    <w:p>
+      <w:pPr>
+        <w:spacing w:line="360" w:lineRule="auto"/>
+        <w:ind w:firstLine="720"/>
+        <w:jc w:val="center"/>
+        <w:rPr>
+          <w:rFonts w:ascii="Arial" w:hAnsi="Arial" w:cs="Arial"/>
+          <w:i/>
+          <w:sz w:val="24"/>
+        </w:rPr>
+      </w:pPr>
+      <w:r>
+        <w:rPr>
+          <w:rFonts w:ascii="Arial" w:hAnsi="Arial" w:cs="Arial"/>
+          <w:i/>
+          <w:sz w:val="24"/>
+        </w:rPr>
+        <w:t xml:space="preserve">Fig </w:t>
+      </w:r>
+      <w:r>
+        <w:rPr>
+          <w:rFonts w:ascii="Arial" w:hAnsi="Arial" w:cs="Arial"/>
+          <w:i/>
+          <w:sz w:val="24"/>
+        </w:rPr>
+        <w:t>5.7.5</w:t>
+      </w:r>
+      <w:r>
+        <w:rPr>
+          <w:rFonts w:ascii="Arial" w:hAnsi="Arial" w:cs="Arial"/>
+          <w:i/>
+          <w:sz w:val="24"/>
+        </w:rPr>
+        <w:t xml:space="preserve">: </w:t>
+      </w:r>
+      <w:r>
+        <w:rPr>
+          <w:rFonts w:ascii="Arial" w:hAnsi="Arial" w:cs="Arial"/>
+          <w:i/>
+          <w:sz w:val="24"/>
+        </w:rPr>
+        <w:t>Tips for Public Speaking</w:t>
+      </w:r>
+      <w:r>
+        <w:rPr>
+          <w:rFonts w:ascii="Arial" w:hAnsi="Arial" w:cs="Arial"/>
+          <w:i/>
+          <w:sz w:val="24"/>
+        </w:rPr>
+        <w:t xml:space="preserve"> Page</w:t>
+      </w:r>
+    </w:p>
+    <w:p>
+      <w:pPr>
+        <w:spacing w:line="360" w:lineRule="auto"/>
+        <w:ind w:firstLine="360"/>
+        <w:jc w:val="center"/>
+        <w:rPr>
+          <w:rFonts w:ascii="Arial" w:hAnsi="Arial" w:cs="Arial"/>
+          <w:noProof/>
+          <w:color w:val="000000" w:themeColor="text1"/>
+          <w:sz w:val="24"/>
+        </w:rPr>
+      </w:pPr>
+    </w:p>
+    <w:p>
+      <w:pPr>
+        <w:spacing w:line="360" w:lineRule="auto"/>
+        <w:ind w:firstLine="360"/>
+        <w:jc w:val="center"/>
+        <w:rPr>
+          <w:rFonts w:ascii="Arial" w:hAnsi="Arial" w:cs="Arial"/>
+          <w:noProof/>
+          <w:color w:val="000000" w:themeColor="text1"/>
+          <w:sz w:val="24"/>
+        </w:rPr>
+      </w:pPr>
+    </w:p>
+    <w:p>
+      <w:pPr>
+        <w:spacing w:line="360" w:lineRule="auto"/>
+        <w:ind w:firstLine="360"/>
+        <w:jc w:val="center"/>
+        <w:rPr>
+          <w:rFonts w:ascii="Arial" w:hAnsi="Arial" w:cs="Arial"/>
+          <w:noProof/>
+          <w:color w:val="000000" w:themeColor="text1"/>
+          <w:sz w:val="24"/>
+        </w:rPr>
+      </w:pPr>
+      <w:r>
+        <w:rPr>
+          <w:rFonts w:ascii="Arial" w:hAnsi="Arial" w:cs="Arial"/>
+          <w:noProof/>
+          <w:color w:val="000000" w:themeColor="text1"/>
+          <w:sz w:val="24"/>
+        </w:rPr>
+        <w:lastRenderedPageBreak/>
+        <w:drawing>
+          <wp:inline distT="0" distB="0" distL="0" distR="0" wp14:anchorId="30FE8E1A" wp14:editId="309E3FEE">
+            <wp:extent cx="2308860" cy="4602326"/>
+            <wp:effectExtent l="0" t="0" r="0" b="8255"/>
+            <wp:docPr id="24" name="Picture 24" descr="C:\Users\hp\Desktop\Prototype\IMG_20220523_231154.jpg"/>
+            <wp:cNvGraphicFramePr>
+              <a:graphicFrameLocks xmlns:a="http://schemas.openxmlformats.org/drawingml/2006/main" noChangeAspect="1"/>
+            </wp:cNvGraphicFramePr>
+            <a:graphic xmlns:a="http://schemas.openxmlformats.org/drawingml/2006/main">
+              <a:graphicData uri="http://schemas.openxmlformats.org/drawingml/2006/picture">
+                <pic:pic xmlns:pic="http://schemas.openxmlformats.org/drawingml/2006/picture">
+                  <pic:nvPicPr>
+                    <pic:cNvPr id="0" name="Picture 10" descr="C:\Users\hp\Desktop\Prototype\IMG_20220523_231154.jpg"/>
+                    <pic:cNvPicPr>
+                      <a:picLocks noChangeAspect="1" noChangeArrowheads="1"/>
+                    </pic:cNvPicPr>
+                  </pic:nvPicPr>
+                  <pic:blipFill>
+                    <a:blip r:embed="rId25" cstate="print">
+                      <a:extLst>
+                        <a:ext uri="{28A0092B-C50C-407E-A947-70E740481C1C}">
+                          <a14:useLocalDpi xmlns:a14="http://schemas.microsoft.com/office/drawing/2010/main" val="0"/>
+                        </a:ext>
+                      </a:extLst>
+                    </a:blip>
+                    <a:srcRect/>
+                    <a:stretch>
+                      <a:fillRect/>
+                    </a:stretch>
+                  </pic:blipFill>
+                  <pic:spPr bwMode="auto">
+                    <a:xfrm>
+                      <a:off x="0" y="0"/>
+                      <a:ext cx="2325598" cy="4635690"/>
+                    </a:xfrm>
+                    <a:prstGeom prst="rect">
+                      <a:avLst/>
+                    </a:prstGeom>
+                    <a:noFill/>
+                    <a:ln>
+                      <a:noFill/>
+                    </a:ln>
+                  </pic:spPr>
+                </pic:pic>
+              </a:graphicData>
+            </a:graphic>
+          </wp:inline>
+        </w:drawing>
+      </w:r>
+    </w:p>
+    <w:p>
+      <w:pPr>
+        <w:spacing w:line="360" w:lineRule="auto"/>
+        <w:ind w:firstLine="720"/>
+        <w:jc w:val="center"/>
+        <w:rPr>
+          <w:rFonts w:ascii="Arial" w:hAnsi="Arial" w:cs="Arial"/>
+          <w:i/>
+          <w:sz w:val="24"/>
+        </w:rPr>
+      </w:pPr>
+      <w:r>
+        <w:rPr>
+          <w:rFonts w:ascii="Arial" w:hAnsi="Arial" w:cs="Arial"/>
+          <w:i/>
+          <w:sz w:val="24"/>
+        </w:rPr>
+        <w:t xml:space="preserve">Fig </w:t>
+      </w:r>
+      <w:r>
+        <w:rPr>
+          <w:rFonts w:ascii="Arial" w:hAnsi="Arial" w:cs="Arial"/>
+          <w:i/>
+          <w:sz w:val="24"/>
+        </w:rPr>
+        <w:t>5.7.6</w:t>
+      </w:r>
+      <w:r>
+        <w:rPr>
+          <w:rFonts w:ascii="Arial" w:hAnsi="Arial" w:cs="Arial"/>
+          <w:i/>
+          <w:sz w:val="24"/>
+        </w:rPr>
+        <w:t xml:space="preserve">: </w:t>
+      </w:r>
+      <w:r>
+        <w:rPr>
+          <w:rFonts w:ascii="Arial" w:hAnsi="Arial" w:cs="Arial"/>
+          <w:i/>
+          <w:sz w:val="24"/>
+        </w:rPr>
+        <w:t>Logout Confirmation</w:t>
+      </w:r>
+      <w:r>
+        <w:rPr>
+          <w:rFonts w:ascii="Arial" w:hAnsi="Arial" w:cs="Arial"/>
+          <w:i/>
+          <w:sz w:val="24"/>
+        </w:rPr>
+        <w:t xml:space="preserve"> Page</w:t>
+      </w:r>
+    </w:p>
+    <w:p>
+      <w:pPr>
+        <w:spacing w:line="360" w:lineRule="auto"/>
+        <w:ind w:firstLine="360"/>
+        <w:jc w:val="center"/>
+        <w:rPr>
+          <w:rFonts w:ascii="Arial" w:hAnsi="Arial" w:cs="Arial"/>
+          <w:noProof/>
+          <w:color w:val="000000" w:themeColor="text1"/>
+          <w:sz w:val="24"/>
+        </w:rPr>
+      </w:pPr>
+    </w:p>
+    <w:p>
+      <w:pPr>
+        <w:spacing w:line="360" w:lineRule="auto"/>
+        <w:ind w:firstLine="360"/>
+        <w:jc w:val="center"/>
+        <w:rPr>
+          <w:rFonts w:ascii="Arial" w:hAnsi="Arial" w:cs="Arial"/>
+          <w:noProof/>
+          <w:color w:val="000000" w:themeColor="text1"/>
+          <w:sz w:val="24"/>
+        </w:rPr>
+      </w:pPr>
+    </w:p>
+    <w:p>
+      <w:pPr>
+        <w:spacing w:line="360" w:lineRule="auto"/>
+        <w:ind w:firstLine="360"/>
+        <w:jc w:val="center"/>
+        <w:rPr>
+          <w:rFonts w:ascii="Arial" w:hAnsi="Arial" w:cs="Arial"/>
+          <w:noProof/>
+          <w:color w:val="000000" w:themeColor="text1"/>
+          <w:sz w:val="24"/>
+        </w:rPr>
+      </w:pPr>
+    </w:p>
+    <w:p>
+      <w:pPr>
+        <w:spacing w:line="360" w:lineRule="auto"/>
+        <w:ind w:firstLine="360"/>
+        <w:jc w:val="center"/>
+        <w:rPr>
+          <w:rFonts w:ascii="Arial" w:hAnsi="Arial" w:cs="Arial"/>
+          <w:color w:val="000000" w:themeColor="text1"/>
+          <w:sz w:val="24"/>
+        </w:rPr>
+      </w:pPr>
+      <w:r>
+        <w:rPr>
+          <w:rFonts w:ascii="Arial" w:hAnsi="Arial" w:cs="Arial"/>
+          <w:noProof/>
+          <w:color w:val="000000" w:themeColor="text1"/>
+          <w:sz w:val="24"/>
+        </w:rPr>
+        <w:lastRenderedPageBreak/>
+        <w:drawing>
+          <wp:inline distT="0" distB="0" distL="0" distR="0">
+            <wp:extent cx="2431119" cy="4629931"/>
+            <wp:effectExtent l="0" t="0" r="7620" b="0"/>
+            <wp:docPr id="29" name="Picture 29" descr="C:\Users\hp\Desktop\Prototype\IMG_20220523_230457.jpg"/>
+            <wp:cNvGraphicFramePr>
+              <a:graphicFrameLocks xmlns:a="http://schemas.openxmlformats.org/drawingml/2006/main" noChangeAspect="1"/>
+            </wp:cNvGraphicFramePr>
+            <a:graphic xmlns:a="http://schemas.openxmlformats.org/drawingml/2006/main">
+              <a:graphicData uri="http://schemas.openxmlformats.org/drawingml/2006/picture">
+                <pic:pic xmlns:pic="http://schemas.openxmlformats.org/drawingml/2006/picture">
+                  <pic:nvPicPr>
+                    <pic:cNvPr id="0" name="Picture 15" descr="C:\Users\hp\Desktop\Prototype\IMG_20220523_230457.jpg"/>
+                    <pic:cNvPicPr>
+                      <a:picLocks noChangeAspect="1" noChangeArrowheads="1"/>
+                    </pic:cNvPicPr>
+                  </pic:nvPicPr>
+                  <pic:blipFill>
+                    <a:blip r:embed="rId26" cstate="print">
+                      <a:extLst>
+                        <a:ext uri="{28A0092B-C50C-407E-A947-70E740481C1C}">
+                          <a14:useLocalDpi xmlns:a14="http://schemas.microsoft.com/office/drawing/2010/main" val="0"/>
+                        </a:ext>
+                      </a:extLst>
+                    </a:blip>
+                    <a:srcRect/>
+                    <a:stretch>
+                      <a:fillRect/>
+                    </a:stretch>
+                  </pic:blipFill>
+                  <pic:spPr bwMode="auto">
+                    <a:xfrm>
+                      <a:off x="0" y="0"/>
+                      <a:ext cx="2439881" cy="4646618"/>
+                    </a:xfrm>
+                    <a:prstGeom prst="rect">
+                      <a:avLst/>
+                    </a:prstGeom>
+                    <a:noFill/>
+                    <a:ln>
+                      <a:noFill/>
+                    </a:ln>
+                  </pic:spPr>
+                </pic:pic>
+              </a:graphicData>
+            </a:graphic>
+          </wp:inline>
+        </w:drawing>
+      </w:r>
+    </w:p>
+    <w:p>
+      <w:pPr>
+        <w:spacing w:line="360" w:lineRule="auto"/>
+        <w:ind w:firstLine="720"/>
+        <w:jc w:val="center"/>
+        <w:rPr>
+          <w:rFonts w:ascii="Arial" w:hAnsi="Arial" w:cs="Arial"/>
+          <w:i/>
+          <w:sz w:val="24"/>
+        </w:rPr>
+      </w:pPr>
+      <w:r>
+        <w:rPr>
+          <w:rFonts w:ascii="Arial" w:hAnsi="Arial" w:cs="Arial"/>
+          <w:i/>
+          <w:sz w:val="24"/>
+        </w:rPr>
+        <w:t xml:space="preserve">Fig </w:t>
+      </w:r>
+      <w:r>
+        <w:rPr>
+          <w:rFonts w:ascii="Arial" w:hAnsi="Arial" w:cs="Arial"/>
+          <w:i/>
+          <w:sz w:val="24"/>
+        </w:rPr>
+        <w:t>5.7.7</w:t>
+      </w:r>
+      <w:bookmarkStart w:id="0" w:name="_GoBack"/>
+      <w:bookmarkEnd w:id="0"/>
+      <w:r>
+        <w:rPr>
+          <w:rFonts w:ascii="Arial" w:hAnsi="Arial" w:cs="Arial"/>
+          <w:i/>
+          <w:sz w:val="24"/>
+        </w:rPr>
+        <w:t xml:space="preserve">: </w:t>
+      </w:r>
+      <w:r>
+        <w:rPr>
+          <w:rFonts w:ascii="Arial" w:hAnsi="Arial" w:cs="Arial"/>
+          <w:i/>
+          <w:sz w:val="24"/>
+        </w:rPr>
+        <w:t>Reset Password</w:t>
+      </w:r>
+      <w:r>
+        <w:rPr>
+          <w:rFonts w:ascii="Arial" w:hAnsi="Arial" w:cs="Arial"/>
+          <w:i/>
+          <w:sz w:val="24"/>
+        </w:rPr>
+        <w:t xml:space="preserve"> Page</w:t>
+      </w:r>
+    </w:p>
+    <w:p>
+      <w:pPr>
+        <w:spacing w:line="360" w:lineRule="auto"/>
+        <w:ind w:firstLine="360"/>
+        <w:jc w:val="center"/>
+        <w:rPr>
+          <w:rFonts w:ascii="Arial" w:hAnsi="Arial" w:cs="Arial"/>
+          <w:color w:val="000000" w:themeColor="text1"/>
+          <w:sz w:val="24"/>
+        </w:rPr>
+      </w:pPr>
+    </w:p>
+    <w:p>
+      <w:pPr>
+        <w:spacing w:line="360" w:lineRule="auto"/>
+        <w:ind w:firstLine="360"/>
+        <w:jc w:val="both"/>
+        <w:rPr>
+          <w:rFonts w:ascii="Arial" w:hAnsi="Arial" w:cs="Arial"/>
+          <w:color w:val="000000" w:themeColor="text1"/>
+          <w:sz w:val="24"/>
+        </w:rPr>
+      </w:pPr>
+    </w:p>
+    <w:p>
+      <w:pPr>
+        <w:spacing w:line="360" w:lineRule="auto"/>
+        <w:ind w:firstLine="360"/>
+        <w:jc w:val="both"/>
+        <w:rPr>
+          <w:rFonts w:ascii="Arial" w:hAnsi="Arial" w:cs="Arial"/>
+          <w:color w:val="000000" w:themeColor="text1"/>
+          <w:sz w:val="24"/>
+        </w:rPr>
+      </w:pPr>
     </w:p>
     <w:p>
       <w:pPr>
@@ -10225,7 +11190,6 @@
           <w:color w:val="000000" w:themeColor="text1"/>
           <w:sz w:val="24"/>
         </w:rPr>
-        <w:lastRenderedPageBreak/>
         <w:t>Hope, C., 2021. What is a Notepad</w:t>
       </w:r>
       <w:proofErr w:type="gramStart"/>
@@ -10332,25 +11296,9 @@
           <w:color w:val="000000" w:themeColor="text1"/>
           <w:sz w:val="24"/>
         </w:rPr>
-        <w:t>QSEE, 2022. QSEE Technologies | Leeds Beckett University. [Online]</w:t>
-      </w:r>
-      <w:r>
-        <w:rPr>
-          <w:rFonts w:ascii="Arial" w:hAnsi="Arial" w:cs="Arial"/>
-          <w:color w:val="000000" w:themeColor="text1"/>
-          <w:sz w:val="24"/>
-        </w:rPr>
-        <w:t xml:space="preserve"> </w:t>
-      </w:r>
-      <w:r>
-        <w:rPr>
-          <w:rFonts w:ascii="Arial" w:hAnsi="Arial" w:cs="Arial"/>
-          <w:color w:val="000000" w:themeColor="text1"/>
-          <w:sz w:val="24"/>
-        </w:rPr>
-        <w:t xml:space="preserve">Available at: </w:t>
-      </w:r>
-      <w:hyperlink r:id="rId20" w:history="1">
+        <w:t xml:space="preserve">QSEE, 2022. QSEE Technologies | Leeds Beckett University. [Online] Available at: </w:t>
+      </w:r>
+      <w:hyperlink r:id="rId27" w:history="1">
         <w:r>
           <w:rPr>
             <w:rStyle w:val="Hyperlink"/>
@@ -10382,7 +11330,7 @@
           <w:color w:val="000000" w:themeColor="text1"/>
           <w:sz w:val="24"/>
         </w:rPr>
-        <w:t>sed 23</w:t>
+        <w:t>sed 23 05</w:t>
       </w:r>
       <w:r>
         <w:rPr>
@@ -10390,34 +11338,34 @@
           <w:color w:val="000000" w:themeColor="text1"/>
           <w:sz w:val="24"/>
         </w:rPr>
-        <w:t xml:space="preserve"> 05</w:t>
-      </w:r>
-      <w:r>
+        <w:t xml:space="preserve"> 2022].</w:t>
+      </w:r>
+    </w:p>
+    <w:p>
+      <w:pPr>
+        <w:spacing w:line="360" w:lineRule="auto"/>
+        <w:jc w:val="both"/>
         <w:rPr>
           <w:rFonts w:ascii="Arial" w:hAnsi="Arial" w:cs="Arial"/>
           <w:color w:val="000000" w:themeColor="text1"/>
           <w:sz w:val="24"/>
         </w:rPr>
-        <w:t xml:space="preserve"> 2022].</w:t>
-      </w:r>
-    </w:p>
-    <w:p>
-      <w:pPr>
-        <w:spacing w:line="360" w:lineRule="auto"/>
-        <w:jc w:val="both"/>
+      </w:pPr>
+      <w:r>
         <w:rPr>
           <w:rFonts w:ascii="Arial" w:hAnsi="Arial" w:cs="Arial"/>
           <w:color w:val="000000" w:themeColor="text1"/>
           <w:sz w:val="24"/>
         </w:rPr>
-      </w:pPr>
+        <w:t>Walker, A., 2022. What is Photoshop? Introduction, Meaning,</w:t>
+      </w:r>
       <w:r>
         <w:rPr>
           <w:rFonts w:ascii="Arial" w:hAnsi="Arial" w:cs="Arial"/>
           <w:color w:val="000000" w:themeColor="text1"/>
           <w:sz w:val="24"/>
         </w:rPr>
-        <w:t>Walker, A., 2022. What is Photoshop? Introduction, Meaning,</w:t>
+        <w:t xml:space="preserve"> Definition &amp; History. [Online]</w:t>
       </w:r>
       <w:r>
         <w:rPr>
@@ -10425,39 +11373,7 @@
           <w:color w:val="000000" w:themeColor="text1"/>
           <w:sz w:val="24"/>
         </w:rPr>
-        <w:t xml:space="preserve"> Definition &amp; History. [Online]</w:t>
-      </w:r>
-      <w:r>
-        <w:rPr>
-          <w:rFonts w:ascii="Arial" w:hAnsi="Arial" w:cs="Arial"/>
-          <w:color w:val="000000" w:themeColor="text1"/>
-          <w:sz w:val="24"/>
-        </w:rPr>
-        <w:t xml:space="preserve"> </w:t>
-      </w:r>
-      <w:r>
-        <w:rPr>
-          <w:rFonts w:ascii="Arial" w:hAnsi="Arial" w:cs="Arial"/>
-          <w:color w:val="000000" w:themeColor="text1"/>
-          <w:sz w:val="24"/>
-        </w:rPr>
-        <w:t>Available at: https://www.guru99.com/introduction-to-photoshop-cc.html</w:t>
-      </w:r>
-      <w:r>
-        <w:rPr>
-          <w:rFonts w:ascii="Arial" w:hAnsi="Arial" w:cs="Arial"/>
-          <w:color w:val="000000" w:themeColor="text1"/>
-          <w:sz w:val="24"/>
-        </w:rPr>
-        <w:t xml:space="preserve"> </w:t>
-      </w:r>
-      <w:r>
-        <w:rPr>
-          <w:rFonts w:ascii="Arial" w:hAnsi="Arial" w:cs="Arial"/>
-          <w:color w:val="000000" w:themeColor="text1"/>
-          <w:sz w:val="24"/>
-        </w:rPr>
-        <w:t>[Accessed 14 06 2022].</w:t>
+        <w:t xml:space="preserve"> Available at: https://www.guru99.com/introduction-to-photoshop-cc.html [Accessed 14 06 2022].</w:t>
       </w:r>
     </w:p>
     <w:p>
@@ -10497,27 +11413,9 @@
           <w:sz w:val="24"/>
           <w:szCs w:val="24"/>
         </w:rPr>
-        <w:t>[Online]</w:t>
-      </w:r>
-      <w:r>
-        <w:rPr>
-          <w:rFonts w:ascii="Arial" w:hAnsi="Arial" w:cs="Arial"/>
-          <w:noProof/>
-          <w:sz w:val="24"/>
-          <w:szCs w:val="24"/>
-        </w:rPr>
-        <w:t xml:space="preserve"> </w:t>
-      </w:r>
-      <w:r>
-        <w:rPr>
-          <w:rFonts w:ascii="Arial" w:hAnsi="Arial" w:cs="Arial"/>
-          <w:noProof/>
-          <w:sz w:val="24"/>
-          <w:szCs w:val="24"/>
-        </w:rPr>
-        <w:t xml:space="preserve">Available at: </w:t>
-      </w:r>
-      <w:hyperlink r:id="rId21" w:history="1">
+        <w:t xml:space="preserve">[Online] Available at: </w:t>
+      </w:r>
+      <w:hyperlink r:id="rId28" w:history="1">
         <w:r>
           <w:rPr>
             <w:rStyle w:val="Hyperlink"/>
@@ -12334,7 +13232,7 @@
 </file>
 
 <file path=customXml/itemProps1.xml><?xml version="1.0" encoding="utf-8"?>
-<ds:datastoreItem xmlns:ds="http://schemas.openxmlformats.org/officeDocument/2006/customXml" ds:itemID="{2C6939C0-EFB7-4406-98D8-C7DAE723D4E8}">
+<ds:datastoreItem xmlns:ds="http://schemas.openxmlformats.org/officeDocument/2006/customXml" ds:itemID="{D8589092-9414-4F4A-92F8-2A79934A0956}">
   <ds:schemaRefs>
     <ds:schemaRef ds:uri="http://schemas.openxmlformats.org/officeDocument/2006/bibliography"/>
   </ds:schemaRefs>

</xml_diff>

<commit_message>
Implementation and Testing on doing
</commit_message>
<xml_diff>
--- a/FinalYearProject_Report/FYP.docx
+++ b/FinalYearProject_Report/FYP.docx
@@ -1478,20 +1478,7 @@
           <w:sz w:val="24"/>
         </w:rPr>
         <w:tab/>
-      </w:r>
-      <w:r>
-        <w:rPr>
-          <w:rFonts w:ascii="Arial" w:eastAsia="Cambria" w:hAnsi="Arial" w:cs="Arial"/>
-          <w:sz w:val="24"/>
-        </w:rPr>
-        <w:t>5</w:t>
-      </w:r>
-      <w:r>
-        <w:rPr>
-          <w:rFonts w:ascii="Arial" w:eastAsia="Cambria" w:hAnsi="Arial" w:cs="Arial"/>
-          <w:sz w:val="24"/>
-        </w:rPr>
-        <w:t>.4</w:t>
+        <w:t>5.4</w:t>
       </w:r>
       <w:r>
         <w:rPr>
@@ -2097,6 +2084,29 @@
           <w:sz w:val="24"/>
         </w:rPr>
       </w:pPr>
+      <w:r>
+        <w:rPr>
+          <w:rFonts w:ascii="Arial" w:eastAsia="Cambria" w:hAnsi="Arial" w:cs="Arial"/>
+          <w:sz w:val="24"/>
+        </w:rPr>
+        <w:tab/>
+        <w:t>7.  IMPLEMENTATION AND TESTING</w:t>
+      </w:r>
+      <w:r>
+        <w:rPr>
+          <w:rFonts w:ascii="Arial" w:eastAsia="Cambria" w:hAnsi="Arial" w:cs="Arial"/>
+          <w:sz w:val="24"/>
+        </w:rPr>
+        <w:tab/>
+      </w:r>
+      <w:r>
+        <w:rPr>
+          <w:rFonts w:ascii="Arial" w:eastAsia="Cambria" w:hAnsi="Arial" w:cs="Arial"/>
+          <w:sz w:val="24"/>
+        </w:rPr>
+        <w:tab/>
+        <w:t>#</w:t>
+      </w:r>
     </w:p>
     <w:p>
       <w:pPr>
@@ -2121,7 +2131,21 @@
           <w:sz w:val="24"/>
         </w:rPr>
         <w:tab/>
-        <w:t>7.  IMPLEMENTATION AND TESTING</w:t>
+      </w:r>
+      <w:r>
+        <w:rPr>
+          <w:rFonts w:ascii="Arial" w:eastAsia="Cambria" w:hAnsi="Arial" w:cs="Arial"/>
+          <w:sz w:val="24"/>
+        </w:rPr>
+        <w:tab/>
+        <w:t xml:space="preserve">7.1 </w:t>
+      </w:r>
+      <w:r>
+        <w:rPr>
+          <w:rFonts w:ascii="Arial" w:eastAsia="Cambria" w:hAnsi="Arial" w:cs="Arial"/>
+          <w:sz w:val="24"/>
+        </w:rPr>
+        <w:t>Background</w:t>
       </w:r>
       <w:r>
         <w:rPr>
@@ -2169,7 +2193,14 @@
           <w:sz w:val="24"/>
         </w:rPr>
         <w:tab/>
-        <w:t>7.1 Gantt Chart</w:t>
+        <w:t>7.2</w:t>
+      </w:r>
+      <w:r>
+        <w:rPr>
+          <w:rFonts w:ascii="Arial" w:eastAsia="Cambria" w:hAnsi="Arial" w:cs="Arial"/>
+          <w:sz w:val="24"/>
+        </w:rPr>
+        <w:t xml:space="preserve"> Test Plan</w:t>
       </w:r>
       <w:r>
         <w:rPr>
@@ -2217,7 +2248,14 @@
           <w:sz w:val="24"/>
         </w:rPr>
         <w:tab/>
-        <w:t>7.2 Work Breakdown Structure</w:t>
+        <w:t>7.3</w:t>
+      </w:r>
+      <w:r>
+        <w:rPr>
+          <w:rFonts w:ascii="Arial" w:eastAsia="Cambria" w:hAnsi="Arial" w:cs="Arial"/>
+          <w:sz w:val="24"/>
+        </w:rPr>
+        <w:t xml:space="preserve"> Test Approach</w:t>
       </w:r>
       <w:r>
         <w:rPr>
@@ -2265,7 +2303,7 @@
           <w:sz w:val="24"/>
         </w:rPr>
         <w:tab/>
-        <w:t>7.3 Use Case Diagram</w:t>
+        <w:t>7.4 Unit Testing</w:t>
       </w:r>
       <w:r>
         <w:rPr>
@@ -2300,6 +2338,70 @@
           <w:sz w:val="24"/>
         </w:rPr>
       </w:pPr>
+      <w:r>
+        <w:rPr>
+          <w:rFonts w:ascii="Arial" w:eastAsia="Cambria" w:hAnsi="Arial" w:cs="Arial"/>
+          <w:sz w:val="24"/>
+        </w:rPr>
+        <w:tab/>
+      </w:r>
+      <w:r>
+        <w:rPr>
+          <w:rFonts w:ascii="Arial" w:eastAsia="Cambria" w:hAnsi="Arial" w:cs="Arial"/>
+          <w:sz w:val="24"/>
+        </w:rPr>
+        <w:tab/>
+      </w:r>
+      <w:r>
+        <w:rPr>
+          <w:rFonts w:ascii="Arial" w:eastAsia="Cambria" w:hAnsi="Arial" w:cs="Arial"/>
+          <w:sz w:val="24"/>
+        </w:rPr>
+        <w:t>7.3</w:t>
+      </w:r>
+      <w:r>
+        <w:rPr>
+          <w:rFonts w:ascii="Arial" w:eastAsia="Cambria" w:hAnsi="Arial" w:cs="Arial"/>
+          <w:sz w:val="24"/>
+        </w:rPr>
+        <w:t xml:space="preserve"> </w:t>
+      </w:r>
+      <w:r>
+        <w:rPr>
+          <w:rFonts w:ascii="Arial" w:eastAsia="Cambria" w:hAnsi="Arial" w:cs="Arial"/>
+          <w:sz w:val="24"/>
+        </w:rPr>
+        <w:t>System</w:t>
+      </w:r>
+      <w:r>
+        <w:rPr>
+          <w:rFonts w:ascii="Arial" w:eastAsia="Cambria" w:hAnsi="Arial" w:cs="Arial"/>
+          <w:sz w:val="24"/>
+        </w:rPr>
+        <w:t xml:space="preserve"> </w:t>
+      </w:r>
+      <w:r>
+        <w:rPr>
+          <w:rFonts w:ascii="Arial" w:eastAsia="Cambria" w:hAnsi="Arial" w:cs="Arial"/>
+          <w:sz w:val="24"/>
+        </w:rPr>
+        <w:t>Testing</w:t>
+      </w:r>
+      <w:r>
+        <w:rPr>
+          <w:rFonts w:ascii="Arial" w:eastAsia="Cambria" w:hAnsi="Arial" w:cs="Arial"/>
+          <w:sz w:val="24"/>
+        </w:rPr>
+        <w:tab/>
+      </w:r>
+      <w:r>
+        <w:rPr>
+          <w:rFonts w:ascii="Arial" w:eastAsia="Cambria" w:hAnsi="Arial" w:cs="Arial"/>
+          <w:sz w:val="24"/>
+        </w:rPr>
+        <w:tab/>
+        <w:t>#</w:t>
+      </w:r>
     </w:p>
     <w:p>
       <w:pPr>
@@ -2318,29 +2420,6 @@
           <w:sz w:val="24"/>
         </w:rPr>
       </w:pPr>
-      <w:r>
-        <w:rPr>
-          <w:rFonts w:ascii="Arial" w:eastAsia="Cambria" w:hAnsi="Arial" w:cs="Arial"/>
-          <w:sz w:val="24"/>
-        </w:rPr>
-        <w:tab/>
-        <w:t>8.  PRODUCT EVALUATION</w:t>
-      </w:r>
-      <w:r>
-        <w:rPr>
-          <w:rFonts w:ascii="Arial" w:eastAsia="Cambria" w:hAnsi="Arial" w:cs="Arial"/>
-          <w:sz w:val="24"/>
-        </w:rPr>
-        <w:tab/>
-      </w:r>
-      <w:r>
-        <w:rPr>
-          <w:rFonts w:ascii="Arial" w:eastAsia="Cambria" w:hAnsi="Arial" w:cs="Arial"/>
-          <w:sz w:val="24"/>
-        </w:rPr>
-        <w:tab/>
-        <w:t>#</w:t>
-      </w:r>
     </w:p>
     <w:p>
       <w:pPr>
@@ -2365,14 +2444,7 @@
           <w:sz w:val="24"/>
         </w:rPr>
         <w:tab/>
-      </w:r>
-      <w:r>
-        <w:rPr>
-          <w:rFonts w:ascii="Arial" w:eastAsia="Cambria" w:hAnsi="Arial" w:cs="Arial"/>
-          <w:sz w:val="24"/>
-        </w:rPr>
-        <w:tab/>
-        <w:t>8.1 Gantt Chart</w:t>
+        <w:t>8.  PRODUCT EVALUATION</w:t>
       </w:r>
       <w:r>
         <w:rPr>
@@ -2420,7 +2492,7 @@
           <w:sz w:val="24"/>
         </w:rPr>
         <w:tab/>
-        <w:t>8.2 Work Breakdown Structure</w:t>
+        <w:t>8.1 Gantt Chart</w:t>
       </w:r>
       <w:r>
         <w:rPr>
@@ -2468,7 +2540,7 @@
           <w:sz w:val="24"/>
         </w:rPr>
         <w:tab/>
-        <w:t>8.3 Use Case Diagram</w:t>
+        <w:t>8.2 Work Breakdown Structure</w:t>
       </w:r>
       <w:r>
         <w:rPr>
@@ -2503,6 +2575,36 @@
           <w:sz w:val="24"/>
         </w:rPr>
       </w:pPr>
+      <w:r>
+        <w:rPr>
+          <w:rFonts w:ascii="Arial" w:eastAsia="Cambria" w:hAnsi="Arial" w:cs="Arial"/>
+          <w:sz w:val="24"/>
+        </w:rPr>
+        <w:tab/>
+      </w:r>
+      <w:r>
+        <w:rPr>
+          <w:rFonts w:ascii="Arial" w:eastAsia="Cambria" w:hAnsi="Arial" w:cs="Arial"/>
+          <w:sz w:val="24"/>
+        </w:rPr>
+        <w:tab/>
+        <w:t>8.3 Use Case Diagram</w:t>
+      </w:r>
+      <w:r>
+        <w:rPr>
+          <w:rFonts w:ascii="Arial" w:eastAsia="Cambria" w:hAnsi="Arial" w:cs="Arial"/>
+          <w:sz w:val="24"/>
+        </w:rPr>
+        <w:tab/>
+      </w:r>
+      <w:r>
+        <w:rPr>
+          <w:rFonts w:ascii="Arial" w:eastAsia="Cambria" w:hAnsi="Arial" w:cs="Arial"/>
+          <w:sz w:val="24"/>
+        </w:rPr>
+        <w:tab/>
+        <w:t>#</w:t>
+      </w:r>
     </w:p>
     <w:p>
       <w:pPr>
@@ -2521,29 +2623,6 @@
           <w:sz w:val="24"/>
         </w:rPr>
       </w:pPr>
-      <w:r>
-        <w:rPr>
-          <w:rFonts w:ascii="Arial" w:eastAsia="Cambria" w:hAnsi="Arial" w:cs="Arial"/>
-          <w:sz w:val="24"/>
-        </w:rPr>
-        <w:tab/>
-        <w:t>9.  PROJECT EVALUATION</w:t>
-      </w:r>
-      <w:r>
-        <w:rPr>
-          <w:rFonts w:ascii="Arial" w:eastAsia="Cambria" w:hAnsi="Arial" w:cs="Arial"/>
-          <w:sz w:val="24"/>
-        </w:rPr>
-        <w:tab/>
-      </w:r>
-      <w:r>
-        <w:rPr>
-          <w:rFonts w:ascii="Arial" w:eastAsia="Cambria" w:hAnsi="Arial" w:cs="Arial"/>
-          <w:sz w:val="24"/>
-        </w:rPr>
-        <w:tab/>
-        <w:t>#</w:t>
-      </w:r>
     </w:p>
     <w:p>
       <w:pPr>
@@ -2568,14 +2647,7 @@
           <w:sz w:val="24"/>
         </w:rPr>
         <w:tab/>
-      </w:r>
-      <w:r>
-        <w:rPr>
-          <w:rFonts w:ascii="Arial" w:eastAsia="Cambria" w:hAnsi="Arial" w:cs="Arial"/>
-          <w:sz w:val="24"/>
-        </w:rPr>
-        <w:tab/>
-        <w:t>9.1 Gantt Chart</w:t>
+        <w:t>9.  PROJECT EVALUATION</w:t>
       </w:r>
       <w:r>
         <w:rPr>
@@ -2623,7 +2695,7 @@
           <w:sz w:val="24"/>
         </w:rPr>
         <w:tab/>
-        <w:t>9.2 Work Breakdown Structure</w:t>
+        <w:t>9.1 Gantt Chart</w:t>
       </w:r>
       <w:r>
         <w:rPr>
@@ -2671,7 +2743,7 @@
           <w:sz w:val="24"/>
         </w:rPr>
         <w:tab/>
-        <w:t>9.3 Use Case Diagram</w:t>
+        <w:t>9.2 Work Breakdown Structure</w:t>
       </w:r>
       <w:r>
         <w:rPr>
@@ -2706,6 +2778,36 @@
           <w:sz w:val="24"/>
         </w:rPr>
       </w:pPr>
+      <w:r>
+        <w:rPr>
+          <w:rFonts w:ascii="Arial" w:eastAsia="Cambria" w:hAnsi="Arial" w:cs="Arial"/>
+          <w:sz w:val="24"/>
+        </w:rPr>
+        <w:tab/>
+      </w:r>
+      <w:r>
+        <w:rPr>
+          <w:rFonts w:ascii="Arial" w:eastAsia="Cambria" w:hAnsi="Arial" w:cs="Arial"/>
+          <w:sz w:val="24"/>
+        </w:rPr>
+        <w:tab/>
+        <w:t>9.3 Use Case Diagram</w:t>
+      </w:r>
+      <w:r>
+        <w:rPr>
+          <w:rFonts w:ascii="Arial" w:eastAsia="Cambria" w:hAnsi="Arial" w:cs="Arial"/>
+          <w:sz w:val="24"/>
+        </w:rPr>
+        <w:tab/>
+      </w:r>
+      <w:r>
+        <w:rPr>
+          <w:rFonts w:ascii="Arial" w:eastAsia="Cambria" w:hAnsi="Arial" w:cs="Arial"/>
+          <w:sz w:val="24"/>
+        </w:rPr>
+        <w:tab/>
+        <w:t>#</w:t>
+      </w:r>
     </w:p>
     <w:p>
       <w:pPr>
@@ -2724,29 +2826,6 @@
           <w:sz w:val="24"/>
         </w:rPr>
       </w:pPr>
-      <w:r>
-        <w:rPr>
-          <w:rFonts w:ascii="Arial" w:eastAsia="Cambria" w:hAnsi="Arial" w:cs="Arial"/>
-          <w:sz w:val="24"/>
-        </w:rPr>
-        <w:tab/>
-        <w:t>10. SUMMARY AND CONCLUSION</w:t>
-      </w:r>
-      <w:r>
-        <w:rPr>
-          <w:rFonts w:ascii="Arial" w:eastAsia="Cambria" w:hAnsi="Arial" w:cs="Arial"/>
-          <w:sz w:val="24"/>
-        </w:rPr>
-        <w:tab/>
-      </w:r>
-      <w:r>
-        <w:rPr>
-          <w:rFonts w:ascii="Arial" w:eastAsia="Cambria" w:hAnsi="Arial" w:cs="Arial"/>
-          <w:sz w:val="24"/>
-        </w:rPr>
-        <w:tab/>
-        <w:t>#</w:t>
-      </w:r>
     </w:p>
     <w:p>
       <w:pPr>
@@ -2771,14 +2850,7 @@
           <w:sz w:val="24"/>
         </w:rPr>
         <w:tab/>
-      </w:r>
-      <w:r>
-        <w:rPr>
-          <w:rFonts w:ascii="Arial" w:eastAsia="Cambria" w:hAnsi="Arial" w:cs="Arial"/>
-          <w:sz w:val="24"/>
-        </w:rPr>
-        <w:tab/>
-        <w:t>10.1 Gantt Chart</w:t>
+        <w:t>10. SUMMARY AND CONCLUSION</w:t>
       </w:r>
       <w:r>
         <w:rPr>
@@ -2826,7 +2898,7 @@
           <w:sz w:val="24"/>
         </w:rPr>
         <w:tab/>
-        <w:t>10.2 Work Breakdown Structure</w:t>
+        <w:t>10.1 Gantt Chart</w:t>
       </w:r>
       <w:r>
         <w:rPr>
@@ -2874,7 +2946,7 @@
           <w:sz w:val="24"/>
         </w:rPr>
         <w:tab/>
-        <w:t>10.3 Use Case Diagram</w:t>
+        <w:t>10.2 Work Breakdown Structure</w:t>
       </w:r>
       <w:r>
         <w:rPr>
@@ -2909,6 +2981,36 @@
           <w:sz w:val="24"/>
         </w:rPr>
       </w:pPr>
+      <w:r>
+        <w:rPr>
+          <w:rFonts w:ascii="Arial" w:eastAsia="Cambria" w:hAnsi="Arial" w:cs="Arial"/>
+          <w:sz w:val="24"/>
+        </w:rPr>
+        <w:tab/>
+      </w:r>
+      <w:r>
+        <w:rPr>
+          <w:rFonts w:ascii="Arial" w:eastAsia="Cambria" w:hAnsi="Arial" w:cs="Arial"/>
+          <w:sz w:val="24"/>
+        </w:rPr>
+        <w:tab/>
+        <w:t>10.3 Use Case Diagram</w:t>
+      </w:r>
+      <w:r>
+        <w:rPr>
+          <w:rFonts w:ascii="Arial" w:eastAsia="Cambria" w:hAnsi="Arial" w:cs="Arial"/>
+          <w:sz w:val="24"/>
+        </w:rPr>
+        <w:tab/>
+      </w:r>
+      <w:r>
+        <w:rPr>
+          <w:rFonts w:ascii="Arial" w:eastAsia="Cambria" w:hAnsi="Arial" w:cs="Arial"/>
+          <w:sz w:val="24"/>
+        </w:rPr>
+        <w:tab/>
+        <w:t>#</w:t>
+      </w:r>
     </w:p>
     <w:p>
       <w:pPr>
@@ -2927,29 +3029,6 @@
           <w:sz w:val="24"/>
         </w:rPr>
       </w:pPr>
-      <w:r>
-        <w:rPr>
-          <w:rFonts w:ascii="Arial" w:eastAsia="Cambria" w:hAnsi="Arial" w:cs="Arial"/>
-          <w:sz w:val="24"/>
-        </w:rPr>
-        <w:tab/>
-        <w:t>11.  BILBLIOGRAPHY</w:t>
-      </w:r>
-      <w:r>
-        <w:rPr>
-          <w:rFonts w:ascii="Arial" w:eastAsia="Cambria" w:hAnsi="Arial" w:cs="Arial"/>
-          <w:sz w:val="24"/>
-        </w:rPr>
-        <w:tab/>
-      </w:r>
-      <w:r>
-        <w:rPr>
-          <w:rFonts w:ascii="Arial" w:eastAsia="Cambria" w:hAnsi="Arial" w:cs="Arial"/>
-          <w:sz w:val="24"/>
-        </w:rPr>
-        <w:tab/>
-        <w:t>#</w:t>
-      </w:r>
     </w:p>
     <w:p>
       <w:pPr>
@@ -2968,6 +3047,29 @@
           <w:sz w:val="24"/>
         </w:rPr>
       </w:pPr>
+      <w:r>
+        <w:rPr>
+          <w:rFonts w:ascii="Arial" w:eastAsia="Cambria" w:hAnsi="Arial" w:cs="Arial"/>
+          <w:sz w:val="24"/>
+        </w:rPr>
+        <w:tab/>
+        <w:t>11.  BILBLIOGRAPHY</w:t>
+      </w:r>
+      <w:r>
+        <w:rPr>
+          <w:rFonts w:ascii="Arial" w:eastAsia="Cambria" w:hAnsi="Arial" w:cs="Arial"/>
+          <w:sz w:val="24"/>
+        </w:rPr>
+        <w:tab/>
+      </w:r>
+      <w:r>
+        <w:rPr>
+          <w:rFonts w:ascii="Arial" w:eastAsia="Cambria" w:hAnsi="Arial" w:cs="Arial"/>
+          <w:sz w:val="24"/>
+        </w:rPr>
+        <w:tab/>
+        <w:t>#</w:t>
+      </w:r>
     </w:p>
     <w:p>
       <w:pPr>
@@ -2986,36 +3088,6 @@
           <w:sz w:val="24"/>
         </w:rPr>
       </w:pPr>
-      <w:r>
-        <w:rPr>
-          <w:rFonts w:ascii="Arial" w:eastAsia="Cambria" w:hAnsi="Arial" w:cs="Arial"/>
-          <w:sz w:val="24"/>
-        </w:rPr>
-        <w:tab/>
-      </w:r>
-      <w:r>
-        <w:rPr>
-          <w:rFonts w:ascii="Arial" w:eastAsia="Cambria" w:hAnsi="Arial" w:cs="Arial"/>
-          <w:sz w:val="24"/>
-        </w:rPr>
-        <w:tab/>
-        <w:t>First Level Subhead for the Fifth Chapter</w:t>
-      </w:r>
-      <w:r>
-        <w:rPr>
-          <w:rFonts w:ascii="Arial" w:eastAsia="Cambria" w:hAnsi="Arial" w:cs="Arial"/>
-          <w:sz w:val="24"/>
-        </w:rPr>
-        <w:tab/>
-      </w:r>
-      <w:r>
-        <w:rPr>
-          <w:rFonts w:ascii="Arial" w:eastAsia="Cambria" w:hAnsi="Arial" w:cs="Arial"/>
-          <w:sz w:val="24"/>
-        </w:rPr>
-        <w:tab/>
-        <w:t>#</w:t>
-      </w:r>
     </w:p>
     <w:p>
       <w:pPr>
@@ -3082,6 +3154,37 @@
           <w:sz w:val="24"/>
         </w:rPr>
       </w:pPr>
+      <w:r>
+        <w:rPr>
+          <w:rFonts w:ascii="Arial" w:eastAsia="Cambria" w:hAnsi="Arial" w:cs="Arial"/>
+          <w:sz w:val="24"/>
+        </w:rPr>
+        <w:lastRenderedPageBreak/>
+        <w:tab/>
+      </w:r>
+      <w:r>
+        <w:rPr>
+          <w:rFonts w:ascii="Arial" w:eastAsia="Cambria" w:hAnsi="Arial" w:cs="Arial"/>
+          <w:sz w:val="24"/>
+        </w:rPr>
+        <w:tab/>
+        <w:t>First Level Subhead for the Fifth Chapter</w:t>
+      </w:r>
+      <w:r>
+        <w:rPr>
+          <w:rFonts w:ascii="Arial" w:eastAsia="Cambria" w:hAnsi="Arial" w:cs="Arial"/>
+          <w:sz w:val="24"/>
+        </w:rPr>
+        <w:tab/>
+      </w:r>
+      <w:r>
+        <w:rPr>
+          <w:rFonts w:ascii="Arial" w:eastAsia="Cambria" w:hAnsi="Arial" w:cs="Arial"/>
+          <w:sz w:val="24"/>
+        </w:rPr>
+        <w:tab/>
+        <w:t>#</w:t>
+      </w:r>
     </w:p>
     <w:p>
       <w:pPr>
@@ -3118,28 +3221,6 @@
           <w:sz w:val="24"/>
         </w:rPr>
       </w:pPr>
-      <w:r>
-        <w:rPr>
-          <w:rFonts w:ascii="Arial" w:eastAsia="Cambria" w:hAnsi="Arial" w:cs="Arial"/>
-          <w:sz w:val="24"/>
-        </w:rPr>
-        <w:t>LIST OF TABLES</w:t>
-      </w:r>
-      <w:r>
-        <w:rPr>
-          <w:rFonts w:ascii="Arial" w:eastAsia="Cambria" w:hAnsi="Arial" w:cs="Arial"/>
-          <w:sz w:val="24"/>
-        </w:rPr>
-        <w:tab/>
-      </w:r>
-      <w:r>
-        <w:rPr>
-          <w:rFonts w:ascii="Arial" w:eastAsia="Cambria" w:hAnsi="Arial" w:cs="Arial"/>
-          <w:sz w:val="24"/>
-        </w:rPr>
-        <w:tab/>
-        <w:t>#</w:t>
-      </w:r>
     </w:p>
     <w:p>
       <w:pPr>
@@ -3158,6 +3239,28 @@
           <w:sz w:val="24"/>
         </w:rPr>
       </w:pPr>
+      <w:r>
+        <w:rPr>
+          <w:rFonts w:ascii="Arial" w:eastAsia="Cambria" w:hAnsi="Arial" w:cs="Arial"/>
+          <w:sz w:val="24"/>
+        </w:rPr>
+        <w:t>LIST OF TABLES</w:t>
+      </w:r>
+      <w:r>
+        <w:rPr>
+          <w:rFonts w:ascii="Arial" w:eastAsia="Cambria" w:hAnsi="Arial" w:cs="Arial"/>
+          <w:sz w:val="24"/>
+        </w:rPr>
+        <w:tab/>
+      </w:r>
+      <w:r>
+        <w:rPr>
+          <w:rFonts w:ascii="Arial" w:eastAsia="Cambria" w:hAnsi="Arial" w:cs="Arial"/>
+          <w:sz w:val="24"/>
+        </w:rPr>
+        <w:tab/>
+        <w:t>#</w:t>
+      </w:r>
     </w:p>
     <w:p>
       <w:pPr>
@@ -3176,28 +3279,6 @@
           <w:sz w:val="24"/>
         </w:rPr>
       </w:pPr>
-      <w:r>
-        <w:rPr>
-          <w:rFonts w:ascii="Arial" w:eastAsia="Cambria" w:hAnsi="Arial" w:cs="Arial"/>
-          <w:sz w:val="24"/>
-        </w:rPr>
-        <w:t>LIST OF FIGURES</w:t>
-      </w:r>
-      <w:r>
-        <w:rPr>
-          <w:rFonts w:ascii="Arial" w:eastAsia="Cambria" w:hAnsi="Arial" w:cs="Arial"/>
-          <w:sz w:val="24"/>
-        </w:rPr>
-        <w:tab/>
-      </w:r>
-      <w:r>
-        <w:rPr>
-          <w:rFonts w:ascii="Arial" w:eastAsia="Cambria" w:hAnsi="Arial" w:cs="Arial"/>
-          <w:sz w:val="24"/>
-        </w:rPr>
-        <w:tab/>
-        <w:t>#</w:t>
-      </w:r>
     </w:p>
     <w:p>
       <w:pPr>
@@ -3216,6 +3297,28 @@
           <w:sz w:val="24"/>
         </w:rPr>
       </w:pPr>
+      <w:r>
+        <w:rPr>
+          <w:rFonts w:ascii="Arial" w:eastAsia="Cambria" w:hAnsi="Arial" w:cs="Arial"/>
+          <w:sz w:val="24"/>
+        </w:rPr>
+        <w:t>LIST OF FIGURES</w:t>
+      </w:r>
+      <w:r>
+        <w:rPr>
+          <w:rFonts w:ascii="Arial" w:eastAsia="Cambria" w:hAnsi="Arial" w:cs="Arial"/>
+          <w:sz w:val="24"/>
+        </w:rPr>
+        <w:tab/>
+      </w:r>
+      <w:r>
+        <w:rPr>
+          <w:rFonts w:ascii="Arial" w:eastAsia="Cambria" w:hAnsi="Arial" w:cs="Arial"/>
+          <w:sz w:val="24"/>
+        </w:rPr>
+        <w:tab/>
+        <w:t>#</w:t>
+      </w:r>
     </w:p>
     <w:p>
       <w:pPr>
@@ -3234,28 +3337,6 @@
           <w:sz w:val="24"/>
         </w:rPr>
       </w:pPr>
-      <w:r>
-        <w:rPr>
-          <w:rFonts w:ascii="Arial" w:eastAsia="Cambria" w:hAnsi="Arial" w:cs="Arial"/>
-          <w:sz w:val="24"/>
-        </w:rPr>
-        <w:t>LIST OF TABLES</w:t>
-      </w:r>
-      <w:r>
-        <w:rPr>
-          <w:rFonts w:ascii="Arial" w:eastAsia="Cambria" w:hAnsi="Arial" w:cs="Arial"/>
-          <w:sz w:val="24"/>
-        </w:rPr>
-        <w:tab/>
-      </w:r>
-      <w:r>
-        <w:rPr>
-          <w:rFonts w:ascii="Arial" w:eastAsia="Cambria" w:hAnsi="Arial" w:cs="Arial"/>
-          <w:sz w:val="24"/>
-        </w:rPr>
-        <w:tab/>
-        <w:t>#</w:t>
-      </w:r>
     </w:p>
     <w:p>
       <w:pPr>
@@ -3274,6 +3355,28 @@
           <w:sz w:val="24"/>
         </w:rPr>
       </w:pPr>
+      <w:r>
+        <w:rPr>
+          <w:rFonts w:ascii="Arial" w:eastAsia="Cambria" w:hAnsi="Arial" w:cs="Arial"/>
+          <w:sz w:val="24"/>
+        </w:rPr>
+        <w:t>LIST OF TABLES</w:t>
+      </w:r>
+      <w:r>
+        <w:rPr>
+          <w:rFonts w:ascii="Arial" w:eastAsia="Cambria" w:hAnsi="Arial" w:cs="Arial"/>
+          <w:sz w:val="24"/>
+        </w:rPr>
+        <w:tab/>
+      </w:r>
+      <w:r>
+        <w:rPr>
+          <w:rFonts w:ascii="Arial" w:eastAsia="Cambria" w:hAnsi="Arial" w:cs="Arial"/>
+          <w:sz w:val="24"/>
+        </w:rPr>
+        <w:tab/>
+        <w:t>#</w:t>
+      </w:r>
     </w:p>
     <w:p>
       <w:pPr>
@@ -3292,28 +3395,6 @@
           <w:sz w:val="24"/>
         </w:rPr>
       </w:pPr>
-      <w:r>
-        <w:rPr>
-          <w:rFonts w:ascii="Arial" w:eastAsia="Cambria" w:hAnsi="Arial" w:cs="Arial"/>
-          <w:sz w:val="24"/>
-        </w:rPr>
-        <w:t>ACKNOWLEDGEMENTS</w:t>
-      </w:r>
-      <w:r>
-        <w:rPr>
-          <w:rFonts w:ascii="Arial" w:eastAsia="Cambria" w:hAnsi="Arial" w:cs="Arial"/>
-          <w:sz w:val="24"/>
-        </w:rPr>
-        <w:tab/>
-      </w:r>
-      <w:r>
-        <w:rPr>
-          <w:rFonts w:ascii="Arial" w:eastAsia="Cambria" w:hAnsi="Arial" w:cs="Arial"/>
-          <w:sz w:val="24"/>
-        </w:rPr>
-        <w:tab/>
-        <w:t>iii</w:t>
-      </w:r>
     </w:p>
     <w:p>
       <w:pPr>
@@ -3332,6 +3413,46 @@
           <w:sz w:val="24"/>
         </w:rPr>
       </w:pPr>
+      <w:r>
+        <w:rPr>
+          <w:rFonts w:ascii="Arial" w:eastAsia="Cambria" w:hAnsi="Arial" w:cs="Arial"/>
+          <w:sz w:val="24"/>
+        </w:rPr>
+        <w:t>ACKNOWLEDGEMENTS</w:t>
+      </w:r>
+      <w:r>
+        <w:rPr>
+          <w:rFonts w:ascii="Arial" w:eastAsia="Cambria" w:hAnsi="Arial" w:cs="Arial"/>
+          <w:sz w:val="24"/>
+        </w:rPr>
+        <w:tab/>
+      </w:r>
+      <w:r>
+        <w:rPr>
+          <w:rFonts w:ascii="Arial" w:eastAsia="Cambria" w:hAnsi="Arial" w:cs="Arial"/>
+          <w:sz w:val="24"/>
+        </w:rPr>
+        <w:tab/>
+        <w:t>iii</w:t>
+      </w:r>
+    </w:p>
+    <w:p>
+      <w:pPr>
+        <w:tabs>
+          <w:tab w:val="left" w:pos="360"/>
+          <w:tab w:val="left" w:pos="1080"/>
+          <w:tab w:val="left" w:pos="1440"/>
+          <w:tab w:val="left" w:pos="1800"/>
+          <w:tab w:val="right" w:leader="dot" w:pos="8064"/>
+          <w:tab w:val="right" w:pos="8568"/>
+        </w:tabs>
+        <w:spacing w:after="0" w:line="360" w:lineRule="auto"/>
+        <w:jc w:val="both"/>
+        <w:rPr>
+          <w:rFonts w:ascii="Arial" w:eastAsia="Cambria" w:hAnsi="Arial" w:cs="Arial"/>
+          <w:sz w:val="24"/>
+        </w:rPr>
+      </w:pPr>
     </w:p>
     <w:p>
       <w:pPr>
@@ -3516,7 +3637,6 @@
           <w:sz w:val="28"/>
           <w:szCs w:val="28"/>
         </w:rPr>
-        <w:lastRenderedPageBreak/>
         <w:t>INTRODUCTION</w:t>
       </w:r>
     </w:p>
@@ -3891,7 +4011,6 @@
           <w:b/>
           <w:sz w:val="24"/>
         </w:rPr>
-        <w:lastRenderedPageBreak/>
         <w:t>Current Scenario</w:t>
       </w:r>
     </w:p>
@@ -4285,7 +4404,15 @@
           <w:rFonts w:ascii="Arial" w:hAnsi="Arial" w:cs="Arial"/>
           <w:sz w:val="24"/>
         </w:rPr>
-        <w:t xml:space="preserve">the society is grown up the needs and fulfill needs is increasing day by day. </w:t>
+        <w:t xml:space="preserve">the society is grown up the </w:t>
+      </w:r>
+      <w:r>
+        <w:rPr>
+          <w:rFonts w:ascii="Arial" w:hAnsi="Arial" w:cs="Arial"/>
+          <w:sz w:val="24"/>
+        </w:rPr>
+        <w:lastRenderedPageBreak/>
+        <w:t xml:space="preserve">needs and fulfill needs is increasing day by day. </w:t>
       </w:r>
       <w:r>
         <w:rPr>
@@ -4299,15 +4426,7 @@
           <w:rFonts w:ascii="Arial" w:hAnsi="Arial" w:cs="Arial"/>
           <w:sz w:val="24"/>
         </w:rPr>
-        <w:t xml:space="preserve">this topic have been </w:t>
-      </w:r>
-      <w:r>
-        <w:rPr>
-          <w:rFonts w:ascii="Arial" w:hAnsi="Arial" w:cs="Arial"/>
-          <w:sz w:val="24"/>
-        </w:rPr>
-        <w:lastRenderedPageBreak/>
-        <w:t>assigned</w:t>
+        <w:t>this topic have been assigned</w:t>
       </w:r>
       <w:r>
         <w:rPr>
@@ -4926,7 +5045,7 @@
           <w:color w:val="000000"/>
           <w:sz w:val="24"/>
         </w:rPr>
-        <w:t>Android uses an app-level architecture, where each application has its own processes that can access the same shared resources provided by Android OS. This architecture allows applications to have independent lifecycles. The</w:t>
+        <w:t xml:space="preserve">Android uses an app-level architecture, where each application has its own processes that can access the same shared resources provided by Android OS. This </w:t>
       </w:r>
       <w:r>
         <w:rPr>
@@ -4934,7 +5053,8 @@
           <w:color w:val="000000"/>
           <w:sz w:val="24"/>
         </w:rPr>
-        <w:t>se</w:t>
+        <w:lastRenderedPageBreak/>
+        <w:t>architecture allows applications to have independent lifecycles. The</w:t>
       </w:r>
       <w:r>
         <w:rPr>
@@ -4942,7 +5062,7 @@
           <w:color w:val="000000"/>
           <w:sz w:val="24"/>
         </w:rPr>
-        <w:t xml:space="preserve"> app</w:t>
+        <w:t>se</w:t>
       </w:r>
       <w:r>
         <w:rPr>
@@ -4950,7 +5070,7 @@
           <w:color w:val="000000"/>
           <w:sz w:val="24"/>
         </w:rPr>
-        <w:t>lications</w:t>
+        <w:t xml:space="preserve"> app</w:t>
       </w:r>
       <w:r>
         <w:rPr>
@@ -4958,7 +5078,7 @@
           <w:color w:val="000000"/>
           <w:sz w:val="24"/>
         </w:rPr>
-        <w:t xml:space="preserve"> are </w:t>
+        <w:t>lications</w:t>
       </w:r>
       <w:r>
         <w:rPr>
@@ -4966,8 +5086,7 @@
           <w:color w:val="000000"/>
           <w:sz w:val="24"/>
         </w:rPr>
-        <w:lastRenderedPageBreak/>
-        <w:t>organized into a series of classes, which are then put together in packages for distribution as separate programs. </w:t>
+        <w:t xml:space="preserve"> are organized into a series of classes, which are then put together in packages for distribution as separate programs. </w:t>
       </w:r>
     </w:p>
     <w:p>
@@ -5224,7 +5343,7 @@
           <w:rFonts w:ascii="Arial" w:eastAsia="Times New Roman" w:hAnsi="Arial" w:cs="Arial"/>
           <w:sz w:val="24"/>
         </w:rPr>
-        <w:t xml:space="preserve">Google Text-to-Speech is one of the most successful text-to-speech synthesis tools developed by Google itself, which can be used for speech recognition. Users can not only listen to their translation but also have the text read out loud by Text-to-Speech. This feature allows for more accurate translations and less time consuming efforts between users and the Google Translate engine. As a result, this tool has been used to create a library of thousands of words in many languages worldwide, making </w:t>
+        <w:t xml:space="preserve">Google Text-to-Speech is one of the most successful text-to-speech synthesis tools developed by Google itself, which can be used for speech recognition. Users can not only listen to their translation but also have the text read out loud by Text-to-Speech. This feature allows for more accurate translations and less time consuming efforts between users and the Google Translate engine. As a result, this tool has been </w:t>
       </w:r>
       <w:r>
         <w:rPr>
@@ -5232,7 +5351,7 @@
           <w:sz w:val="24"/>
         </w:rPr>
         <w:lastRenderedPageBreak/>
-        <w:t>it one of the most widely used text-to-speech tools in mobile applications, voice assistants, and other smart devices.</w:t>
+        <w:t>used to create a library of thousands of words in many languages worldwide, making it one of the most widely used text-to-speech tools in mobile applications, voice assistants, and other smart devices.</w:t>
       </w:r>
     </w:p>
     <w:p>
@@ -6976,7 +7095,6 @@
           <w:sz w:val="24"/>
         </w:rPr>
       </w:pPr>
-      <w:bookmarkStart w:id="0" w:name="_GoBack"/>
       <w:r>
         <w:rPr>
           <w:rFonts w:ascii="Arial" w:hAnsi="Arial" w:cs="Arial"/>
@@ -7034,7 +7152,6 @@
           </wp:inline>
         </w:drawing>
       </w:r>
-      <w:bookmarkEnd w:id="0"/>
     </w:p>
     <w:p>
       <w:pPr>
@@ -9999,16 +10116,7 @@
           <w:sz w:val="24"/>
           <w:szCs w:val="28"/>
         </w:rPr>
-        <w:t>5.2</w:t>
-      </w:r>
-      <w:r>
-        <w:rPr>
-          <w:rFonts w:ascii="Arial" w:hAnsi="Arial" w:cs="Arial"/>
-          <w:b/>
-          <w:sz w:val="24"/>
-          <w:szCs w:val="28"/>
-        </w:rPr>
-        <w:t xml:space="preserve"> </w:t>
+        <w:t xml:space="preserve">5.2 </w:t>
       </w:r>
       <w:r>
         <w:rPr>
@@ -10142,7 +10250,7 @@
           <w:sz w:val="24"/>
           <w:szCs w:val="28"/>
         </w:rPr>
-        <w:t>5.3</w:t>
+        <w:t xml:space="preserve">5.3 </w:t>
       </w:r>
       <w:r>
         <w:rPr>
@@ -10151,125 +10259,107 @@
           <w:sz w:val="24"/>
           <w:szCs w:val="28"/>
         </w:rPr>
+        <w:t>Proposed System</w:t>
+      </w:r>
+    </w:p>
+    <w:p>
+      <w:pPr>
+        <w:spacing w:line="360" w:lineRule="auto"/>
+        <w:ind w:firstLine="720"/>
+        <w:jc w:val="both"/>
+        <w:rPr>
+          <w:rFonts w:ascii="Arial" w:hAnsi="Arial" w:cs="Arial"/>
+          <w:sz w:val="24"/>
+          <w:szCs w:val="28"/>
+        </w:rPr>
+      </w:pPr>
+      <w:r>
+        <w:rPr>
+          <w:rFonts w:ascii="Arial" w:hAnsi="Arial" w:cs="Arial"/>
+          <w:sz w:val="24"/>
+          <w:szCs w:val="28"/>
+        </w:rPr>
+        <w:t>The "Improve Speech" application is developed by Java program by following the particular Java syntax and dictating the code to the application.  Firstly, this application allows the user to register for an application and then login with a Firebase server which is connected to an array of other servers, with this in mind, it makes the system available in a variety of ways, including mobile devices and any device with internet connectivity.</w:t>
+      </w:r>
+    </w:p>
+    <w:p>
+      <w:pPr>
+        <w:spacing w:line="360" w:lineRule="auto"/>
+        <w:ind w:firstLine="720"/>
+        <w:jc w:val="both"/>
+        <w:rPr>
+          <w:rFonts w:ascii="Arial" w:hAnsi="Arial" w:cs="Arial"/>
+          <w:sz w:val="24"/>
+          <w:szCs w:val="28"/>
+        </w:rPr>
+      </w:pPr>
+      <w:r>
+        <w:rPr>
+          <w:rFonts w:ascii="Arial" w:hAnsi="Arial" w:cs="Arial"/>
+          <w:sz w:val="24"/>
+          <w:szCs w:val="28"/>
+        </w:rPr>
+        <w:t>Moreover, the proposed system provides real-time text to speech conversion, which not only allows users to read their own sentence, but also allows them to have full control over the process making it easy for them to improve their skills or learn. The system uses a sequence of phonemes with a particular pitch associated with each one for better accuracy of matching sounds with letters.</w:t>
+      </w:r>
+      <w:r>
         <w:t xml:space="preserve"> </w:t>
       </w:r>
       <w:r>
         <w:rPr>
           <w:rFonts w:ascii="Arial" w:hAnsi="Arial" w:cs="Arial"/>
+          <w:sz w:val="24"/>
+          <w:szCs w:val="28"/>
+        </w:rPr>
+        <w:t>For instance, the user does not need to speak every single component; instead, they only speak the word, and because this application has a speech to text feature, it auto corrects the grammar and phrase filling the gap filters.</w:t>
+      </w:r>
+      <w:r>
+        <w:rPr>
+          <w:rFonts w:ascii="Arial" w:hAnsi="Arial" w:cs="Arial"/>
+          <w:sz w:val="24"/>
+          <w:szCs w:val="28"/>
+        </w:rPr>
+        <w:t xml:space="preserve"> </w:t>
+      </w:r>
+      <w:r>
+        <w:rPr>
+          <w:rFonts w:ascii="Arial" w:hAnsi="Arial" w:cs="Arial"/>
+          <w:sz w:val="24"/>
+          <w:szCs w:val="28"/>
+        </w:rPr>
+        <w:t>The proposed system allows the user to check grammar, spelling and punctuation. After allowing them to check grammar, they will then be able to read a report that gives suggestions and instructions on how to correct the mistakes.</w:t>
+      </w:r>
+    </w:p>
+    <w:p>
+      <w:pPr>
+        <w:spacing w:line="360" w:lineRule="auto"/>
+        <w:ind w:firstLine="720"/>
+        <w:jc w:val="both"/>
+        <w:rPr>
+          <w:rFonts w:ascii="Arial" w:hAnsi="Arial" w:cs="Arial"/>
+          <w:sz w:val="24"/>
+          <w:szCs w:val="28"/>
+        </w:rPr>
+      </w:pPr>
+    </w:p>
+    <w:p>
+      <w:pPr>
+        <w:spacing w:line="360" w:lineRule="auto"/>
+        <w:jc w:val="both"/>
+        <w:rPr>
+          <w:rFonts w:ascii="Arial" w:hAnsi="Arial" w:cs="Arial"/>
           <w:b/>
           <w:sz w:val="24"/>
           <w:szCs w:val="28"/>
         </w:rPr>
-        <w:t>Proposed System</w:t>
-      </w:r>
-    </w:p>
-    <w:p>
-      <w:pPr>
-        <w:spacing w:line="360" w:lineRule="auto"/>
-        <w:ind w:firstLine="720"/>
-        <w:jc w:val="both"/>
-        <w:rPr>
-          <w:rFonts w:ascii="Arial" w:hAnsi="Arial" w:cs="Arial"/>
+      </w:pPr>
+      <w:r>
+        <w:rPr>
+          <w:rFonts w:ascii="Arial" w:hAnsi="Arial" w:cs="Arial"/>
+          <w:b/>
           <w:sz w:val="24"/>
           <w:szCs w:val="28"/>
         </w:rPr>
-      </w:pPr>
-      <w:r>
-        <w:rPr>
-          <w:rFonts w:ascii="Arial" w:hAnsi="Arial" w:cs="Arial"/>
-          <w:sz w:val="24"/>
-          <w:szCs w:val="28"/>
-        </w:rPr>
-        <w:t>The "Improve Speech" application is developed by Java program by following the particular Java syntax and dictating the code to the application.  Firstly, this application allows the user to register for an application and then login with a Firebase server which is connected to an array of other servers, with this in mind, it makes the system available in a variety of ways, including mobile devices and any device with internet connectivity.</w:t>
-      </w:r>
-    </w:p>
-    <w:p>
-      <w:pPr>
-        <w:spacing w:line="360" w:lineRule="auto"/>
-        <w:ind w:firstLine="720"/>
-        <w:jc w:val="both"/>
-        <w:rPr>
-          <w:rFonts w:ascii="Arial" w:hAnsi="Arial" w:cs="Arial"/>
-          <w:sz w:val="24"/>
-          <w:szCs w:val="28"/>
-        </w:rPr>
-      </w:pPr>
-      <w:r>
-        <w:rPr>
-          <w:rFonts w:ascii="Arial" w:hAnsi="Arial" w:cs="Arial"/>
-          <w:sz w:val="24"/>
-          <w:szCs w:val="28"/>
-        </w:rPr>
-        <w:t>Moreover, the proposed system provides real-time text to speech conversion, which not only allows users to read their own sentence, but also allows them to have full control over the process making it easy for them to improve their skills or learn. The system uses a sequence of phonemes with a particular pitch associated with each one for better accuracy of matching sounds with letters.</w:t>
-      </w:r>
-      <w:r>
-        <w:t xml:space="preserve"> </w:t>
-      </w:r>
-      <w:r>
-        <w:rPr>
-          <w:rFonts w:ascii="Arial" w:hAnsi="Arial" w:cs="Arial"/>
-          <w:sz w:val="24"/>
-          <w:szCs w:val="28"/>
-        </w:rPr>
-        <w:t>For instance, the user does not need to speak every single component; instead, they only speak the word, and because this application has a speech to text feature, it auto corrects the grammar and phrase filling the gap filters.</w:t>
-      </w:r>
-      <w:r>
-        <w:rPr>
-          <w:rFonts w:ascii="Arial" w:hAnsi="Arial" w:cs="Arial"/>
-          <w:sz w:val="24"/>
-          <w:szCs w:val="28"/>
-        </w:rPr>
-        <w:t xml:space="preserve"> </w:t>
-      </w:r>
-      <w:r>
-        <w:rPr>
-          <w:rFonts w:ascii="Arial" w:hAnsi="Arial" w:cs="Arial"/>
-          <w:sz w:val="24"/>
-          <w:szCs w:val="28"/>
-        </w:rPr>
-        <w:t>The proposed system allows the user to check grammar, spelling and punctuation. After allowing them to check grammar, they will then be able to read a report that gives suggestions and instructions on how to correct the mistakes.</w:t>
-      </w:r>
-    </w:p>
-    <w:p>
-      <w:pPr>
-        <w:spacing w:line="360" w:lineRule="auto"/>
-        <w:ind w:firstLine="720"/>
-        <w:jc w:val="both"/>
-        <w:rPr>
-          <w:rFonts w:ascii="Arial" w:hAnsi="Arial" w:cs="Arial"/>
-          <w:sz w:val="24"/>
-          <w:szCs w:val="28"/>
-        </w:rPr>
-      </w:pPr>
-    </w:p>
-    <w:p>
-      <w:pPr>
-        <w:spacing w:line="360" w:lineRule="auto"/>
-        <w:jc w:val="both"/>
-        <w:rPr>
-          <w:rFonts w:ascii="Arial" w:hAnsi="Arial" w:cs="Arial"/>
-          <w:b/>
-          <w:sz w:val="24"/>
-          <w:szCs w:val="28"/>
-        </w:rPr>
-      </w:pPr>
-      <w:r>
-        <w:rPr>
-          <w:rFonts w:ascii="Arial" w:hAnsi="Arial" w:cs="Arial"/>
-          <w:b/>
-          <w:sz w:val="24"/>
-          <w:szCs w:val="28"/>
-        </w:rPr>
-        <w:t>5.4</w:t>
-      </w:r>
-      <w:r>
-        <w:rPr>
-          <w:rFonts w:ascii="Arial" w:hAnsi="Arial" w:cs="Arial"/>
-          <w:b/>
-          <w:sz w:val="24"/>
-          <w:szCs w:val="28"/>
-        </w:rPr>
-        <w:t xml:space="preserve"> System Requirement Specification</w:t>
+        <w:t>5.4 System Requirement Specification</w:t>
       </w:r>
     </w:p>
     <w:p>
@@ -14091,7 +14181,14 @@
           <w:rFonts w:ascii="Arial" w:hAnsi="Arial" w:cs="Arial"/>
           <w:sz w:val="24"/>
         </w:rPr>
-        <w:t xml:space="preserve">The above fig 6.7.4 is the prototype design of Reset Password User Interface. </w:t>
+        <w:t>The above fig 6.7.7</w:t>
+      </w:r>
+      <w:r>
+        <w:rPr>
+          <w:rFonts w:ascii="Arial" w:hAnsi="Arial" w:cs="Arial"/>
+          <w:sz w:val="24"/>
+        </w:rPr>
+        <w:t xml:space="preserve"> is the prototype design of Reset Password User Interface. </w:t>
       </w:r>
       <w:r>
         <w:rPr>
@@ -14154,17 +14251,6 @@
         <w:jc w:val="both"/>
         <w:rPr>
           <w:rFonts w:ascii="Arial" w:hAnsi="Arial" w:cs="Arial"/>
-          <w:color w:val="000000" w:themeColor="text1"/>
-          <w:sz w:val="24"/>
-        </w:rPr>
-      </w:pPr>
-    </w:p>
-    <w:p>
-      <w:pPr>
-        <w:spacing w:line="360" w:lineRule="auto"/>
-        <w:jc w:val="both"/>
-        <w:rPr>
-          <w:rFonts w:ascii="Arial" w:hAnsi="Arial" w:cs="Arial"/>
           <w:b/>
           <w:color w:val="000000" w:themeColor="text1"/>
           <w:sz w:val="32"/>
@@ -14194,7 +14280,455 @@
           <w:szCs w:val="32"/>
         </w:rPr>
       </w:pPr>
-      <w:r>
+    </w:p>
+    <w:p>
+      <w:pPr>
+        <w:spacing w:line="360" w:lineRule="auto"/>
+        <w:jc w:val="both"/>
+        <w:rPr>
+          <w:rFonts w:ascii="Arial" w:hAnsi="Arial" w:cs="Arial"/>
+          <w:b/>
+          <w:color w:val="000000" w:themeColor="text1"/>
+          <w:sz w:val="24"/>
+          <w:szCs w:val="32"/>
+        </w:rPr>
+      </w:pPr>
+      <w:r>
+        <w:rPr>
+          <w:rFonts w:ascii="Arial" w:hAnsi="Arial" w:cs="Arial"/>
+          <w:b/>
+          <w:color w:val="000000" w:themeColor="text1"/>
+          <w:sz w:val="24"/>
+          <w:szCs w:val="32"/>
+        </w:rPr>
+        <w:t>7.1 Background</w:t>
+      </w:r>
+    </w:p>
+    <w:p>
+      <w:pPr>
+        <w:spacing w:line="360" w:lineRule="auto"/>
+        <w:ind w:firstLine="720"/>
+        <w:jc w:val="both"/>
+        <w:rPr>
+          <w:rFonts w:ascii="Arial" w:hAnsi="Arial" w:cs="Arial"/>
+          <w:color w:val="000000" w:themeColor="text1"/>
+          <w:sz w:val="24"/>
+          <w:szCs w:val="32"/>
+        </w:rPr>
+      </w:pPr>
+      <w:r>
+        <w:rPr>
+          <w:rFonts w:ascii="Arial" w:hAnsi="Arial" w:cs="Arial"/>
+          <w:color w:val="000000" w:themeColor="text1"/>
+          <w:sz w:val="24"/>
+          <w:szCs w:val="32"/>
+        </w:rPr>
+        <w:t xml:space="preserve">In general, implementation testing refers to the process of testing technology requirements' implementations. This procedure verifies both that the specification is implementable in practice and that implementations comply </w:t>
+      </w:r>
+      <w:r>
+        <w:rPr>
+          <w:rFonts w:ascii="Arial" w:hAnsi="Arial" w:cs="Arial"/>
+          <w:color w:val="000000" w:themeColor="text1"/>
+          <w:sz w:val="24"/>
+          <w:szCs w:val="32"/>
+        </w:rPr>
+        <w:t>with</w:t>
+      </w:r>
+      <w:r>
+        <w:rPr>
+          <w:rFonts w:ascii="Arial" w:hAnsi="Arial" w:cs="Arial"/>
+          <w:color w:val="000000" w:themeColor="text1"/>
+          <w:sz w:val="24"/>
+          <w:szCs w:val="32"/>
+        </w:rPr>
+        <w:t xml:space="preserve"> the specification. This method supports in the improvement of implementation quality and compatibility (WCAG WG, 2022).</w:t>
+      </w:r>
+    </w:p>
+    <w:p>
+      <w:pPr>
+        <w:spacing w:line="360" w:lineRule="auto"/>
+        <w:ind w:firstLine="720"/>
+        <w:jc w:val="both"/>
+        <w:rPr>
+          <w:rFonts w:ascii="Arial" w:hAnsi="Arial" w:cs="Arial"/>
+          <w:color w:val="000000" w:themeColor="text1"/>
+          <w:sz w:val="24"/>
+          <w:szCs w:val="32"/>
+        </w:rPr>
+      </w:pPr>
+    </w:p>
+    <w:p>
+      <w:pPr>
+        <w:spacing w:line="360" w:lineRule="auto"/>
+        <w:jc w:val="both"/>
+        <w:rPr>
+          <w:rFonts w:ascii="Arial" w:hAnsi="Arial" w:cs="Arial"/>
+          <w:b/>
+          <w:color w:val="000000" w:themeColor="text1"/>
+          <w:sz w:val="24"/>
+          <w:szCs w:val="32"/>
+        </w:rPr>
+      </w:pPr>
+      <w:r>
+        <w:rPr>
+          <w:rFonts w:ascii="Arial" w:hAnsi="Arial" w:cs="Arial"/>
+          <w:b/>
+          <w:color w:val="000000" w:themeColor="text1"/>
+          <w:sz w:val="24"/>
+          <w:szCs w:val="32"/>
+        </w:rPr>
+        <w:lastRenderedPageBreak/>
+        <w:t>7.2 Test Plan</w:t>
+      </w:r>
+    </w:p>
+    <w:p>
+      <w:pPr>
+        <w:spacing w:line="360" w:lineRule="auto"/>
+        <w:ind w:firstLine="720"/>
+        <w:jc w:val="both"/>
+        <w:rPr>
+          <w:rFonts w:ascii="Arial" w:hAnsi="Arial" w:cs="Arial"/>
+          <w:color w:val="000000" w:themeColor="text1"/>
+          <w:sz w:val="24"/>
+          <w:szCs w:val="32"/>
+        </w:rPr>
+      </w:pPr>
+      <w:r>
+        <w:rPr>
+          <w:rFonts w:ascii="Arial" w:hAnsi="Arial" w:cs="Arial"/>
+          <w:color w:val="000000" w:themeColor="text1"/>
+          <w:sz w:val="24"/>
+          <w:szCs w:val="32"/>
+        </w:rPr>
+        <w:t>Defects in software can</w:t>
+      </w:r>
+      <w:r>
+        <w:rPr>
+          <w:rFonts w:ascii="Arial" w:hAnsi="Arial" w:cs="Arial"/>
+          <w:color w:val="000000" w:themeColor="text1"/>
+          <w:sz w:val="24"/>
+          <w:szCs w:val="32"/>
+        </w:rPr>
+        <w:t xml:space="preserve"> cause various impact</w:t>
+      </w:r>
+      <w:r>
+        <w:rPr>
+          <w:rFonts w:ascii="Arial" w:hAnsi="Arial" w:cs="Arial"/>
+          <w:color w:val="000000" w:themeColor="text1"/>
+          <w:sz w:val="24"/>
+          <w:szCs w:val="32"/>
+        </w:rPr>
+        <w:t xml:space="preserve"> as a result of improper design, coding, configuration, usage, or any operation in which </w:t>
+      </w:r>
+      <w:r>
+        <w:rPr>
+          <w:rFonts w:ascii="Arial" w:hAnsi="Arial" w:cs="Arial"/>
+          <w:color w:val="000000" w:themeColor="text1"/>
+          <w:sz w:val="24"/>
+          <w:szCs w:val="32"/>
+        </w:rPr>
+        <w:t>a</w:t>
+      </w:r>
+      <w:r>
+        <w:rPr>
+          <w:rFonts w:ascii="Arial" w:hAnsi="Arial" w:cs="Arial"/>
+          <w:color w:val="000000" w:themeColor="text1"/>
+          <w:sz w:val="24"/>
+          <w:szCs w:val="32"/>
+        </w:rPr>
+        <w:t xml:space="preserve"> user is involved. Testing is </w:t>
+      </w:r>
+      <w:r>
+        <w:rPr>
+          <w:rFonts w:ascii="Arial" w:hAnsi="Arial" w:cs="Arial"/>
+          <w:color w:val="000000" w:themeColor="text1"/>
+          <w:sz w:val="24"/>
+          <w:szCs w:val="32"/>
+        </w:rPr>
+        <w:t>an important phase in the Software D</w:t>
+      </w:r>
+      <w:r>
+        <w:rPr>
+          <w:rFonts w:ascii="Arial" w:hAnsi="Arial" w:cs="Arial"/>
+          <w:color w:val="000000" w:themeColor="text1"/>
+          <w:sz w:val="24"/>
+          <w:szCs w:val="32"/>
+        </w:rPr>
+        <w:t xml:space="preserve">evelopment </w:t>
+      </w:r>
+      <w:r>
+        <w:rPr>
+          <w:rFonts w:ascii="Arial" w:hAnsi="Arial" w:cs="Arial"/>
+          <w:color w:val="000000" w:themeColor="text1"/>
+          <w:sz w:val="24"/>
+          <w:szCs w:val="32"/>
+        </w:rPr>
+        <w:t>L</w:t>
+      </w:r>
+      <w:r>
+        <w:rPr>
+          <w:rFonts w:ascii="Arial" w:hAnsi="Arial" w:cs="Arial"/>
+          <w:color w:val="000000" w:themeColor="text1"/>
+          <w:sz w:val="24"/>
+          <w:szCs w:val="32"/>
+        </w:rPr>
+        <w:t xml:space="preserve">ife </w:t>
+      </w:r>
+      <w:r>
+        <w:rPr>
+          <w:rFonts w:ascii="Arial" w:hAnsi="Arial" w:cs="Arial"/>
+          <w:color w:val="000000" w:themeColor="text1"/>
+          <w:sz w:val="24"/>
+          <w:szCs w:val="32"/>
+        </w:rPr>
+        <w:t>C</w:t>
+      </w:r>
+      <w:r>
+        <w:rPr>
+          <w:rFonts w:ascii="Arial" w:hAnsi="Arial" w:cs="Arial"/>
+          <w:color w:val="000000" w:themeColor="text1"/>
+          <w:sz w:val="24"/>
+          <w:szCs w:val="32"/>
+        </w:rPr>
+        <w:t>ycle (SDLC)</w:t>
+      </w:r>
+      <w:r>
+        <w:rPr>
+          <w:rFonts w:ascii="Arial" w:hAnsi="Arial" w:cs="Arial"/>
+          <w:color w:val="000000" w:themeColor="text1"/>
+          <w:sz w:val="24"/>
+          <w:szCs w:val="32"/>
+        </w:rPr>
+        <w:t>.</w:t>
+      </w:r>
+      <w:r>
+        <w:rPr>
+          <w:rFonts w:ascii="Arial" w:hAnsi="Arial" w:cs="Arial"/>
+          <w:color w:val="000000" w:themeColor="text1"/>
+          <w:sz w:val="24"/>
+          <w:szCs w:val="32"/>
+        </w:rPr>
+        <w:t xml:space="preserve"> </w:t>
+      </w:r>
+      <w:r>
+        <w:rPr>
+          <w:rFonts w:ascii="Arial" w:hAnsi="Arial" w:cs="Arial"/>
+          <w:color w:val="000000" w:themeColor="text1"/>
+          <w:sz w:val="24"/>
+          <w:szCs w:val="32"/>
+        </w:rPr>
+        <w:t xml:space="preserve">Moreover beginning </w:t>
+      </w:r>
+      <w:r>
+        <w:rPr>
+          <w:rFonts w:ascii="Arial" w:hAnsi="Arial" w:cs="Arial"/>
+          <w:color w:val="000000" w:themeColor="text1"/>
+          <w:sz w:val="24"/>
+          <w:szCs w:val="32"/>
+        </w:rPr>
+        <w:t>with unit testing and progressing to system testing to identify defects and errors that occur during implementation. Without comprehensive and appropriate testing, software development results in low system testing, high maintenance costs, unreliable and wrong outcomes, and eventually customer disappointment and loss of reputation.</w:t>
+      </w:r>
+    </w:p>
+    <w:p>
+      <w:pPr>
+        <w:spacing w:line="360" w:lineRule="auto"/>
+        <w:ind w:firstLine="720"/>
+        <w:jc w:val="both"/>
+        <w:rPr>
+          <w:rFonts w:ascii="Arial" w:hAnsi="Arial" w:cs="Arial"/>
+          <w:color w:val="000000" w:themeColor="text1"/>
+          <w:sz w:val="24"/>
+          <w:szCs w:val="32"/>
+        </w:rPr>
+      </w:pPr>
+    </w:p>
+    <w:p>
+      <w:pPr>
+        <w:spacing w:line="360" w:lineRule="auto"/>
+        <w:jc w:val="both"/>
+        <w:rPr>
+          <w:rFonts w:ascii="Arial" w:hAnsi="Arial" w:cs="Arial"/>
+          <w:b/>
+          <w:color w:val="000000" w:themeColor="text1"/>
+          <w:sz w:val="24"/>
+          <w:szCs w:val="32"/>
+        </w:rPr>
+      </w:pPr>
+      <w:r>
+        <w:rPr>
+          <w:rFonts w:ascii="Arial" w:hAnsi="Arial" w:cs="Arial"/>
+          <w:b/>
+          <w:color w:val="000000" w:themeColor="text1"/>
+          <w:sz w:val="24"/>
+          <w:szCs w:val="32"/>
+        </w:rPr>
+        <w:t>7.3 Test Approach</w:t>
+      </w:r>
+    </w:p>
+    <w:p>
+      <w:pPr>
+        <w:spacing w:line="360" w:lineRule="auto"/>
+        <w:ind w:firstLine="720"/>
+        <w:jc w:val="both"/>
+        <w:rPr>
+          <w:rFonts w:ascii="Arial" w:hAnsi="Arial" w:cs="Arial"/>
+          <w:color w:val="000000" w:themeColor="text1"/>
+          <w:sz w:val="24"/>
+          <w:szCs w:val="32"/>
+        </w:rPr>
+      </w:pPr>
+      <w:r>
+        <w:rPr>
+          <w:rFonts w:ascii="Arial" w:hAnsi="Arial" w:cs="Arial"/>
+          <w:color w:val="000000" w:themeColor="text1"/>
+          <w:sz w:val="24"/>
+          <w:szCs w:val="32"/>
+        </w:rPr>
+        <w:t>The approach of the testing begins with the system design. It is implemented and initiated during SDLC. To generate the desired output, all of the preplanned and presented system design components are manufactured accordingly. The product's specifications are then followed. The user-friendly UI is developed using Android Studio using XML designed according to the database, taking notice of all the requirements in the project and applying them to develop an "Improve Speech" application. Thus</w:t>
+      </w:r>
+      <w:r>
+        <w:rPr>
+          <w:rFonts w:ascii="Arial" w:hAnsi="Arial" w:cs="Arial"/>
+          <w:color w:val="000000" w:themeColor="text1"/>
+          <w:sz w:val="24"/>
+          <w:szCs w:val="32"/>
+        </w:rPr>
+        <w:t>,</w:t>
+      </w:r>
+      <w:r>
+        <w:rPr>
+          <w:rFonts w:ascii="Arial" w:hAnsi="Arial" w:cs="Arial"/>
+          <w:color w:val="000000" w:themeColor="text1"/>
+          <w:sz w:val="24"/>
+          <w:szCs w:val="32"/>
+        </w:rPr>
+        <w:t xml:space="preserve"> referencing to the Wireframes generated the early stage of an application is </w:t>
+      </w:r>
+      <w:r>
+        <w:rPr>
+          <w:rFonts w:ascii="Arial" w:hAnsi="Arial" w:cs="Arial"/>
+          <w:color w:val="000000" w:themeColor="text1"/>
+          <w:sz w:val="24"/>
+          <w:szCs w:val="32"/>
+        </w:rPr>
+        <w:t xml:space="preserve">the </w:t>
+      </w:r>
+      <w:r>
+        <w:rPr>
+          <w:rFonts w:ascii="Arial" w:hAnsi="Arial" w:cs="Arial"/>
+          <w:color w:val="000000" w:themeColor="text1"/>
+          <w:sz w:val="24"/>
+          <w:szCs w:val="32"/>
+        </w:rPr>
+        <w:t>developed.</w:t>
+      </w:r>
+    </w:p>
+    <w:p>
+      <w:pPr>
+        <w:spacing w:line="360" w:lineRule="auto"/>
+        <w:ind w:firstLine="720"/>
+        <w:jc w:val="both"/>
+        <w:rPr>
+          <w:rFonts w:ascii="Arial" w:hAnsi="Arial" w:cs="Arial"/>
+          <w:color w:val="000000" w:themeColor="text1"/>
+          <w:sz w:val="24"/>
+          <w:szCs w:val="32"/>
+        </w:rPr>
+      </w:pPr>
+      <w:r>
+        <w:rPr>
+          <w:rFonts w:ascii="Arial" w:hAnsi="Arial" w:cs="Arial"/>
+          <w:color w:val="000000" w:themeColor="text1"/>
+          <w:sz w:val="24"/>
+          <w:szCs w:val="32"/>
+        </w:rPr>
+        <w:t>After then tables are created in the database that have been built using the help of ERD (Entity Relationship Diagram) study before coding so that it incorporate all of the ERD table's database features that are essential while programming. However, for this project, it requires a real-time database that is built on Firebase and does not require an ERD to be implemented. For the project's backend, Java programming was used with JSON, and XML files were used for creating user interface layout process, resulting in the frontend.</w:t>
+      </w:r>
+    </w:p>
+    <w:p>
+      <w:pPr>
+        <w:spacing w:line="360" w:lineRule="auto"/>
+        <w:ind w:firstLine="720"/>
+        <w:jc w:val="both"/>
+        <w:rPr>
+          <w:rFonts w:ascii="Arial" w:hAnsi="Arial" w:cs="Arial"/>
+          <w:color w:val="000000" w:themeColor="text1"/>
+          <w:sz w:val="24"/>
+          <w:szCs w:val="32"/>
+        </w:rPr>
+      </w:pPr>
+      <w:r>
+        <w:rPr>
+          <w:rFonts w:ascii="Arial" w:hAnsi="Arial" w:cs="Arial"/>
+          <w:color w:val="000000" w:themeColor="text1"/>
+          <w:sz w:val="24"/>
+          <w:szCs w:val="32"/>
+        </w:rPr>
+        <w:t xml:space="preserve">Last but not the least, during the development of this application many alternatives methods were considered. First and foremost, a requirements analysis was initiated in order to identify and implement what application will be built in. Furthermore, data design was completed prior to the development of any tool. Data modeling was also done using UML diagrams, which helped to determine how data </w:t>
+      </w:r>
+      <w:r>
+        <w:rPr>
+          <w:rFonts w:ascii="Arial" w:hAnsi="Arial" w:cs="Arial"/>
+          <w:color w:val="000000" w:themeColor="text1"/>
+          <w:sz w:val="24"/>
+          <w:szCs w:val="32"/>
+        </w:rPr>
+        <w:lastRenderedPageBreak/>
+        <w:t>will be arranged across the system and what types of entities will be added to provide greater functionality.</w:t>
+      </w:r>
+      <w:bookmarkStart w:id="0" w:name="_GoBack"/>
+      <w:bookmarkEnd w:id="0"/>
+    </w:p>
+    <w:p>
+      <w:pPr>
+        <w:spacing w:line="360" w:lineRule="auto"/>
+        <w:jc w:val="both"/>
+        <w:rPr>
+          <w:rFonts w:ascii="Arial" w:hAnsi="Arial" w:cs="Arial"/>
+          <w:b/>
+          <w:color w:val="000000" w:themeColor="text1"/>
+          <w:sz w:val="24"/>
+          <w:szCs w:val="32"/>
+        </w:rPr>
+      </w:pPr>
+      <w:r>
+        <w:rPr>
+          <w:rFonts w:ascii="Arial" w:hAnsi="Arial" w:cs="Arial"/>
+          <w:b/>
+          <w:color w:val="000000" w:themeColor="text1"/>
+          <w:sz w:val="24"/>
+          <w:szCs w:val="32"/>
+        </w:rPr>
+        <w:t>7.4 Unit Testing</w:t>
+      </w:r>
+    </w:p>
+    <w:p>
+      <w:pPr>
+        <w:spacing w:line="360" w:lineRule="auto"/>
+        <w:jc w:val="both"/>
+        <w:rPr>
+          <w:rFonts w:ascii="Arial" w:hAnsi="Arial" w:cs="Arial"/>
+          <w:b/>
+          <w:color w:val="000000" w:themeColor="text1"/>
+          <w:sz w:val="24"/>
+          <w:szCs w:val="32"/>
+        </w:rPr>
+      </w:pPr>
+      <w:r>
+        <w:rPr>
+          <w:rFonts w:ascii="Arial" w:hAnsi="Arial" w:cs="Arial"/>
+          <w:b/>
+          <w:color w:val="000000" w:themeColor="text1"/>
+          <w:sz w:val="24"/>
+          <w:szCs w:val="32"/>
+        </w:rPr>
+        <w:t>7.5 System Testing</w:t>
+      </w:r>
+    </w:p>
+    <w:p>
+      <w:pPr>
+        <w:spacing w:line="360" w:lineRule="auto"/>
+        <w:jc w:val="both"/>
         <w:rPr>
           <w:rFonts w:ascii="Arial" w:hAnsi="Arial" w:cs="Arial"/>
           <w:b/>
@@ -14202,13 +14736,8 @@
           <w:sz w:val="32"/>
           <w:szCs w:val="32"/>
         </w:rPr>
-        <w:t>PRODUCT EVALUATION</w:t>
-      </w:r>
-    </w:p>
-    <w:p>
-      <w:pPr>
-        <w:spacing w:line="360" w:lineRule="auto"/>
-        <w:jc w:val="both"/>
+      </w:pPr>
+      <w:r>
         <w:rPr>
           <w:rFonts w:ascii="Arial" w:hAnsi="Arial" w:cs="Arial"/>
           <w:b/>
@@ -14216,8 +14745,13 @@
           <w:sz w:val="32"/>
           <w:szCs w:val="32"/>
         </w:rPr>
-      </w:pPr>
-      <w:r>
+        <w:t>PRODUCT EVALUATION</w:t>
+      </w:r>
+    </w:p>
+    <w:p>
+      <w:pPr>
+        <w:spacing w:line="360" w:lineRule="auto"/>
+        <w:jc w:val="both"/>
         <w:rPr>
           <w:rFonts w:ascii="Arial" w:hAnsi="Arial" w:cs="Arial"/>
           <w:b/>
@@ -14225,13 +14759,8 @@
           <w:sz w:val="32"/>
           <w:szCs w:val="32"/>
         </w:rPr>
-        <w:t>PROJECT EVALUATION</w:t>
-      </w:r>
-    </w:p>
-    <w:p>
-      <w:pPr>
-        <w:spacing w:line="360" w:lineRule="auto"/>
-        <w:jc w:val="both"/>
+      </w:pPr>
+      <w:r>
         <w:rPr>
           <w:rFonts w:ascii="Arial" w:hAnsi="Arial" w:cs="Arial"/>
           <w:b/>
@@ -14239,8 +14768,13 @@
           <w:sz w:val="32"/>
           <w:szCs w:val="32"/>
         </w:rPr>
-      </w:pPr>
-      <w:r>
+        <w:t>PROJECT EVALUATION</w:t>
+      </w:r>
+    </w:p>
+    <w:p>
+      <w:pPr>
+        <w:spacing w:line="360" w:lineRule="auto"/>
+        <w:jc w:val="both"/>
         <w:rPr>
           <w:rFonts w:ascii="Arial" w:hAnsi="Arial" w:cs="Arial"/>
           <w:b/>
@@ -14248,13 +14782,8 @@
           <w:sz w:val="32"/>
           <w:szCs w:val="32"/>
         </w:rPr>
-        <w:t>SUMMARY AND CONCLUSION</w:t>
-      </w:r>
-    </w:p>
-    <w:p>
-      <w:pPr>
-        <w:spacing w:line="360" w:lineRule="auto"/>
-        <w:jc w:val="both"/>
+      </w:pPr>
+      <w:r>
         <w:rPr>
           <w:rFonts w:ascii="Arial" w:hAnsi="Arial" w:cs="Arial"/>
           <w:b/>
@@ -14262,8 +14791,13 @@
           <w:sz w:val="32"/>
           <w:szCs w:val="32"/>
         </w:rPr>
-      </w:pPr>
-      <w:r>
+        <w:t>SUMMARY AND CONCLUSION</w:t>
+      </w:r>
+    </w:p>
+    <w:p>
+      <w:pPr>
+        <w:spacing w:line="360" w:lineRule="auto"/>
+        <w:jc w:val="both"/>
         <w:rPr>
           <w:rFonts w:ascii="Arial" w:hAnsi="Arial" w:cs="Arial"/>
           <w:b/>
@@ -14271,6 +14805,15 @@
           <w:sz w:val="32"/>
           <w:szCs w:val="32"/>
         </w:rPr>
+      </w:pPr>
+      <w:r>
+        <w:rPr>
+          <w:rFonts w:ascii="Arial" w:hAnsi="Arial" w:cs="Arial"/>
+          <w:b/>
+          <w:color w:val="000000" w:themeColor="text1"/>
+          <w:sz w:val="32"/>
+          <w:szCs w:val="32"/>
+        </w:rPr>
         <w:t>REFERENCES</w:t>
       </w:r>
     </w:p>
@@ -14290,287 +14833,522 @@
           <w:color w:val="000000" w:themeColor="text1"/>
           <w:sz w:val="24"/>
         </w:rPr>
+        <w:t>AltexSoft</w:t>
+      </w:r>
+      <w:proofErr w:type="spellEnd"/>
+      <w:r>
+        <w:rPr>
+          <w:rFonts w:ascii="Arial" w:eastAsia="Times New Roman" w:hAnsi="Arial" w:cs="Arial"/>
+          <w:color w:val="000000" w:themeColor="text1"/>
+          <w:sz w:val="24"/>
+        </w:rPr>
+        <w:t xml:space="preserve">. 2022. What is API: Definition, Types, Specifications, </w:t>
+      </w:r>
+      <w:proofErr w:type="gramStart"/>
+      <w:r>
+        <w:rPr>
+          <w:rFonts w:ascii="Arial" w:eastAsia="Times New Roman" w:hAnsi="Arial" w:cs="Arial"/>
+          <w:color w:val="000000" w:themeColor="text1"/>
+          <w:sz w:val="24"/>
+        </w:rPr>
+        <w:t>Documentation.</w:t>
+      </w:r>
+      <w:proofErr w:type="gramEnd"/>
+      <w:r>
+        <w:rPr>
+          <w:rFonts w:ascii="Arial" w:eastAsia="Times New Roman" w:hAnsi="Arial" w:cs="Arial"/>
+          <w:color w:val="000000" w:themeColor="text1"/>
+          <w:sz w:val="24"/>
+        </w:rPr>
+        <w:t xml:space="preserve"> [</w:t>
+      </w:r>
+      <w:proofErr w:type="gramStart"/>
+      <w:r>
+        <w:rPr>
+          <w:rFonts w:ascii="Arial" w:eastAsia="Times New Roman" w:hAnsi="Arial" w:cs="Arial"/>
+          <w:color w:val="000000" w:themeColor="text1"/>
+          <w:sz w:val="24"/>
+        </w:rPr>
+        <w:t>online</w:t>
+      </w:r>
+      <w:proofErr w:type="gramEnd"/>
+      <w:r>
+        <w:rPr>
+          <w:rFonts w:ascii="Arial" w:eastAsia="Times New Roman" w:hAnsi="Arial" w:cs="Arial"/>
+          <w:color w:val="000000" w:themeColor="text1"/>
+          <w:sz w:val="24"/>
+        </w:rPr>
+        <w:t xml:space="preserve">] Available at: </w:t>
+      </w:r>
+      <w:r>
+        <w:rPr>
+          <w:rFonts w:ascii="Arial" w:eastAsia="Times New Roman" w:hAnsi="Arial" w:cs="Arial"/>
+          <w:color w:val="000000" w:themeColor="text1"/>
+          <w:sz w:val="24"/>
+        </w:rPr>
+        <w:t>&lt;</w:t>
+      </w:r>
+      <w:r>
+        <w:rPr>
+          <w:rFonts w:ascii="Arial" w:eastAsia="Times New Roman" w:hAnsi="Arial" w:cs="Arial"/>
+          <w:color w:val="000000" w:themeColor="text1"/>
+          <w:sz w:val="24"/>
+        </w:rPr>
+        <w:t>https://www.altexsoft.com/blog/engineering/what-is-api-definition-types-specifications-documentation</w:t>
+      </w:r>
+      <w:r>
+        <w:rPr>
+          <w:rFonts w:ascii="Arial" w:hAnsi="Arial" w:cs="Arial"/>
+          <w:color w:val="000000" w:themeColor="text1"/>
+          <w:sz w:val="24"/>
+        </w:rPr>
+        <w:t>/&gt;</w:t>
+      </w:r>
+      <w:r>
+        <w:rPr>
+          <w:rFonts w:ascii="Arial" w:eastAsia="Times New Roman" w:hAnsi="Arial" w:cs="Arial"/>
+          <w:color w:val="000000" w:themeColor="text1"/>
+          <w:sz w:val="24"/>
+        </w:rPr>
+        <w:t xml:space="preserve"> [Accessed 25 May 2022].</w:t>
+      </w:r>
+    </w:p>
+    <w:p>
+      <w:pPr>
+        <w:spacing w:after="0" w:line="360" w:lineRule="auto"/>
+        <w:rPr>
+          <w:rFonts w:ascii="Arial" w:eastAsia="Times New Roman" w:hAnsi="Arial" w:cs="Arial"/>
+          <w:color w:val="000000" w:themeColor="text1"/>
+          <w:sz w:val="24"/>
+        </w:rPr>
+      </w:pPr>
+    </w:p>
+    <w:p>
+      <w:pPr>
+        <w:spacing w:after="0" w:line="360" w:lineRule="auto"/>
+        <w:rPr>
+          <w:rFonts w:ascii="Arial" w:eastAsia="Times New Roman" w:hAnsi="Arial" w:cs="Arial"/>
+          <w:color w:val="000000" w:themeColor="text1"/>
+          <w:sz w:val="24"/>
+        </w:rPr>
+      </w:pPr>
+      <w:r>
+        <w:rPr>
+          <w:rFonts w:ascii="Arial" w:eastAsia="Times New Roman" w:hAnsi="Arial" w:cs="Arial"/>
+          <w:color w:val="000000" w:themeColor="text1"/>
+          <w:sz w:val="24"/>
+        </w:rPr>
+        <w:t>Android Authority. 2022. What is Android? Here's everything you need t</w:t>
+      </w:r>
+      <w:r>
+        <w:rPr>
+          <w:rFonts w:ascii="Arial" w:eastAsia="Times New Roman" w:hAnsi="Arial" w:cs="Arial"/>
+          <w:color w:val="000000" w:themeColor="text1"/>
+          <w:sz w:val="24"/>
+        </w:rPr>
+        <w:t>o know. [</w:t>
+      </w:r>
+      <w:proofErr w:type="gramStart"/>
+      <w:r>
+        <w:rPr>
+          <w:rFonts w:ascii="Arial" w:eastAsia="Times New Roman" w:hAnsi="Arial" w:cs="Arial"/>
+          <w:color w:val="000000" w:themeColor="text1"/>
+          <w:sz w:val="24"/>
+        </w:rPr>
+        <w:t>online</w:t>
+      </w:r>
+      <w:proofErr w:type="gramEnd"/>
+      <w:r>
+        <w:rPr>
+          <w:rFonts w:ascii="Arial" w:eastAsia="Times New Roman" w:hAnsi="Arial" w:cs="Arial"/>
+          <w:color w:val="000000" w:themeColor="text1"/>
+          <w:sz w:val="24"/>
+        </w:rPr>
+        <w:t xml:space="preserve">] Available at: </w:t>
+      </w:r>
+      <w:r>
+        <w:rPr>
+          <w:rFonts w:ascii="Arial" w:eastAsia="Times New Roman" w:hAnsi="Arial" w:cs="Arial"/>
+          <w:color w:val="000000" w:themeColor="text1"/>
+          <w:sz w:val="24"/>
+        </w:rPr>
+        <w:t>&lt;</w:t>
+      </w:r>
+      <w:r>
+        <w:rPr>
+          <w:rFonts w:ascii="Arial" w:eastAsia="Times New Roman" w:hAnsi="Arial" w:cs="Arial"/>
+          <w:color w:val="000000" w:themeColor="text1"/>
+          <w:sz w:val="24"/>
+        </w:rPr>
+        <w:t>https://www.androidauthori</w:t>
+      </w:r>
+      <w:r>
+        <w:rPr>
+          <w:rFonts w:ascii="Arial" w:eastAsia="Times New Roman" w:hAnsi="Arial" w:cs="Arial"/>
+          <w:color w:val="000000" w:themeColor="text1"/>
+          <w:sz w:val="24"/>
+        </w:rPr>
+        <w:t>ty.com/what-is-android-328076</w:t>
+      </w:r>
+      <w:r>
+        <w:rPr>
+          <w:rFonts w:ascii="Arial" w:hAnsi="Arial" w:cs="Arial"/>
+          <w:color w:val="000000" w:themeColor="text1"/>
+          <w:sz w:val="24"/>
+        </w:rPr>
+        <w:t>/&gt;</w:t>
+      </w:r>
+      <w:r>
+        <w:rPr>
+          <w:rFonts w:ascii="Arial" w:eastAsia="Times New Roman" w:hAnsi="Arial" w:cs="Arial"/>
+          <w:color w:val="000000" w:themeColor="text1"/>
+          <w:sz w:val="24"/>
+        </w:rPr>
+        <w:t xml:space="preserve"> [Accessed 1 May 2022].</w:t>
+      </w:r>
+    </w:p>
+    <w:p>
+      <w:pPr>
+        <w:spacing w:after="0" w:line="360" w:lineRule="auto"/>
+        <w:rPr>
+          <w:rFonts w:ascii="Arial" w:hAnsi="Arial" w:cs="Arial"/>
+          <w:color w:val="000000" w:themeColor="text1"/>
+          <w:sz w:val="24"/>
+        </w:rPr>
+      </w:pPr>
+    </w:p>
+    <w:p>
+      <w:pPr>
+        <w:spacing w:after="0" w:line="360" w:lineRule="auto"/>
+        <w:rPr>
+          <w:rFonts w:ascii="Arial" w:hAnsi="Arial" w:cs="Arial"/>
+          <w:color w:val="000000" w:themeColor="text1"/>
+          <w:sz w:val="24"/>
+        </w:rPr>
+      </w:pPr>
+      <w:r>
+        <w:rPr>
+          <w:rFonts w:ascii="Arial" w:hAnsi="Arial" w:cs="Arial"/>
+          <w:color w:val="000000" w:themeColor="text1"/>
+          <w:sz w:val="24"/>
+        </w:rPr>
+        <w:t>Ascribe. 2022. Linguistic Analysis Explained - Ascribe. [</w:t>
+      </w:r>
+      <w:proofErr w:type="gramStart"/>
+      <w:r>
+        <w:rPr>
+          <w:rFonts w:ascii="Arial" w:hAnsi="Arial" w:cs="Arial"/>
+          <w:color w:val="000000" w:themeColor="text1"/>
+          <w:sz w:val="24"/>
+        </w:rPr>
+        <w:t>online</w:t>
+      </w:r>
+      <w:proofErr w:type="gramEnd"/>
+      <w:r>
+        <w:rPr>
+          <w:rFonts w:ascii="Arial" w:hAnsi="Arial" w:cs="Arial"/>
+          <w:color w:val="000000" w:themeColor="text1"/>
+          <w:sz w:val="24"/>
+        </w:rPr>
+        <w:t xml:space="preserve">] Available at: </w:t>
+      </w:r>
+      <w:r>
+        <w:rPr>
+          <w:rFonts w:ascii="Arial" w:hAnsi="Arial" w:cs="Arial"/>
+          <w:color w:val="000000" w:themeColor="text1"/>
+          <w:sz w:val="24"/>
+        </w:rPr>
+        <w:t>&lt;</w:t>
+      </w:r>
+      <w:r>
+        <w:rPr>
+          <w:rFonts w:ascii="Arial" w:hAnsi="Arial" w:cs="Arial"/>
+          <w:color w:val="000000" w:themeColor="text1"/>
+          <w:sz w:val="24"/>
+        </w:rPr>
+        <w:t>https://goascribe.com/blog/linguistic-analysis-explained</w:t>
+      </w:r>
+      <w:r>
+        <w:rPr>
+          <w:rFonts w:ascii="Arial" w:hAnsi="Arial" w:cs="Arial"/>
+          <w:color w:val="000000" w:themeColor="text1"/>
+          <w:sz w:val="24"/>
+        </w:rPr>
+        <w:t>/&gt;</w:t>
+      </w:r>
+      <w:r>
+        <w:rPr>
+          <w:rFonts w:ascii="Arial" w:hAnsi="Arial" w:cs="Arial"/>
+          <w:color w:val="000000" w:themeColor="text1"/>
+          <w:sz w:val="24"/>
+        </w:rPr>
+        <w:t xml:space="preserve"> [Accessed 25 May 2022].</w:t>
+      </w:r>
+    </w:p>
+    <w:p>
+      <w:pPr>
+        <w:spacing w:after="0" w:line="360" w:lineRule="auto"/>
+        <w:rPr>
+          <w:rFonts w:ascii="Arial" w:hAnsi="Arial" w:cs="Arial"/>
+          <w:color w:val="000000" w:themeColor="text1"/>
+          <w:sz w:val="24"/>
+        </w:rPr>
+      </w:pPr>
+    </w:p>
+    <w:p>
+      <w:pPr>
+        <w:spacing w:line="360" w:lineRule="auto"/>
+        <w:jc w:val="both"/>
+        <w:rPr>
+          <w:rFonts w:ascii="Arial" w:hAnsi="Arial" w:cs="Arial"/>
+          <w:color w:val="000000" w:themeColor="text1"/>
+          <w:sz w:val="24"/>
+        </w:rPr>
+      </w:pPr>
+      <w:r>
+        <w:rPr>
+          <w:rFonts w:ascii="Arial" w:hAnsi="Arial" w:cs="Arial"/>
+          <w:color w:val="000000" w:themeColor="text1"/>
+          <w:sz w:val="24"/>
+        </w:rPr>
+        <w:t xml:space="preserve">Common Sense Media. 2022. </w:t>
+      </w:r>
+      <w:proofErr w:type="spellStart"/>
+      <w:r>
+        <w:rPr>
+          <w:rFonts w:ascii="Arial" w:hAnsi="Arial" w:cs="Arial"/>
+          <w:color w:val="000000" w:themeColor="text1"/>
+          <w:sz w:val="24"/>
+        </w:rPr>
+        <w:t>LikeSo</w:t>
+      </w:r>
+      <w:proofErr w:type="spellEnd"/>
+      <w:r>
+        <w:rPr>
+          <w:rFonts w:ascii="Arial" w:hAnsi="Arial" w:cs="Arial"/>
+          <w:color w:val="000000" w:themeColor="text1"/>
+          <w:sz w:val="24"/>
+        </w:rPr>
+        <w:t xml:space="preserve"> App Review. [</w:t>
+      </w:r>
+      <w:proofErr w:type="gramStart"/>
+      <w:r>
+        <w:rPr>
+          <w:rFonts w:ascii="Arial" w:hAnsi="Arial" w:cs="Arial"/>
+          <w:color w:val="000000" w:themeColor="text1"/>
+          <w:sz w:val="24"/>
+        </w:rPr>
+        <w:t>online</w:t>
+      </w:r>
+      <w:proofErr w:type="gramEnd"/>
+      <w:r>
+        <w:rPr>
+          <w:rFonts w:ascii="Arial" w:hAnsi="Arial" w:cs="Arial"/>
+          <w:color w:val="000000" w:themeColor="text1"/>
+          <w:sz w:val="24"/>
+        </w:rPr>
+        <w:t>] Available at: &lt;https://www.commonsensemedia.org/app-reviews/likeso&gt; [Accessed 27 May 2022].</w:t>
+      </w:r>
+    </w:p>
+    <w:p>
+      <w:pPr>
+        <w:spacing w:line="360" w:lineRule="auto"/>
+        <w:jc w:val="both"/>
+        <w:rPr>
+          <w:rFonts w:ascii="Arial" w:hAnsi="Arial" w:cs="Arial"/>
+          <w:color w:val="000000" w:themeColor="text1"/>
+          <w:sz w:val="24"/>
+        </w:rPr>
+      </w:pPr>
+      <w:r>
+        <w:rPr>
+          <w:rFonts w:ascii="Arial" w:hAnsi="Arial" w:cs="Arial"/>
+          <w:color w:val="000000" w:themeColor="text1"/>
+          <w:sz w:val="24"/>
+        </w:rPr>
+        <w:t xml:space="preserve">Contributor, T., 2018. What is Android Studio? - Definition from WhatIs.com. [Online] Available at: </w:t>
+      </w:r>
+      <w:r>
+        <w:rPr>
+          <w:rFonts w:ascii="Arial" w:hAnsi="Arial" w:cs="Arial"/>
+          <w:color w:val="000000" w:themeColor="text1"/>
+          <w:sz w:val="24"/>
+        </w:rPr>
+        <w:t>&lt;</w:t>
+      </w:r>
+      <w:r>
+        <w:rPr>
+          <w:rFonts w:ascii="Arial" w:hAnsi="Arial" w:cs="Arial"/>
+          <w:color w:val="000000" w:themeColor="text1"/>
+          <w:sz w:val="24"/>
+        </w:rPr>
+        <w:t>https://www.techtarget.com/searchmobilecomputing/definition/Android-Studio</w:t>
+      </w:r>
+      <w:r>
+        <w:rPr>
+          <w:rFonts w:ascii="Arial" w:hAnsi="Arial" w:cs="Arial"/>
+          <w:color w:val="000000" w:themeColor="text1"/>
+          <w:sz w:val="24"/>
+        </w:rPr>
+        <w:t>/&gt;</w:t>
+      </w:r>
+      <w:r>
+        <w:rPr>
+          <w:rFonts w:ascii="Arial" w:hAnsi="Arial" w:cs="Arial"/>
+          <w:color w:val="000000" w:themeColor="text1"/>
+          <w:sz w:val="24"/>
+        </w:rPr>
+        <w:t xml:space="preserve"> [Accessed 21 06 2022].</w:t>
+      </w:r>
+    </w:p>
+    <w:p>
+      <w:pPr>
+        <w:spacing w:line="360" w:lineRule="auto"/>
+        <w:jc w:val="both"/>
+        <w:rPr>
+          <w:rFonts w:ascii="Arial" w:hAnsi="Arial" w:cs="Arial"/>
+          <w:color w:val="000000" w:themeColor="text1"/>
+          <w:sz w:val="24"/>
+        </w:rPr>
+      </w:pPr>
+      <w:r>
+        <w:rPr>
+          <w:rFonts w:ascii="Arial" w:hAnsi="Arial" w:cs="Arial"/>
+          <w:color w:val="000000" w:themeColor="text1"/>
+          <w:sz w:val="24"/>
+        </w:rPr>
+        <w:t xml:space="preserve">Dawson, M., Dawson, M., Rahim, E. &amp; Brewster, S., 2010. Integrating </w:t>
+      </w:r>
+      <w:proofErr w:type="spellStart"/>
+      <w:r>
+        <w:rPr>
+          <w:rFonts w:ascii="Arial" w:hAnsi="Arial" w:cs="Arial"/>
+          <w:color w:val="000000" w:themeColor="text1"/>
+          <w:sz w:val="24"/>
+        </w:rPr>
+        <w:t>Sotware</w:t>
+      </w:r>
+      <w:proofErr w:type="spellEnd"/>
+      <w:r>
+        <w:rPr>
+          <w:rFonts w:ascii="Arial" w:hAnsi="Arial" w:cs="Arial"/>
+          <w:color w:val="000000" w:themeColor="text1"/>
+          <w:sz w:val="24"/>
+        </w:rPr>
+        <w:t xml:space="preserve"> Assurance into the </w:t>
+      </w:r>
+      <w:proofErr w:type="spellStart"/>
+      <w:r>
+        <w:rPr>
+          <w:rFonts w:ascii="Arial" w:hAnsi="Arial" w:cs="Arial"/>
+          <w:color w:val="000000" w:themeColor="text1"/>
+          <w:sz w:val="24"/>
+        </w:rPr>
+        <w:t>Sotware</w:t>
+      </w:r>
+      <w:proofErr w:type="spellEnd"/>
+      <w:r>
+        <w:rPr>
+          <w:rFonts w:ascii="Arial" w:hAnsi="Arial" w:cs="Arial"/>
+          <w:color w:val="000000" w:themeColor="text1"/>
+          <w:sz w:val="24"/>
+        </w:rPr>
+        <w:t xml:space="preserve"> Development Life Cycle (SDLC), Volume 3, pp. 49-53.</w:t>
+      </w:r>
+    </w:p>
+    <w:p>
+      <w:pPr>
+        <w:spacing w:line="360" w:lineRule="auto"/>
+        <w:jc w:val="both"/>
+        <w:rPr>
+          <w:rFonts w:ascii="Arial" w:hAnsi="Arial" w:cs="Arial"/>
+          <w:color w:val="000000" w:themeColor="text1"/>
+          <w:sz w:val="24"/>
+        </w:rPr>
+      </w:pPr>
+      <w:r>
+        <w:rPr>
+          <w:rFonts w:ascii="Arial" w:hAnsi="Arial" w:cs="Arial"/>
+          <w:color w:val="000000" w:themeColor="text1"/>
+          <w:sz w:val="24"/>
+        </w:rPr>
         <w:lastRenderedPageBreak/>
-        <w:t>AltexSoft</w:t>
+        <w:t xml:space="preserve">Dora, S. K. &amp; </w:t>
+      </w:r>
+      <w:proofErr w:type="spellStart"/>
+      <w:r>
+        <w:rPr>
+          <w:rFonts w:ascii="Arial" w:hAnsi="Arial" w:cs="Arial"/>
+          <w:color w:val="000000" w:themeColor="text1"/>
+          <w:sz w:val="24"/>
+        </w:rPr>
+        <w:t>Dubey</w:t>
       </w:r>
       <w:proofErr w:type="spellEnd"/>
       <w:r>
         <w:rPr>
-          <w:rFonts w:ascii="Arial" w:eastAsia="Times New Roman" w:hAnsi="Arial" w:cs="Arial"/>
-          <w:color w:val="000000" w:themeColor="text1"/>
-          <w:sz w:val="24"/>
-        </w:rPr>
-        <w:t xml:space="preserve">. 2022. What is API: Definition, Types, Specifications, </w:t>
+          <w:rFonts w:ascii="Arial" w:hAnsi="Arial" w:cs="Arial"/>
+          <w:color w:val="000000" w:themeColor="text1"/>
+          <w:sz w:val="24"/>
+        </w:rPr>
+        <w:t>, P., 2013. SOFTWARE DEVELOPMENT LIFE CYCLE (SDLC) ANALYTICAL COMPARISON AND SURVEY ON TRADITIONAL AND AGILE METHODOLOGY, Volume 8.</w:t>
+      </w:r>
+    </w:p>
+    <w:p>
+      <w:pPr>
+        <w:spacing w:line="360" w:lineRule="auto"/>
+        <w:jc w:val="both"/>
+        <w:rPr>
+          <w:rFonts w:ascii="Arial" w:hAnsi="Arial" w:cs="Arial"/>
+          <w:color w:val="000000" w:themeColor="text1"/>
+          <w:sz w:val="24"/>
+        </w:rPr>
+      </w:pPr>
+      <w:r>
+        <w:rPr>
+          <w:rFonts w:ascii="Arial" w:hAnsi="Arial" w:cs="Arial"/>
+          <w:color w:val="000000" w:themeColor="text1"/>
+          <w:sz w:val="24"/>
+        </w:rPr>
+        <w:t>Dwyer, K. and Davidson, M., 2012. Is Public Speaking Really More Feared Than Death</w:t>
       </w:r>
       <w:proofErr w:type="gramStart"/>
       <w:r>
         <w:rPr>
-          <w:rFonts w:ascii="Arial" w:eastAsia="Times New Roman" w:hAnsi="Arial" w:cs="Arial"/>
-          <w:color w:val="000000" w:themeColor="text1"/>
-          <w:sz w:val="24"/>
-        </w:rPr>
-        <w:t>Documentation.</w:t>
+          <w:rFonts w:ascii="Arial" w:hAnsi="Arial" w:cs="Arial"/>
+          <w:color w:val="000000" w:themeColor="text1"/>
+          <w:sz w:val="24"/>
+        </w:rPr>
+        <w:t>?.</w:t>
       </w:r>
       <w:proofErr w:type="gramEnd"/>
       <w:r>
         <w:rPr>
-          <w:rFonts w:ascii="Arial" w:eastAsia="Times New Roman" w:hAnsi="Arial" w:cs="Arial"/>
-          <w:color w:val="000000" w:themeColor="text1"/>
-          <w:sz w:val="24"/>
-        </w:rPr>
-        <w:t xml:space="preserve"> [</w:t>
-      </w:r>
-      <w:proofErr w:type="gramStart"/>
-      <w:r>
-        <w:rPr>
-          <w:rFonts w:ascii="Arial" w:eastAsia="Times New Roman" w:hAnsi="Arial" w:cs="Arial"/>
-          <w:color w:val="000000" w:themeColor="text1"/>
-          <w:sz w:val="24"/>
-        </w:rPr>
-        <w:t>online</w:t>
-      </w:r>
-      <w:proofErr w:type="gramEnd"/>
-      <w:r>
-        <w:rPr>
-          <w:rFonts w:ascii="Arial" w:eastAsia="Times New Roman" w:hAnsi="Arial" w:cs="Arial"/>
-          <w:color w:val="000000" w:themeColor="text1"/>
-          <w:sz w:val="24"/>
-        </w:rPr>
-        <w:t xml:space="preserve">] Available at: </w:t>
-      </w:r>
-      <w:r>
-        <w:rPr>
-          <w:rFonts w:ascii="Arial" w:eastAsia="Times New Roman" w:hAnsi="Arial" w:cs="Arial"/>
-          <w:color w:val="000000" w:themeColor="text1"/>
-          <w:sz w:val="24"/>
-        </w:rPr>
-        <w:t>&lt;</w:t>
-      </w:r>
-      <w:r>
-        <w:rPr>
-          <w:rFonts w:ascii="Arial" w:eastAsia="Times New Roman" w:hAnsi="Arial" w:cs="Arial"/>
-          <w:color w:val="000000" w:themeColor="text1"/>
-          <w:sz w:val="24"/>
-        </w:rPr>
-        <w:t>https://www.altexsoft.com/blog/engineering/what-is-api-definition-types-specifications-documentation</w:t>
-      </w:r>
-      <w:r>
-        <w:rPr>
-          <w:rFonts w:ascii="Arial" w:hAnsi="Arial" w:cs="Arial"/>
-          <w:color w:val="000000" w:themeColor="text1"/>
-          <w:sz w:val="24"/>
-        </w:rPr>
-        <w:t>/&gt;</w:t>
-      </w:r>
-      <w:r>
-        <w:rPr>
-          <w:rFonts w:ascii="Arial" w:eastAsia="Times New Roman" w:hAnsi="Arial" w:cs="Arial"/>
-          <w:color w:val="000000" w:themeColor="text1"/>
-          <w:sz w:val="24"/>
-        </w:rPr>
-        <w:t xml:space="preserve"> [Accessed 25 May 2022].</w:t>
-      </w:r>
-    </w:p>
-    <w:p>
-      <w:pPr>
-        <w:spacing w:after="0" w:line="360" w:lineRule="auto"/>
-        <w:rPr>
-          <w:rFonts w:ascii="Arial" w:eastAsia="Times New Roman" w:hAnsi="Arial" w:cs="Arial"/>
-          <w:color w:val="000000" w:themeColor="text1"/>
-          <w:sz w:val="24"/>
-        </w:rPr>
-      </w:pPr>
-    </w:p>
-    <w:p>
-      <w:pPr>
-        <w:spacing w:after="0" w:line="360" w:lineRule="auto"/>
-        <w:rPr>
-          <w:rFonts w:ascii="Arial" w:eastAsia="Times New Roman" w:hAnsi="Arial" w:cs="Arial"/>
-          <w:color w:val="000000" w:themeColor="text1"/>
-          <w:sz w:val="24"/>
-        </w:rPr>
-      </w:pPr>
-      <w:r>
-        <w:rPr>
-          <w:rFonts w:ascii="Arial" w:eastAsia="Times New Roman" w:hAnsi="Arial" w:cs="Arial"/>
-          <w:color w:val="000000" w:themeColor="text1"/>
-          <w:sz w:val="24"/>
-        </w:rPr>
-        <w:t>Android Authority. 2022. What is Android? Here's everything you need t</w:t>
-      </w:r>
-      <w:r>
-        <w:rPr>
-          <w:rFonts w:ascii="Arial" w:eastAsia="Times New Roman" w:hAnsi="Arial" w:cs="Arial"/>
-          <w:color w:val="000000" w:themeColor="text1"/>
-          <w:sz w:val="24"/>
-        </w:rPr>
-        <w:t>o know. [</w:t>
-      </w:r>
-      <w:proofErr w:type="gramStart"/>
-      <w:r>
-        <w:rPr>
-          <w:rFonts w:ascii="Arial" w:eastAsia="Times New Roman" w:hAnsi="Arial" w:cs="Arial"/>
-          <w:color w:val="000000" w:themeColor="text1"/>
-          <w:sz w:val="24"/>
-        </w:rPr>
-        <w:t>online</w:t>
-      </w:r>
-      <w:proofErr w:type="gramEnd"/>
-      <w:r>
-        <w:rPr>
-          <w:rFonts w:ascii="Arial" w:eastAsia="Times New Roman" w:hAnsi="Arial" w:cs="Arial"/>
-          <w:color w:val="000000" w:themeColor="text1"/>
-          <w:sz w:val="24"/>
-        </w:rPr>
-        <w:t xml:space="preserve">] Available at: </w:t>
-      </w:r>
-      <w:r>
-        <w:rPr>
-          <w:rFonts w:ascii="Arial" w:eastAsia="Times New Roman" w:hAnsi="Arial" w:cs="Arial"/>
-          <w:color w:val="000000" w:themeColor="text1"/>
-          <w:sz w:val="24"/>
-        </w:rPr>
-        <w:t>&lt;</w:t>
-      </w:r>
-      <w:r>
-        <w:rPr>
-          <w:rFonts w:ascii="Arial" w:eastAsia="Times New Roman" w:hAnsi="Arial" w:cs="Arial"/>
-          <w:color w:val="000000" w:themeColor="text1"/>
-          <w:sz w:val="24"/>
-        </w:rPr>
-        <w:t>https://www.androidauthori</w:t>
-      </w:r>
-      <w:r>
-        <w:rPr>
-          <w:rFonts w:ascii="Arial" w:eastAsia="Times New Roman" w:hAnsi="Arial" w:cs="Arial"/>
-          <w:color w:val="000000" w:themeColor="text1"/>
-          <w:sz w:val="24"/>
-        </w:rPr>
-        <w:t>ty.com/what-is-android-328076</w:t>
-      </w:r>
-      <w:r>
-        <w:rPr>
-          <w:rFonts w:ascii="Arial" w:hAnsi="Arial" w:cs="Arial"/>
-          <w:color w:val="000000" w:themeColor="text1"/>
-          <w:sz w:val="24"/>
-        </w:rPr>
-        <w:t>/&gt;</w:t>
-      </w:r>
-      <w:r>
-        <w:rPr>
-          <w:rFonts w:ascii="Arial" w:eastAsia="Times New Roman" w:hAnsi="Arial" w:cs="Arial"/>
-          <w:color w:val="000000" w:themeColor="text1"/>
-          <w:sz w:val="24"/>
-        </w:rPr>
-        <w:t xml:space="preserve"> [Accessed 1 May 2022].</w:t>
-      </w:r>
-    </w:p>
-    <w:p>
-      <w:pPr>
-        <w:spacing w:after="0" w:line="360" w:lineRule="auto"/>
-        <w:rPr>
-          <w:rFonts w:ascii="Arial" w:hAnsi="Arial" w:cs="Arial"/>
-          <w:color w:val="000000" w:themeColor="text1"/>
-          <w:sz w:val="24"/>
-        </w:rPr>
-      </w:pPr>
-    </w:p>
-    <w:p>
-      <w:pPr>
-        <w:spacing w:after="0" w:line="360" w:lineRule="auto"/>
-        <w:rPr>
-          <w:rFonts w:ascii="Arial" w:hAnsi="Arial" w:cs="Arial"/>
-          <w:color w:val="000000" w:themeColor="text1"/>
-          <w:sz w:val="24"/>
-        </w:rPr>
-      </w:pPr>
-      <w:r>
-        <w:rPr>
-          <w:rFonts w:ascii="Arial" w:hAnsi="Arial" w:cs="Arial"/>
-          <w:color w:val="000000" w:themeColor="text1"/>
-          <w:sz w:val="24"/>
-        </w:rPr>
-        <w:t>Ascribe. 2022. Linguistic Analysis Explained - Ascribe. [</w:t>
-      </w:r>
-      <w:proofErr w:type="gramStart"/>
-      <w:r>
-        <w:rPr>
-          <w:rFonts w:ascii="Arial" w:hAnsi="Arial" w:cs="Arial"/>
-          <w:color w:val="000000" w:themeColor="text1"/>
-          <w:sz w:val="24"/>
-        </w:rPr>
-        <w:t>online</w:t>
-      </w:r>
-      <w:proofErr w:type="gramEnd"/>
-      <w:r>
-        <w:rPr>
-          <w:rFonts w:ascii="Arial" w:hAnsi="Arial" w:cs="Arial"/>
-          <w:color w:val="000000" w:themeColor="text1"/>
-          <w:sz w:val="24"/>
-        </w:rPr>
-        <w:t xml:space="preserve">] Available at: </w:t>
-      </w:r>
-      <w:r>
-        <w:rPr>
-          <w:rFonts w:ascii="Arial" w:hAnsi="Arial" w:cs="Arial"/>
-          <w:color w:val="000000" w:themeColor="text1"/>
-          <w:sz w:val="24"/>
-        </w:rPr>
-        <w:t>&lt;</w:t>
-      </w:r>
-      <w:r>
-        <w:rPr>
-          <w:rFonts w:ascii="Arial" w:hAnsi="Arial" w:cs="Arial"/>
-          <w:color w:val="000000" w:themeColor="text1"/>
-          <w:sz w:val="24"/>
-        </w:rPr>
-        <w:t>https://goascribe.com/blog/linguistic-analysis-explained</w:t>
-      </w:r>
-      <w:r>
-        <w:rPr>
-          <w:rFonts w:ascii="Arial" w:hAnsi="Arial" w:cs="Arial"/>
-          <w:color w:val="000000" w:themeColor="text1"/>
-          <w:sz w:val="24"/>
-        </w:rPr>
-        <w:t>/&gt;</w:t>
-      </w:r>
-      <w:r>
-        <w:rPr>
-          <w:rFonts w:ascii="Arial" w:hAnsi="Arial" w:cs="Arial"/>
-          <w:color w:val="000000" w:themeColor="text1"/>
-          <w:sz w:val="24"/>
-        </w:rPr>
-        <w:t xml:space="preserve"> [Accessed 25 May 2022].</w:t>
-      </w:r>
-    </w:p>
-    <w:p>
-      <w:pPr>
-        <w:spacing w:after="0" w:line="360" w:lineRule="auto"/>
-        <w:rPr>
-          <w:rFonts w:ascii="Arial" w:hAnsi="Arial" w:cs="Arial"/>
-          <w:color w:val="000000" w:themeColor="text1"/>
-          <w:sz w:val="24"/>
-        </w:rPr>
-      </w:pPr>
-    </w:p>
-    <w:p>
-      <w:pPr>
-        <w:spacing w:line="360" w:lineRule="auto"/>
-        <w:jc w:val="both"/>
-        <w:rPr>
-          <w:rFonts w:ascii="Arial" w:hAnsi="Arial" w:cs="Arial"/>
-          <w:color w:val="000000" w:themeColor="text1"/>
-          <w:sz w:val="24"/>
-        </w:rPr>
-      </w:pPr>
-      <w:r>
-        <w:rPr>
-          <w:rFonts w:ascii="Arial" w:hAnsi="Arial" w:cs="Arial"/>
-          <w:color w:val="000000" w:themeColor="text1"/>
-          <w:sz w:val="24"/>
-        </w:rPr>
-        <w:t xml:space="preserve">Common Sense Media. 2022. </w:t>
-      </w:r>
+          <w:rFonts w:ascii="Arial" w:hAnsi="Arial" w:cs="Arial"/>
+          <w:color w:val="000000" w:themeColor="text1"/>
+          <w:sz w:val="24"/>
+        </w:rPr>
+        <w:t xml:space="preserve"> Communication Research Reports, 29(2), pp.99-107</w:t>
+      </w:r>
+      <w:r>
+        <w:rPr>
+          <w:rFonts w:ascii="Arial" w:hAnsi="Arial" w:cs="Arial"/>
+          <w:color w:val="000000" w:themeColor="text1"/>
+          <w:sz w:val="24"/>
+        </w:rPr>
+        <w:t xml:space="preserve"> [Accessed 14 05 2022].</w:t>
+      </w:r>
+    </w:p>
+    <w:p>
+      <w:pPr>
+        <w:spacing w:line="360" w:lineRule="auto"/>
+        <w:jc w:val="both"/>
+        <w:rPr>
+          <w:rFonts w:ascii="Arial" w:hAnsi="Arial" w:cs="Arial"/>
+          <w:color w:val="000000" w:themeColor="text1"/>
+          <w:sz w:val="24"/>
+        </w:rPr>
+      </w:pPr>
       <w:proofErr w:type="spellStart"/>
       <w:r>
         <w:rPr>
@@ -14578,7 +15356,7 @@
           <w:color w:val="000000" w:themeColor="text1"/>
           <w:sz w:val="24"/>
         </w:rPr>
-        <w:t>LikeSo</w:t>
+        <w:t>Ebrahimi</w:t>
       </w:r>
       <w:proofErr w:type="spellEnd"/>
       <w:r>
@@ -14587,95 +15365,7 @@
           <w:color w:val="000000" w:themeColor="text1"/>
           <w:sz w:val="24"/>
         </w:rPr>
-        <w:t xml:space="preserve"> App Review. [</w:t>
-      </w:r>
-      <w:proofErr w:type="gramStart"/>
-      <w:r>
-        <w:rPr>
-          <w:rFonts w:ascii="Arial" w:hAnsi="Arial" w:cs="Arial"/>
-          <w:color w:val="000000" w:themeColor="text1"/>
-          <w:sz w:val="24"/>
-        </w:rPr>
-        <w:t>online</w:t>
-      </w:r>
-      <w:proofErr w:type="gramEnd"/>
-      <w:r>
-        <w:rPr>
-          <w:rFonts w:ascii="Arial" w:hAnsi="Arial" w:cs="Arial"/>
-          <w:color w:val="000000" w:themeColor="text1"/>
-          <w:sz w:val="24"/>
-        </w:rPr>
-        <w:t>] Available at: &lt;https://www.commonsensemedia.org/app-reviews/likeso&gt; [Accessed 27 May 2022].</w:t>
-      </w:r>
-    </w:p>
-    <w:p>
-      <w:pPr>
-        <w:spacing w:line="360" w:lineRule="auto"/>
-        <w:jc w:val="both"/>
-        <w:rPr>
-          <w:rFonts w:ascii="Arial" w:hAnsi="Arial" w:cs="Arial"/>
-          <w:color w:val="000000" w:themeColor="text1"/>
-          <w:sz w:val="24"/>
-        </w:rPr>
-      </w:pPr>
-      <w:r>
-        <w:rPr>
-          <w:rFonts w:ascii="Arial" w:hAnsi="Arial" w:cs="Arial"/>
-          <w:color w:val="000000" w:themeColor="text1"/>
-          <w:sz w:val="24"/>
-        </w:rPr>
-        <w:t xml:space="preserve">Contributor, T., 2018. What is Android Studio? - Definition from WhatIs.com. [Online] Available at: </w:t>
-      </w:r>
-      <w:r>
-        <w:rPr>
-          <w:rFonts w:ascii="Arial" w:hAnsi="Arial" w:cs="Arial"/>
-          <w:color w:val="000000" w:themeColor="text1"/>
-          <w:sz w:val="24"/>
-        </w:rPr>
-        <w:t>&lt;</w:t>
-      </w:r>
-      <w:r>
-        <w:rPr>
-          <w:rFonts w:ascii="Arial" w:hAnsi="Arial" w:cs="Arial"/>
-          <w:color w:val="000000" w:themeColor="text1"/>
-          <w:sz w:val="24"/>
-        </w:rPr>
-        <w:t>https://www.techtarget.com/searchmobilecomputing/definition/Android-Studio</w:t>
-      </w:r>
-      <w:r>
-        <w:rPr>
-          <w:rFonts w:ascii="Arial" w:hAnsi="Arial" w:cs="Arial"/>
-          <w:color w:val="000000" w:themeColor="text1"/>
-          <w:sz w:val="24"/>
-        </w:rPr>
-        <w:t>/&gt;</w:t>
-      </w:r>
-      <w:r>
-        <w:rPr>
-          <w:rFonts w:ascii="Arial" w:hAnsi="Arial" w:cs="Arial"/>
-          <w:color w:val="000000" w:themeColor="text1"/>
-          <w:sz w:val="24"/>
-        </w:rPr>
-        <w:t xml:space="preserve"> [Accessed 21 06 2022].</w:t>
-      </w:r>
-    </w:p>
-    <w:p>
-      <w:pPr>
-        <w:spacing w:line="360" w:lineRule="auto"/>
-        <w:jc w:val="both"/>
-        <w:rPr>
-          <w:rFonts w:ascii="Arial" w:hAnsi="Arial" w:cs="Arial"/>
-          <w:color w:val="000000" w:themeColor="text1"/>
-          <w:sz w:val="24"/>
-        </w:rPr>
-      </w:pPr>
-      <w:r>
-        <w:rPr>
-          <w:rFonts w:ascii="Arial" w:hAnsi="Arial" w:cs="Arial"/>
-          <w:color w:val="000000" w:themeColor="text1"/>
-          <w:sz w:val="24"/>
-        </w:rPr>
-        <w:t xml:space="preserve">Dawson, M., Dawson, M., Rahim, E. &amp; Brewster, S., 2010. Integrating </w:t>
+        <w:t xml:space="preserve">, O., </w:t>
       </w:r>
       <w:proofErr w:type="spellStart"/>
       <w:r>
@@ -14684,7 +15374,7 @@
           <w:color w:val="000000" w:themeColor="text1"/>
           <w:sz w:val="24"/>
         </w:rPr>
-        <w:t>Sotware</w:t>
+        <w:t>Pallesen</w:t>
       </w:r>
       <w:proofErr w:type="spellEnd"/>
       <w:r>
@@ -14693,7 +15383,7 @@
           <w:color w:val="000000" w:themeColor="text1"/>
           <w:sz w:val="24"/>
         </w:rPr>
-        <w:t xml:space="preserve"> Assurance into the </w:t>
+        <w:t xml:space="preserve">, S., </w:t>
       </w:r>
       <w:proofErr w:type="spellStart"/>
       <w:r>
@@ -14702,7 +15392,7 @@
           <w:color w:val="000000" w:themeColor="text1"/>
           <w:sz w:val="24"/>
         </w:rPr>
-        <w:t>Sotware</w:t>
+        <w:t>Kenter</w:t>
       </w:r>
       <w:proofErr w:type="spellEnd"/>
       <w:r>
@@ -14711,26 +15401,7 @@
           <w:color w:val="000000" w:themeColor="text1"/>
           <w:sz w:val="24"/>
         </w:rPr>
-        <w:t xml:space="preserve"> Development Life Cycle (SDLC), Volume 3, pp. 49-53.</w:t>
-      </w:r>
-    </w:p>
-    <w:p>
-      <w:pPr>
-        <w:spacing w:line="360" w:lineRule="auto"/>
-        <w:jc w:val="both"/>
-        <w:rPr>
-          <w:rFonts w:ascii="Arial" w:hAnsi="Arial" w:cs="Arial"/>
-          <w:color w:val="000000" w:themeColor="text1"/>
-          <w:sz w:val="24"/>
-        </w:rPr>
-      </w:pPr>
-      <w:r>
-        <w:rPr>
-          <w:rFonts w:ascii="Arial" w:hAnsi="Arial" w:cs="Arial"/>
-          <w:color w:val="000000" w:themeColor="text1"/>
-          <w:sz w:val="24"/>
-        </w:rPr>
-        <w:t xml:space="preserve">Dora, S. K. &amp; </w:t>
+        <w:t xml:space="preserve">, R. and </w:t>
       </w:r>
       <w:proofErr w:type="spellStart"/>
       <w:r>
@@ -14739,7 +15410,7 @@
           <w:color w:val="000000" w:themeColor="text1"/>
           <w:sz w:val="24"/>
         </w:rPr>
-        <w:t>Dubey</w:t>
+        <w:t>Nordgreen</w:t>
       </w:r>
       <w:proofErr w:type="spellEnd"/>
       <w:r>
@@ -14748,64 +15419,35 @@
           <w:color w:val="000000" w:themeColor="text1"/>
           <w:sz w:val="24"/>
         </w:rPr>
-        <w:t>, P., 2013. SOFTWARE DEVELOPMENT LIFE CYCLE (SDLC) ANALYTICAL COMPARISON AND SURVEY ON TRADITIONAL AND AGILE METHODOLOGY, Volume 8.</w:t>
-      </w:r>
-    </w:p>
-    <w:p>
-      <w:pPr>
-        <w:spacing w:line="360" w:lineRule="auto"/>
-        <w:jc w:val="both"/>
-        <w:rPr>
-          <w:rFonts w:ascii="Arial" w:hAnsi="Arial" w:cs="Arial"/>
-          <w:color w:val="000000" w:themeColor="text1"/>
-          <w:sz w:val="24"/>
-        </w:rPr>
-      </w:pPr>
-      <w:r>
-        <w:rPr>
-          <w:rFonts w:ascii="Arial" w:hAnsi="Arial" w:cs="Arial"/>
-          <w:color w:val="000000" w:themeColor="text1"/>
-          <w:sz w:val="24"/>
-        </w:rPr>
-        <w:t>Dwyer, K. and Davidson, M., 2012. Is Public Speaking Really More Feared Than Death</w:t>
-      </w:r>
-      <w:proofErr w:type="gramStart"/>
-      <w:r>
-        <w:rPr>
-          <w:rFonts w:ascii="Arial" w:hAnsi="Arial" w:cs="Arial"/>
-          <w:color w:val="000000" w:themeColor="text1"/>
-          <w:sz w:val="24"/>
-        </w:rPr>
-        <w:t>?.</w:t>
-      </w:r>
-      <w:proofErr w:type="gramEnd"/>
-      <w:r>
-        <w:rPr>
-          <w:rFonts w:ascii="Arial" w:hAnsi="Arial" w:cs="Arial"/>
-          <w:color w:val="000000" w:themeColor="text1"/>
-          <w:sz w:val="24"/>
-        </w:rPr>
-        <w:t xml:space="preserve"> Communication Research Reports, 29(2), pp.99-107</w:t>
-      </w:r>
-      <w:r>
-        <w:rPr>
-          <w:rFonts w:ascii="Arial" w:hAnsi="Arial" w:cs="Arial"/>
-          <w:color w:val="000000" w:themeColor="text1"/>
-          <w:sz w:val="24"/>
-        </w:rPr>
-        <w:t xml:space="preserve"> [Accessed 14 05 2022].</w:t>
-      </w:r>
-    </w:p>
-    <w:p>
-      <w:pPr>
-        <w:spacing w:line="360" w:lineRule="auto"/>
-        <w:jc w:val="both"/>
-        <w:rPr>
-          <w:rFonts w:ascii="Arial" w:hAnsi="Arial" w:cs="Arial"/>
-          <w:color w:val="000000" w:themeColor="text1"/>
-          <w:sz w:val="24"/>
-        </w:rPr>
-      </w:pPr>
+        <w:t>, T., 2019. Psychological Interventions for the Fear of Public Speaking: A Meta-Analysis. Frontiers in Psychology, 10</w:t>
+      </w:r>
+      <w:r>
+        <w:rPr>
+          <w:rFonts w:ascii="Arial" w:hAnsi="Arial" w:cs="Arial"/>
+          <w:color w:val="000000" w:themeColor="text1"/>
+          <w:sz w:val="24"/>
+        </w:rPr>
+        <w:t xml:space="preserve"> [Accessed 08 03 2022].</w:t>
+      </w:r>
+    </w:p>
+    <w:p>
+      <w:pPr>
+        <w:spacing w:line="360" w:lineRule="auto"/>
+        <w:jc w:val="both"/>
+        <w:rPr>
+          <w:rFonts w:ascii="Arial" w:hAnsi="Arial" w:cs="Arial"/>
+          <w:color w:val="000000" w:themeColor="text1"/>
+          <w:sz w:val="24"/>
+        </w:rPr>
+      </w:pPr>
+      <w:r>
+        <w:rPr>
+          <w:rFonts w:ascii="Arial" w:hAnsi="Arial" w:cs="Arial"/>
+          <w:color w:val="000000" w:themeColor="text1"/>
+          <w:sz w:val="24"/>
+        </w:rPr>
+        <w:t xml:space="preserve">Harris, S., </w:t>
+      </w:r>
       <w:proofErr w:type="spellStart"/>
       <w:r>
         <w:rPr>
@@ -14813,7 +15455,7 @@
           <w:color w:val="000000" w:themeColor="text1"/>
           <w:sz w:val="24"/>
         </w:rPr>
-        <w:t>Ebrahimi</w:t>
+        <w:t>Kemmerling</w:t>
       </w:r>
       <w:proofErr w:type="spellEnd"/>
       <w:r>
@@ -14822,7 +15464,7 @@
           <w:color w:val="000000" w:themeColor="text1"/>
           <w:sz w:val="24"/>
         </w:rPr>
-        <w:t xml:space="preserve">, O., </w:t>
+        <w:t xml:space="preserve">, R. and North, M., 2002. Brief Virtual Reality Therapy for Public Speaking Anxiety. </w:t>
       </w:r>
       <w:proofErr w:type="spellStart"/>
       <w:r>
@@ -14831,7 +15473,7 @@
           <w:color w:val="000000" w:themeColor="text1"/>
           <w:sz w:val="24"/>
         </w:rPr>
-        <w:t>Pallesen</w:t>
+        <w:t>CyberPsychology</w:t>
       </w:r>
       <w:proofErr w:type="spellEnd"/>
       <w:r>
@@ -14840,105 +15482,6 @@
           <w:color w:val="000000" w:themeColor="text1"/>
           <w:sz w:val="24"/>
         </w:rPr>
-        <w:t xml:space="preserve">, S., </w:t>
-      </w:r>
-      <w:proofErr w:type="spellStart"/>
-      <w:r>
-        <w:rPr>
-          <w:rFonts w:ascii="Arial" w:hAnsi="Arial" w:cs="Arial"/>
-          <w:color w:val="000000" w:themeColor="text1"/>
-          <w:sz w:val="24"/>
-        </w:rPr>
-        <w:t>Kenter</w:t>
-      </w:r>
-      <w:proofErr w:type="spellEnd"/>
-      <w:r>
-        <w:rPr>
-          <w:rFonts w:ascii="Arial" w:hAnsi="Arial" w:cs="Arial"/>
-          <w:color w:val="000000" w:themeColor="text1"/>
-          <w:sz w:val="24"/>
-        </w:rPr>
-        <w:t xml:space="preserve">, R. and </w:t>
-      </w:r>
-      <w:proofErr w:type="spellStart"/>
-      <w:r>
-        <w:rPr>
-          <w:rFonts w:ascii="Arial" w:hAnsi="Arial" w:cs="Arial"/>
-          <w:color w:val="000000" w:themeColor="text1"/>
-          <w:sz w:val="24"/>
-        </w:rPr>
-        <w:t>Nordgreen</w:t>
-      </w:r>
-      <w:proofErr w:type="spellEnd"/>
-      <w:r>
-        <w:rPr>
-          <w:rFonts w:ascii="Arial" w:hAnsi="Arial" w:cs="Arial"/>
-          <w:color w:val="000000" w:themeColor="text1"/>
-          <w:sz w:val="24"/>
-        </w:rPr>
-        <w:t>, T., 2019. Psychological Interventions for the Fear of Public Speaking: A Meta-Analysis. Frontiers in Psychology, 10</w:t>
-      </w:r>
-      <w:r>
-        <w:rPr>
-          <w:rFonts w:ascii="Arial" w:hAnsi="Arial" w:cs="Arial"/>
-          <w:color w:val="000000" w:themeColor="text1"/>
-          <w:sz w:val="24"/>
-        </w:rPr>
-        <w:t xml:space="preserve"> [Accessed 08 03 2022].</w:t>
-      </w:r>
-    </w:p>
-    <w:p>
-      <w:pPr>
-        <w:spacing w:line="360" w:lineRule="auto"/>
-        <w:jc w:val="both"/>
-        <w:rPr>
-          <w:rFonts w:ascii="Arial" w:hAnsi="Arial" w:cs="Arial"/>
-          <w:color w:val="000000" w:themeColor="text1"/>
-          <w:sz w:val="24"/>
-        </w:rPr>
-      </w:pPr>
-      <w:r>
-        <w:rPr>
-          <w:rFonts w:ascii="Arial" w:hAnsi="Arial" w:cs="Arial"/>
-          <w:color w:val="000000" w:themeColor="text1"/>
-          <w:sz w:val="24"/>
-        </w:rPr>
-        <w:t xml:space="preserve">Harris, S., </w:t>
-      </w:r>
-      <w:proofErr w:type="spellStart"/>
-      <w:r>
-        <w:rPr>
-          <w:rFonts w:ascii="Arial" w:hAnsi="Arial" w:cs="Arial"/>
-          <w:color w:val="000000" w:themeColor="text1"/>
-          <w:sz w:val="24"/>
-        </w:rPr>
-        <w:t>Kemmerling</w:t>
-      </w:r>
-      <w:proofErr w:type="spellEnd"/>
-      <w:r>
-        <w:rPr>
-          <w:rFonts w:ascii="Arial" w:hAnsi="Arial" w:cs="Arial"/>
-          <w:color w:val="000000" w:themeColor="text1"/>
-          <w:sz w:val="24"/>
-        </w:rPr>
-        <w:t xml:space="preserve">, R. and North, M., 2002. Brief Virtual Reality Therapy for Public Speaking Anxiety. </w:t>
-      </w:r>
-      <w:proofErr w:type="spellStart"/>
-      <w:r>
-        <w:rPr>
-          <w:rFonts w:ascii="Arial" w:hAnsi="Arial" w:cs="Arial"/>
-          <w:color w:val="000000" w:themeColor="text1"/>
-          <w:sz w:val="24"/>
-        </w:rPr>
-        <w:t>CyberPsychology</w:t>
-      </w:r>
-      <w:proofErr w:type="spellEnd"/>
-      <w:r>
-        <w:rPr>
-          <w:rFonts w:ascii="Arial" w:hAnsi="Arial" w:cs="Arial"/>
-          <w:color w:val="000000" w:themeColor="text1"/>
-          <w:sz w:val="24"/>
-        </w:rPr>
         <w:t xml:space="preserve"> &amp;amp; Behavior, 5(6), pp.543-550</w:t>
       </w:r>
       <w:r>
@@ -14974,7 +15517,6 @@
           <w:color w:val="000000" w:themeColor="text1"/>
           <w:sz w:val="24"/>
         </w:rPr>
-        <w:lastRenderedPageBreak/>
         <w:t>Hope, C., 2021. What is a Notepad</w:t>
       </w:r>
       <w:proofErr w:type="gramStart"/>
@@ -15407,6 +15949,43 @@
           <w:sz w:val="24"/>
         </w:rPr>
         <w:t xml:space="preserve"> [Accessed 14 06 2022].</w:t>
+      </w:r>
+    </w:p>
+    <w:p>
+      <w:pPr>
+        <w:spacing w:line="360" w:lineRule="auto"/>
+        <w:jc w:val="both"/>
+        <w:rPr>
+          <w:rFonts w:ascii="Arial" w:hAnsi="Arial" w:cs="Arial"/>
+          <w:color w:val="000000" w:themeColor="text1"/>
+          <w:sz w:val="24"/>
+        </w:rPr>
+      </w:pPr>
+      <w:r>
+        <w:rPr>
+          <w:rFonts w:ascii="Arial" w:hAnsi="Arial" w:cs="Arial"/>
+          <w:color w:val="000000" w:themeColor="text1"/>
+          <w:sz w:val="24"/>
+        </w:rPr>
+        <w:t>Web Content Accessibility Guidelines Working Group (WCAG WG). 2022. DRAFT WCAG 2.0 Implementation Testing Framework. [</w:t>
+      </w:r>
+      <w:proofErr w:type="gramStart"/>
+      <w:r>
+        <w:rPr>
+          <w:rFonts w:ascii="Arial" w:hAnsi="Arial" w:cs="Arial"/>
+          <w:color w:val="000000" w:themeColor="text1"/>
+          <w:sz w:val="24"/>
+        </w:rPr>
+        <w:t>online</w:t>
+      </w:r>
+      <w:proofErr w:type="gramEnd"/>
+      <w:r>
+        <w:rPr>
+          <w:rFonts w:ascii="Arial" w:hAnsi="Arial" w:cs="Arial"/>
+          <w:color w:val="000000" w:themeColor="text1"/>
+          <w:sz w:val="24"/>
+        </w:rPr>
+        <w:t>] Available at: &lt;https://www.w3.org/WAI/GL/implementation-testing//&gt; [Accessed 29 May 2022].</w:t>
       </w:r>
     </w:p>
     <w:p>
@@ -15630,7 +16209,6 @@
           <w:color w:val="000000" w:themeColor="text1"/>
           <w:sz w:val="24"/>
         </w:rPr>
-        <w:lastRenderedPageBreak/>
         <w:t>Zigh</w:t>
       </w:r>
       <w:proofErr w:type="spellEnd"/>
@@ -18975,7 +19553,7 @@
 </file>
 
 <file path=customXml/itemProps1.xml><?xml version="1.0" encoding="utf-8"?>
-<ds:datastoreItem xmlns:ds="http://schemas.openxmlformats.org/officeDocument/2006/customXml" ds:itemID="{6039502A-B489-4946-B4A7-7CDB3955BDAB}">
+<ds:datastoreItem xmlns:ds="http://schemas.openxmlformats.org/officeDocument/2006/customXml" ds:itemID="{44E223CE-087A-4A3A-A675-4650130C5593}">
   <ds:schemaRefs>
     <ds:schemaRef ds:uri="http://schemas.openxmlformats.org/officeDocument/2006/bibliography"/>
   </ds:schemaRefs>

</xml_diff>